<commit_message>
Add UpdateUserStatus-AccessApplications-InitHandler.js and update lab guide
</commit_message>
<xml_diff>
--- a/labs/Identity Portal 14.2 - Advanced Training - Lab Guide.docx
+++ b/labs/Identity Portal 14.2 - Advanced Training - Lab Guide.docx
@@ -1055,35 +1055,7 @@
                 <w:rStyle w:val="Hyperlink"/>
                 <w:noProof/>
               </w:rPr>
-              <w:t>Lab 03: Serv</w:t>
-            </w:r>
-            <w:r>
-              <w:rPr>
-                <w:rStyle w:val="Hyperlink"/>
-                <w:noProof/>
-              </w:rPr>
-              <w:t>i</w:t>
-            </w:r>
-            <w:r>
-              <w:rPr>
-                <w:rStyle w:val="Hyperlink"/>
-                <w:noProof/>
-              </w:rPr>
-              <w:t>ce Acti</w:t>
-            </w:r>
-            <w:r>
-              <w:rPr>
-                <w:rStyle w:val="Hyperlink"/>
-                <w:noProof/>
-              </w:rPr>
-              <w:t>o</w:t>
-            </w:r>
-            <w:r>
-              <w:rPr>
-                <w:rStyle w:val="Hyperlink"/>
-                <w:noProof/>
-              </w:rPr>
-              <w:t>ns</w:t>
+              <w:t>Lab 03: Service Actions</w:t>
             </w:r>
             <w:r>
               <w:rPr>
@@ -2302,6 +2274,14 @@
         </w:rPr>
         <w:t xml:space="preserve"> </w:t>
       </w:r>
+      <w:r>
+        <w:rPr>
+          <w:b/>
+          <w:bCs/>
+          <w:color w:val="7030A0"/>
+        </w:rPr>
+        <w:br/>
+      </w:r>
     </w:p>
     <w:p>
       <w:r>
@@ -2361,6 +2341,36 @@
         <w:t xml:space="preserve"> (Javascript) Plugin</w:t>
       </w:r>
       <w:bookmarkEnd w:id="26"/>
+      <w:r>
+        <w:t xml:space="preserve"> </w:t>
+      </w:r>
+      <w:r>
+        <w:t>–</w:t>
+      </w:r>
+      <w:r>
+        <w:t xml:space="preserve"> </w:t>
+      </w:r>
+      <w:r>
+        <w:t xml:space="preserve">Populate Title </w:t>
+      </w:r>
+      <w:r>
+        <w:t>O</w:t>
+      </w:r>
+      <w:r>
+        <w:t xml:space="preserve">ptions </w:t>
+      </w:r>
+      <w:r>
+        <w:t>A</w:t>
+      </w:r>
+      <w:r>
+        <w:t xml:space="preserve">ccording </w:t>
+      </w:r>
+      <w:r>
+        <w:t>to</w:t>
+      </w:r>
+      <w:r>
+        <w:t xml:space="preserve"> Department</w:t>
+      </w:r>
     </w:p>
     <w:p>
       <w:r>
@@ -2543,7 +2553,13 @@
     </w:p>
     <w:p>
       <w:r>
-        <w:t xml:space="preserve">In this lab we will </w:t>
+        <w:t xml:space="preserve">In this </w:t>
+      </w:r>
+      <w:r>
+        <w:t>chapter</w:t>
+      </w:r>
+      <w:r>
+        <w:t xml:space="preserve"> we will </w:t>
       </w:r>
       <w:r>
         <w:t xml:space="preserve">create a Javascript plugin to replace the duplicated mapping of values, so it is extracted from the form itself and then can be used whenever needed. </w:t>
@@ -2827,7 +2843,13 @@
         <w:ind w:left="360"/>
       </w:pPr>
       <w:r>
-        <w:t xml:space="preserve">In the FORM tab, choose the 'Update User Status' form. </w:t>
+        <w:t>In the</w:t>
+      </w:r>
+      <w:r>
+        <w:t xml:space="preserve"> plugin's</w:t>
+      </w:r>
+      <w:r>
+        <w:t xml:space="preserve"> FORM tab, choose the 'Update User Status' form. </w:t>
       </w:r>
       <w:r>
         <w:br/>
@@ -3165,7 +3187,15 @@
           <w:bCs/>
           <w:color w:val="7030A0"/>
         </w:rPr>
-        <w:t>RhinoJS (Javascript) plugin</w:t>
+        <w:t xml:space="preserve">RhinoJS (Javascript) </w:t>
+      </w:r>
+      <w:r>
+        <w:rPr>
+          <w:b/>
+          <w:bCs/>
+          <w:color w:val="7030A0"/>
+        </w:rPr>
+        <w:t>Plugin – Populate Title Options According to Department</w:t>
       </w:r>
     </w:p>
     <w:p/>
@@ -3189,12 +3219,409 @@
       <w:bookmarkStart w:id="31" w:name="_Toc520929228"/>
       <w:r>
         <w:lastRenderedPageBreak/>
-        <w:t xml:space="preserve">Chapter 2: </w:t>
+        <w:t>Chapter 2: RhinoJS (Javascript) Plugin – Fetch Options from a Database Table</w:t>
+      </w:r>
+    </w:p>
+    <w:p>
+      <w:pPr>
+        <w:pStyle w:val="Heading3"/>
+      </w:pPr>
+    </w:p>
+    <w:p>
+      <w:pPr>
+        <w:pStyle w:val="Heading3"/>
+      </w:pPr>
+      <w:r>
+        <w:t>Introduction</w:t>
+      </w:r>
+    </w:p>
+    <w:p>
+      <w:r>
+        <w:t>In many cases</w:t>
+      </w:r>
+      <w:r>
+        <w:t>,</w:t>
+      </w:r>
+      <w:r>
+        <w:t xml:space="preserve"> the list of options for a </w:t>
+      </w:r>
+      <w:r>
+        <w:t xml:space="preserve">certain </w:t>
+      </w:r>
+      <w:r>
+        <w:t xml:space="preserve">form property </w:t>
+      </w:r>
+      <w:r>
+        <w:t xml:space="preserve">should be fetched from a database table. The following Javascript plugin implements that sort of logic. It fetches the list of options from a specific column of a database table. We will use it to get the list of all permissions defined in the current Identity Portal deployment. </w:t>
+      </w:r>
+    </w:p>
+    <w:p>
+      <w:r>
+        <w:t>Notice that the plugin utilizes the Wildfly application server datasource to establish a connection to the database. A datasource is already defined for the Identity Portal database and the plugin simply uses this one, but in case you need to connect to a different database schema you can add a new datasource in the Wildfly configuration and use it instead.</w:t>
+      </w:r>
+    </w:p>
+    <w:p>
+      <w:pPr>
+        <w:pStyle w:val="Heading3"/>
+      </w:pPr>
+    </w:p>
+    <w:p>
+      <w:pPr>
+        <w:pStyle w:val="Heading3"/>
+      </w:pPr>
+      <w:r>
+        <w:t>Steps</w:t>
+      </w:r>
+    </w:p>
+    <w:p>
+      <w:pPr>
+        <w:pStyle w:val="ListParagraph"/>
+        <w:numPr>
+          <w:ilvl w:val="0"/>
+          <w:numId w:val="43"/>
+        </w:numPr>
+      </w:pPr>
+      <w:r>
+        <w:t xml:space="preserve">Browse to the Identity Portal Management console (Admin UI). Click on the 'ELEMENTS' tab and choose 'Plugins' in the left menu. </w:t>
+      </w:r>
+      <w:r>
+        <w:br/>
+      </w:r>
+    </w:p>
+    <w:p>
+      <w:pPr>
+        <w:pStyle w:val="ListParagraph"/>
+        <w:numPr>
+          <w:ilvl w:val="0"/>
+          <w:numId w:val="43"/>
+        </w:numPr>
+      </w:pPr>
+      <w:r>
+        <w:t>Create a new Javascript plugin:</w:t>
+      </w:r>
+    </w:p>
+    <w:p>
+      <w:pPr>
+        <w:pStyle w:val="ListParagraph"/>
+        <w:numPr>
+          <w:ilvl w:val="1"/>
+          <w:numId w:val="43"/>
+        </w:numPr>
+      </w:pPr>
+      <w:r>
+        <w:t>Click on the Create button.</w:t>
+      </w:r>
+    </w:p>
+    <w:p>
+      <w:pPr>
+        <w:pStyle w:val="ListParagraph"/>
+        <w:numPr>
+          <w:ilvl w:val="1"/>
+          <w:numId w:val="43"/>
+        </w:numPr>
+      </w:pPr>
+      <w:r>
+        <w:t>Fill in the following details in the DETAILS tab:</w:t>
+      </w:r>
+      <w:r>
+        <w:br/>
+      </w:r>
+    </w:p>
+    <w:tbl>
+      <w:tblPr>
+        <w:tblStyle w:val="TableGrid"/>
+        <w:tblW w:w="0" w:type="auto"/>
+        <w:tblInd w:w="720" w:type="dxa"/>
+        <w:tblLook w:val="04A0" w:firstRow="1" w:lastRow="0" w:firstColumn="1" w:lastColumn="0" w:noHBand="0" w:noVBand="1"/>
+      </w:tblPr>
+      <w:tblGrid>
+        <w:gridCol w:w="1700"/>
+        <w:gridCol w:w="4096"/>
+      </w:tblGrid>
+      <w:tr>
+        <w:trPr>
+          <w:trHeight w:val="250"/>
+        </w:trPr>
+        <w:tc>
+          <w:tcPr>
+            <w:tcW w:w="1700" w:type="dxa"/>
+          </w:tcPr>
+          <w:p>
+            <w:pPr>
+              <w:pStyle w:val="ListParagraph"/>
+              <w:ind w:left="0"/>
+            </w:pPr>
+            <w:r>
+              <w:t>Name</w:t>
+            </w:r>
+          </w:p>
+        </w:tc>
+        <w:tc>
+          <w:tcPr>
+            <w:tcW w:w="4096" w:type="dxa"/>
+          </w:tcPr>
+          <w:p>
+            <w:pPr>
+              <w:pStyle w:val="ListParagraph"/>
+              <w:ind w:left="0"/>
+            </w:pPr>
+            <w:proofErr w:type="spellStart"/>
+            <w:r>
+              <w:t>getOptionsFromDB</w:t>
+            </w:r>
+            <w:proofErr w:type="spellEnd"/>
+          </w:p>
+        </w:tc>
+      </w:tr>
+      <w:tr>
+        <w:trPr>
+          <w:trHeight w:val="250"/>
+        </w:trPr>
+        <w:tc>
+          <w:tcPr>
+            <w:tcW w:w="1700" w:type="dxa"/>
+          </w:tcPr>
+          <w:p>
+            <w:pPr>
+              <w:pStyle w:val="ListParagraph"/>
+              <w:ind w:left="0"/>
+            </w:pPr>
+            <w:r>
+              <w:t>Tag</w:t>
+            </w:r>
+          </w:p>
+        </w:tc>
+        <w:tc>
+          <w:tcPr>
+            <w:tcW w:w="4096" w:type="dxa"/>
+          </w:tcPr>
+          <w:p>
+            <w:pPr>
+              <w:pStyle w:val="ListParagraph"/>
+              <w:ind w:left="0"/>
+            </w:pPr>
+            <w:proofErr w:type="spellStart"/>
+            <w:r>
+              <w:t>PLUGIN_getOptionsFromDB</w:t>
+            </w:r>
+            <w:proofErr w:type="spellEnd"/>
+          </w:p>
+        </w:tc>
+      </w:tr>
+      <w:tr>
+        <w:trPr>
+          <w:trHeight w:val="250"/>
+        </w:trPr>
+        <w:tc>
+          <w:tcPr>
+            <w:tcW w:w="1700" w:type="dxa"/>
+          </w:tcPr>
+          <w:p>
+            <w:pPr>
+              <w:pStyle w:val="ListParagraph"/>
+              <w:ind w:left="0"/>
+            </w:pPr>
+            <w:r>
+              <w:t>Plugin Language</w:t>
+            </w:r>
+          </w:p>
+        </w:tc>
+        <w:tc>
+          <w:tcPr>
+            <w:tcW w:w="4096" w:type="dxa"/>
+          </w:tcPr>
+          <w:p>
+            <w:pPr>
+              <w:pStyle w:val="ListParagraph"/>
+              <w:ind w:left="0"/>
+            </w:pPr>
+            <w:r>
+              <w:t>Javascript</w:t>
+            </w:r>
+          </w:p>
+        </w:tc>
+      </w:tr>
+    </w:tbl>
+    <w:p>
+      <w:pPr>
+        <w:pStyle w:val="ListParagraph"/>
+        <w:ind w:left="785"/>
+      </w:pPr>
+      <w:r>
+        <w:br/>
+      </w:r>
+      <w:r>
+        <w:drawing>
+          <wp:inline distT="0" distB="0" distL="0" distR="0" wp14:anchorId="697B9641" wp14:editId="4AFEC136">
+            <wp:extent cx="3234520" cy="2437120"/>
+            <wp:effectExtent l="0" t="0" r="4445" b="1905"/>
+            <wp:docPr id="4" name="Picture 4"/>
+            <wp:cNvGraphicFramePr>
+              <a:graphicFrameLocks xmlns:a="http://schemas.openxmlformats.org/drawingml/2006/main" noChangeAspect="1"/>
+            </wp:cNvGraphicFramePr>
+            <a:graphic xmlns:a="http://schemas.openxmlformats.org/drawingml/2006/main">
+              <a:graphicData uri="http://schemas.openxmlformats.org/drawingml/2006/picture">
+                <pic:pic xmlns:pic="http://schemas.openxmlformats.org/drawingml/2006/picture">
+                  <pic:nvPicPr>
+                    <pic:cNvPr id="1" name=""/>
+                    <pic:cNvPicPr/>
+                  </pic:nvPicPr>
+                  <pic:blipFill rotWithShape="1">
+                    <a:blip r:embed="rId22"/>
+                    <a:srcRect r="5354" b="11669"/>
+                    <a:stretch/>
+                  </pic:blipFill>
+                  <pic:spPr bwMode="auto">
+                    <a:xfrm>
+                      <a:off x="0" y="0"/>
+                      <a:ext cx="3241136" cy="2442105"/>
+                    </a:xfrm>
+                    <a:prstGeom prst="rect">
+                      <a:avLst/>
+                    </a:prstGeom>
+                    <a:ln>
+                      <a:noFill/>
+                    </a:ln>
+                    <a:extLst>
+                      <a:ext uri="{53640926-AAD7-44D8-BBD7-CCE9431645EC}">
+                        <a14:shadowObscured xmlns:a14="http://schemas.microsoft.com/office/drawing/2010/main"/>
+                      </a:ext>
+                    </a:extLst>
+                  </pic:spPr>
+                </pic:pic>
+              </a:graphicData>
+            </a:graphic>
+          </wp:inline>
+        </w:drawing>
+      </w:r>
+      <w:r>
+        <w:br/>
+      </w:r>
+    </w:p>
+    <w:p>
+      <w:pPr>
+        <w:pStyle w:val="ListParagraph"/>
+        <w:numPr>
+          <w:ilvl w:val="1"/>
+          <w:numId w:val="43"/>
+        </w:numPr>
+      </w:pPr>
+      <w:r>
+        <w:t>In the FORM tab choose the 'Update User Status' form.</w:t>
+      </w:r>
+    </w:p>
+    <w:p>
+      <w:pPr>
+        <w:pStyle w:val="ListParagraph"/>
+        <w:numPr>
+          <w:ilvl w:val="1"/>
+          <w:numId w:val="43"/>
+        </w:numPr>
+      </w:pPr>
+      <w:r>
+        <w:t>Copy the code from the "</w:t>
+      </w:r>
+      <w:r>
+        <w:rPr>
+          <w:i/>
+          <w:iCs/>
+        </w:rPr>
+        <w:t>getOptionsFromDB-plugin.js</w:t>
+      </w:r>
+      <w:r>
+        <w:t>" file in the following lin</w:t>
+      </w:r>
+      <w:r>
+        <w:t>k to the CODE tab of the plugin:</w:t>
+      </w:r>
+    </w:p>
+    <w:p>
+      <w:pPr>
+        <w:pStyle w:val="ListParagraph"/>
+        <w:ind w:left="785"/>
+      </w:pPr>
+      <w:hyperlink r:id="rId23" w:history="1">
+        <w:r>
+          <w:rPr>
+            <w:rStyle w:val="Hyperlink"/>
+          </w:rPr>
+          <w:t>https://github.com/du</w:t>
+        </w:r>
+        <w:r>
+          <w:rPr>
+            <w:rStyle w:val="Hyperlink"/>
+          </w:rPr>
+          <w:t>v</w:t>
+        </w:r>
+        <w:r>
+          <w:rPr>
+            <w:rStyle w:val="Hyperlink"/>
+          </w:rPr>
+          <w:t>iduduvid/AdvancedTraining/blob/master/labs/lab2/Chapter2/getOptionsFromDB-plugin.js</w:t>
+        </w:r>
+      </w:hyperlink>
+    </w:p>
+    <w:p>
+      <w:pPr>
+        <w:pStyle w:val="ListParagraph"/>
+        <w:numPr>
+          <w:ilvl w:val="1"/>
+          <w:numId w:val="43"/>
+        </w:numPr>
+      </w:pPr>
+      <w:r>
+        <w:lastRenderedPageBreak/>
+        <w:t>Save the plugin.</w:t>
+      </w:r>
+    </w:p>
+    <w:p>
+      <w:pPr>
+        <w:pStyle w:val="ListParagraph"/>
+        <w:ind w:left="785"/>
+      </w:pPr>
+      <w:bookmarkStart w:id="32" w:name="_GoBack"/>
+      <w:bookmarkEnd w:id="32"/>
+    </w:p>
+    <w:p>
+      <w:pPr>
+        <w:pStyle w:val="ListParagraph"/>
+        <w:numPr>
+          <w:ilvl w:val="0"/>
+          <w:numId w:val="43"/>
+        </w:numPr>
+      </w:pPr>
+      <w:proofErr w:type="spellStart"/>
+      <w:r>
+        <w:t>asdfdsafdsaf</w:t>
+      </w:r>
+      <w:proofErr w:type="spellEnd"/>
+    </w:p>
+    <w:p>
+      <w:r>
+        <w:br w:type="page"/>
+      </w:r>
+    </w:p>
+    <w:p>
+      <w:pPr>
+        <w:pStyle w:val="Heading2"/>
+      </w:pPr>
+      <w:r>
+        <w:lastRenderedPageBreak/>
+        <w:t xml:space="preserve">Chapter </w:t>
+      </w:r>
+      <w:r>
+        <w:t>3</w:t>
+      </w:r>
+      <w:r>
+        <w:t xml:space="preserve">: </w:t>
       </w:r>
       <w:r>
         <w:t>Java Plugin</w:t>
       </w:r>
       <w:bookmarkEnd w:id="31"/>
+      <w:r>
+        <w:t xml:space="preserve"> – Check User Id Uniqueness </w:t>
+      </w:r>
     </w:p>
     <w:p>
       <w:r>
@@ -3203,14 +3630,14 @@
         </w:rPr>
         <w:br/>
       </w:r>
-      <w:bookmarkStart w:id="32" w:name="_Toc520929229"/>
+      <w:bookmarkStart w:id="33" w:name="_Toc520929229"/>
       <w:r>
         <w:rPr>
           <w:rStyle w:val="Heading3Char"/>
         </w:rPr>
         <w:t>Introduction</w:t>
       </w:r>
-      <w:bookmarkEnd w:id="32"/>
+      <w:bookmarkEnd w:id="33"/>
       <w:r>
         <w:br/>
       </w:r>
@@ -3258,14 +3685,14 @@
       </w:r>
     </w:p>
     <w:p>
-      <w:bookmarkStart w:id="33" w:name="_Toc520929230"/>
+      <w:bookmarkStart w:id="34" w:name="_Toc520929230"/>
       <w:r>
         <w:rPr>
           <w:rStyle w:val="Heading3Char"/>
         </w:rPr>
         <w:t>Steps</w:t>
       </w:r>
-      <w:bookmarkEnd w:id="33"/>
+      <w:bookmarkEnd w:id="34"/>
     </w:p>
     <w:p>
       <w:pPr>
@@ -3566,7 +3993,7 @@
                     <pic:cNvPicPr/>
                   </pic:nvPicPr>
                   <pic:blipFill>
-                    <a:blip r:embed="rId22"/>
+                    <a:blip r:embed="rId24"/>
                     <a:stretch>
                       <a:fillRect/>
                     </a:stretch>
@@ -3964,7 +4391,7 @@
                     <pic:cNvPicPr/>
                   </pic:nvPicPr>
                   <pic:blipFill>
-                    <a:blip r:embed="rId23">
+                    <a:blip r:embed="rId25">
                       <a:extLst>
                         <a:ext uri="{28A0092B-C50C-407E-A947-70E740481C1C}">
                           <a14:useLocalDpi xmlns:a14="http://schemas.microsoft.com/office/drawing/2010/main" val="0"/>
@@ -4389,7 +4816,7 @@
                     <pic:cNvPicPr/>
                   </pic:nvPicPr>
                   <pic:blipFill>
-                    <a:blip r:embed="rId24">
+                    <a:blip r:embed="rId26">
                       <a:extLst>
                         <a:ext uri="{28A0092B-C50C-407E-A947-70E740481C1C}">
                           <a14:useLocalDpi xmlns:a14="http://schemas.microsoft.com/office/drawing/2010/main" val="0"/>
@@ -4727,7 +5154,7 @@
                     <pic:cNvPicPr/>
                   </pic:nvPicPr>
                   <pic:blipFill>
-                    <a:blip r:embed="rId25">
+                    <a:blip r:embed="rId27">
                       <a:extLst>
                         <a:ext uri="{28A0092B-C50C-407E-A947-70E740481C1C}">
                           <a14:useLocalDpi xmlns:a14="http://schemas.microsoft.com/office/drawing/2010/main" val="0"/>
@@ -4952,7 +5379,7 @@
                     <pic:cNvPicPr/>
                   </pic:nvPicPr>
                   <pic:blipFill>
-                    <a:blip r:embed="rId26"/>
+                    <a:blip r:embed="rId28"/>
                     <a:stretch>
                       <a:fillRect/>
                     </a:stretch>
@@ -5299,7 +5726,7 @@
                     <pic:cNvPicPr/>
                   </pic:nvPicPr>
                   <pic:blipFill>
-                    <a:blip r:embed="rId27">
+                    <a:blip r:embed="rId29">
                       <a:extLst>
                         <a:ext uri="{28A0092B-C50C-407E-A947-70E740481C1C}">
                           <a14:useLocalDpi xmlns:a14="http://schemas.microsoft.com/office/drawing/2010/main" val="0"/>
@@ -5507,7 +5934,7 @@
                     <pic:cNvPicPr/>
                   </pic:nvPicPr>
                   <pic:blipFill>
-                    <a:blip r:embed="rId28"/>
+                    <a:blip r:embed="rId30"/>
                     <a:stretch>
                       <a:fillRect/>
                     </a:stretch>
@@ -5810,7 +6237,7 @@
                     <pic:cNvPicPr/>
                   </pic:nvPicPr>
                   <pic:blipFill>
-                    <a:blip r:embed="rId29">
+                    <a:blip r:embed="rId31">
                       <a:extLst>
                         <a:ext uri="{28A0092B-C50C-407E-A947-70E740481C1C}">
                           <a14:useLocalDpi xmlns:a14="http://schemas.microsoft.com/office/drawing/2010/main" val="0"/>
@@ -6138,7 +6565,7 @@
                     <pic:cNvPicPr/>
                   </pic:nvPicPr>
                   <pic:blipFill>
-                    <a:blip r:embed="rId30"/>
+                    <a:blip r:embed="rId32"/>
                     <a:stretch>
                       <a:fillRect/>
                     </a:stretch>
@@ -6460,7 +6887,7 @@
                     <pic:cNvPicPr/>
                   </pic:nvPicPr>
                   <pic:blipFill>
-                    <a:blip r:embed="rId31"/>
+                    <a:blip r:embed="rId33"/>
                     <a:stretch>
                       <a:fillRect/>
                     </a:stretch>
@@ -6578,7 +7005,7 @@
                     <pic:cNvPicPr/>
                   </pic:nvPicPr>
                   <pic:blipFill>
-                    <a:blip r:embed="rId32"/>
+                    <a:blip r:embed="rId34"/>
                     <a:stretch>
                       <a:fillRect/>
                     </a:stretch>
@@ -6654,7 +7081,7 @@
       <w:r>
         <w:br/>
       </w:r>
-      <w:hyperlink r:id="rId33" w:history="1">
+      <w:hyperlink r:id="rId35" w:history="1">
         <w:r>
           <w:rPr>
             <w:rStyle w:val="Hyperlink"/>
@@ -7246,7 +7673,7 @@
                     <pic:cNvPicPr/>
                   </pic:nvPicPr>
                   <pic:blipFill>
-                    <a:blip r:embed="rId34"/>
+                    <a:blip r:embed="rId36"/>
                     <a:stretch>
                       <a:fillRect/>
                     </a:stretch>
@@ -7666,7 +8093,7 @@
                     <pic:cNvPicPr/>
                   </pic:nvPicPr>
                   <pic:blipFill>
-                    <a:blip r:embed="rId35"/>
+                    <a:blip r:embed="rId37"/>
                     <a:stretch>
                       <a:fillRect/>
                     </a:stretch>
@@ -7768,7 +8195,7 @@
       <w:r>
         <w:br/>
       </w:r>
-      <w:hyperlink r:id="rId36" w:history="1">
+      <w:hyperlink r:id="rId38" w:history="1">
         <w:r>
           <w:rPr>
             <w:rStyle w:val="Hyperlink"/>
@@ -7870,7 +8297,7 @@
           <w:bCs/>
           <w:color w:val="7030A0"/>
         </w:rPr>
-        <w:t>2</w:t>
+        <w:t>3</w:t>
       </w:r>
       <w:r>
         <w:rPr>
@@ -7888,621 +8315,31 @@
         </w:rPr>
         <w:t>Java Plugin</w:t>
       </w:r>
-    </w:p>
-    <w:p>
-      <w:pPr>
-        <w:rPr>
-          <w:rFonts w:asciiTheme="majorHAnsi" w:eastAsiaTheme="majorEastAsia" w:hAnsiTheme="majorHAnsi" w:cstheme="majorBidi"/>
-          <w:color w:val="2E74B5" w:themeColor="accent1" w:themeShade="BF"/>
-          <w:sz w:val="26"/>
-          <w:szCs w:val="26"/>
-        </w:rPr>
-      </w:pPr>
-      <w:r>
-        <w:br w:type="page"/>
-      </w:r>
-    </w:p>
-    <w:p>
-      <w:pPr>
-        <w:pStyle w:val="Heading2"/>
-      </w:pPr>
-      <w:bookmarkStart w:id="34" w:name="_Toc520929231"/>
-      <w:r>
-        <w:lastRenderedPageBreak/>
-        <w:t xml:space="preserve">Chapter 3: </w:t>
-      </w:r>
-      <w:r>
-        <w:t xml:space="preserve">Add imadmin </w:t>
-      </w:r>
-      <w:r>
-        <w:rPr>
-          <w:rStyle w:val="Heading2Char"/>
-        </w:rPr>
-        <w:t>to</w:t>
-      </w:r>
-      <w:r>
-        <w:t xml:space="preserve"> the ‘[LAB] Human Resources’ Admin Role</w:t>
-      </w:r>
-      <w:bookmarkEnd w:id="34"/>
-      <w:r>
-        <w:t xml:space="preserve"> </w:t>
-      </w:r>
-      <w:r>
-        <w:tab/>
-      </w:r>
-    </w:p>
-    <w:p>
-      <w:pPr>
-        <w:rPr>
-          <w:sz w:val="16"/>
-          <w:szCs w:val="16"/>
-        </w:rPr>
-      </w:pPr>
-    </w:p>
-    <w:p>
-      <w:pPr>
-        <w:pStyle w:val="ListParagraph"/>
-        <w:numPr>
-          <w:ilvl w:val="0"/>
-          <w:numId w:val="12"/>
-        </w:numPr>
-      </w:pPr>
-      <w:r>
-        <w:t>Admin Roles are used to expose tasks and screens to users. After you have created the IM Task to create an employee by HR and created its corresponding screens, you need to add the user ‘imadmin’ to the relevant Admin Role. This will allow the user to access the new task.</w:t>
-      </w:r>
-    </w:p>
-    <w:p>
-      <w:pPr>
-        <w:pStyle w:val="ListParagraph"/>
-        <w:numPr>
-          <w:ilvl w:val="0"/>
-          <w:numId w:val="12"/>
-        </w:numPr>
-      </w:pPr>
-      <w:r>
-        <w:t>Note: From vApp version 14.2, sample Deployment Xpress users are included in the IM user store</w:t>
-      </w:r>
-      <w:r>
-        <w:t xml:space="preserve"> (when deployed in Demo mode)</w:t>
-      </w:r>
-      <w:r>
-        <w:t>. The sample users include different Deployment Xpress actors such as Human Resources Administrators, Contractors Administrators and Managers. This allow the users to demo the environment and test it</w:t>
-      </w:r>
-      <w:r>
-        <w:t xml:space="preserve"> more</w:t>
-      </w:r>
-      <w:r>
-        <w:t xml:space="preserve"> easily</w:t>
-      </w:r>
-      <w:r>
-        <w:t xml:space="preserve"> and quickly</w:t>
-      </w:r>
-      <w:r>
-        <w:t>.</w:t>
-      </w:r>
-    </w:p>
-    <w:p>
-      <w:pPr>
-        <w:pStyle w:val="ListParagraph"/>
-      </w:pPr>
-    </w:p>
-    <w:p>
-      <w:pPr>
-        <w:pStyle w:val="ListParagraph"/>
-        <w:numPr>
-          <w:ilvl w:val="0"/>
-          <w:numId w:val="13"/>
-        </w:numPr>
-      </w:pPr>
-      <w:r>
-        <w:t>In the tasks menu, click on ‘Users’.</w:t>
-      </w:r>
-    </w:p>
-    <w:p>
-      <w:pPr>
-        <w:pStyle w:val="ListParagraph"/>
-        <w:numPr>
-          <w:ilvl w:val="0"/>
-          <w:numId w:val="13"/>
-        </w:numPr>
-      </w:pPr>
-      <w:r>
-        <w:t>Click on ‘Modify User’.</w:t>
-      </w:r>
-    </w:p>
-    <w:p>
-      <w:pPr>
-        <w:jc w:val="center"/>
-      </w:pPr>
-      <w:r>
-        <w:rPr>
-          <w:noProof/>
-        </w:rPr>
-        <w:drawing>
-          <wp:inline distT="0" distB="0" distL="0" distR="0" wp14:anchorId="5683223F" wp14:editId="01565FFC">
-            <wp:extent cx="1251014" cy="1479626"/>
-            <wp:effectExtent l="0" t="0" r="6350" b="6350"/>
-            <wp:docPr id="210" name="Picture 210"/>
-            <wp:cNvGraphicFramePr>
-              <a:graphicFrameLocks xmlns:a="http://schemas.openxmlformats.org/drawingml/2006/main" noChangeAspect="1"/>
-            </wp:cNvGraphicFramePr>
-            <a:graphic xmlns:a="http://schemas.openxmlformats.org/drawingml/2006/main">
-              <a:graphicData uri="http://schemas.openxmlformats.org/drawingml/2006/picture">
-                <pic:pic xmlns:pic="http://schemas.openxmlformats.org/drawingml/2006/picture">
-                  <pic:nvPicPr>
-                    <pic:cNvPr id="1" name=""/>
-                    <pic:cNvPicPr/>
-                  </pic:nvPicPr>
-                  <pic:blipFill>
-                    <a:blip r:embed="rId37"/>
-                    <a:stretch>
-                      <a:fillRect/>
-                    </a:stretch>
-                  </pic:blipFill>
-                  <pic:spPr>
-                    <a:xfrm>
-                      <a:off x="0" y="0"/>
-                      <a:ext cx="1251014" cy="1479626"/>
-                    </a:xfrm>
-                    <a:prstGeom prst="rect">
-                      <a:avLst/>
-                    </a:prstGeom>
-                  </pic:spPr>
-                </pic:pic>
-              </a:graphicData>
-            </a:graphic>
-          </wp:inline>
-        </w:drawing>
-      </w:r>
-    </w:p>
-    <w:p>
-      <w:pPr>
-        <w:jc w:val="center"/>
-      </w:pPr>
-    </w:p>
-    <w:p>
-      <w:pPr>
-        <w:pStyle w:val="ListParagraph"/>
-        <w:numPr>
-          <w:ilvl w:val="0"/>
-          <w:numId w:val="13"/>
-        </w:numPr>
-      </w:pPr>
-      <w:r>
-        <w:t>In the search parameter on the right, enter ‘</w:t>
-      </w:r>
-      <w:r>
-        <w:rPr>
-          <w:b/>
-          <w:bCs/>
-        </w:rPr>
-        <w:t>imadmin</w:t>
-      </w:r>
-      <w:r>
-        <w:t>’ and click on the ‘Search’ button.</w:t>
-      </w:r>
-    </w:p>
-    <w:p>
-      <w:pPr>
-        <w:jc w:val="center"/>
-      </w:pPr>
-      <w:r>
-        <w:rPr>
-          <w:noProof/>
-        </w:rPr>
-        <w:drawing>
-          <wp:inline distT="0" distB="0" distL="0" distR="0" wp14:anchorId="145624F0" wp14:editId="47D3D3B8">
-            <wp:extent cx="3956253" cy="1098606"/>
-            <wp:effectExtent l="0" t="0" r="6350" b="6350"/>
-            <wp:docPr id="211" name="Picture 211"/>
-            <wp:cNvGraphicFramePr>
-              <a:graphicFrameLocks xmlns:a="http://schemas.openxmlformats.org/drawingml/2006/main" noChangeAspect="1"/>
-            </wp:cNvGraphicFramePr>
-            <a:graphic xmlns:a="http://schemas.openxmlformats.org/drawingml/2006/main">
-              <a:graphicData uri="http://schemas.openxmlformats.org/drawingml/2006/picture">
-                <pic:pic xmlns:pic="http://schemas.openxmlformats.org/drawingml/2006/picture">
-                  <pic:nvPicPr>
-                    <pic:cNvPr id="1" name=""/>
-                    <pic:cNvPicPr/>
-                  </pic:nvPicPr>
-                  <pic:blipFill>
-                    <a:blip r:embed="rId38"/>
-                    <a:stretch>
-                      <a:fillRect/>
-                    </a:stretch>
-                  </pic:blipFill>
-                  <pic:spPr>
-                    <a:xfrm>
-                      <a:off x="0" y="0"/>
-                      <a:ext cx="3956253" cy="1098606"/>
-                    </a:xfrm>
-                    <a:prstGeom prst="rect">
-                      <a:avLst/>
-                    </a:prstGeom>
-                  </pic:spPr>
-                </pic:pic>
-              </a:graphicData>
-            </a:graphic>
-          </wp:inline>
-        </w:drawing>
-      </w:r>
-    </w:p>
-    <w:p>
-      <w:pPr>
-        <w:pStyle w:val="ListParagraph"/>
-        <w:numPr>
-          <w:ilvl w:val="0"/>
-          <w:numId w:val="13"/>
-        </w:numPr>
-      </w:pPr>
-      <w:r>
-        <w:t>Click on the ‘Select’ button.</w:t>
-      </w:r>
-    </w:p>
-    <w:p>
-      <w:pPr>
-        <w:jc w:val="center"/>
-      </w:pPr>
-      <w:r>
-        <w:rPr>
-          <w:noProof/>
-        </w:rPr>
-        <w:drawing>
-          <wp:inline distT="0" distB="0" distL="0" distR="0" wp14:anchorId="03E1AE49" wp14:editId="6F528C70">
-            <wp:extent cx="4781796" cy="1257365"/>
-            <wp:effectExtent l="0" t="0" r="0" b="0"/>
-            <wp:docPr id="212" name="Picture 212"/>
-            <wp:cNvGraphicFramePr>
-              <a:graphicFrameLocks xmlns:a="http://schemas.openxmlformats.org/drawingml/2006/main" noChangeAspect="1"/>
-            </wp:cNvGraphicFramePr>
-            <a:graphic xmlns:a="http://schemas.openxmlformats.org/drawingml/2006/main">
-              <a:graphicData uri="http://schemas.openxmlformats.org/drawingml/2006/picture">
-                <pic:pic xmlns:pic="http://schemas.openxmlformats.org/drawingml/2006/picture">
-                  <pic:nvPicPr>
-                    <pic:cNvPr id="1" name=""/>
-                    <pic:cNvPicPr/>
-                  </pic:nvPicPr>
-                  <pic:blipFill>
-                    <a:blip r:embed="rId39"/>
-                    <a:stretch>
-                      <a:fillRect/>
-                    </a:stretch>
-                  </pic:blipFill>
-                  <pic:spPr>
-                    <a:xfrm>
-                      <a:off x="0" y="0"/>
-                      <a:ext cx="4781796" cy="1257365"/>
-                    </a:xfrm>
-                    <a:prstGeom prst="rect">
-                      <a:avLst/>
-                    </a:prstGeom>
-                  </pic:spPr>
-                </pic:pic>
-              </a:graphicData>
-            </a:graphic>
-          </wp:inline>
-        </w:drawing>
-      </w:r>
-    </w:p>
-    <w:p>
-      <w:pPr>
-        <w:pStyle w:val="ListParagraph"/>
-        <w:numPr>
-          <w:ilvl w:val="0"/>
-          <w:numId w:val="13"/>
-        </w:numPr>
-      </w:pPr>
-      <w:r>
-        <w:t>Click on the ‘Admin Roles’ tab.</w:t>
-      </w:r>
-    </w:p>
-    <w:p>
-      <w:pPr>
-        <w:pStyle w:val="ListParagraph"/>
-        <w:numPr>
-          <w:ilvl w:val="0"/>
-          <w:numId w:val="13"/>
-        </w:numPr>
-      </w:pPr>
-      <w:r>
-        <w:t>In the ‘Member’ column, check the ‘[LAB] Human Resources’ checkbox.</w:t>
-      </w:r>
-    </w:p>
-    <w:p>
-      <w:pPr>
-        <w:jc w:val="center"/>
-      </w:pPr>
-      <w:r>
-        <w:rPr>
-          <w:noProof/>
-        </w:rPr>
-        <w:lastRenderedPageBreak/>
-        <w:drawing>
-          <wp:inline distT="0" distB="0" distL="0" distR="0" wp14:anchorId="12AD7607" wp14:editId="0AFBFF74">
-            <wp:extent cx="4794496" cy="1263715"/>
-            <wp:effectExtent l="0" t="0" r="6350" b="0"/>
-            <wp:docPr id="213" name="Picture 213"/>
-            <wp:cNvGraphicFramePr>
-              <a:graphicFrameLocks xmlns:a="http://schemas.openxmlformats.org/drawingml/2006/main" noChangeAspect="1"/>
-            </wp:cNvGraphicFramePr>
-            <a:graphic xmlns:a="http://schemas.openxmlformats.org/drawingml/2006/main">
-              <a:graphicData uri="http://schemas.openxmlformats.org/drawingml/2006/picture">
-                <pic:pic xmlns:pic="http://schemas.openxmlformats.org/drawingml/2006/picture">
-                  <pic:nvPicPr>
-                    <pic:cNvPr id="1" name=""/>
-                    <pic:cNvPicPr/>
-                  </pic:nvPicPr>
-                  <pic:blipFill>
-                    <a:blip r:embed="rId40"/>
-                    <a:stretch>
-                      <a:fillRect/>
-                    </a:stretch>
-                  </pic:blipFill>
-                  <pic:spPr>
-                    <a:xfrm>
-                      <a:off x="0" y="0"/>
-                      <a:ext cx="4794496" cy="1263715"/>
-                    </a:xfrm>
-                    <a:prstGeom prst="rect">
-                      <a:avLst/>
-                    </a:prstGeom>
-                  </pic:spPr>
-                </pic:pic>
-              </a:graphicData>
-            </a:graphic>
-          </wp:inline>
-        </w:drawing>
-      </w:r>
-    </w:p>
-    <w:p>
-      <w:pPr>
-        <w:pStyle w:val="ListParagraph"/>
-        <w:numPr>
-          <w:ilvl w:val="0"/>
-          <w:numId w:val="13"/>
-        </w:numPr>
-      </w:pPr>
-      <w:r>
-        <w:t>Click on the ‘Submit’ button.</w:t>
-      </w:r>
-    </w:p>
-    <w:p>
-      <w:pPr>
-        <w:pStyle w:val="ListParagraph"/>
-        <w:numPr>
-          <w:ilvl w:val="0"/>
-          <w:numId w:val="13"/>
-        </w:numPr>
-      </w:pPr>
-      <w:r>
-        <w:t>A confirmation message appears. The user ‘</w:t>
-      </w:r>
-      <w:proofErr w:type="gramStart"/>
-      <w:r>
-        <w:t>imadmin‘ is</w:t>
-      </w:r>
-      <w:proofErr w:type="gramEnd"/>
-      <w:r>
-        <w:t xml:space="preserve"> now a member of the ‘[LAB] Human Resources’ role.</w:t>
-      </w:r>
-    </w:p>
-    <w:p>
-      <w:r>
-        <w:rPr>
-          <w:noProof/>
-        </w:rPr>
-        <w:drawing>
-          <wp:anchor distT="0" distB="0" distL="114300" distR="114300" simplePos="0" relativeHeight="251659264" behindDoc="0" locked="0" layoutInCell="1" allowOverlap="1" wp14:anchorId="470A450F" wp14:editId="70082E08">
-            <wp:simplePos x="2933114" y="914400"/>
-            <wp:positionH relativeFrom="column">
-              <wp:posOffset>2933114</wp:posOffset>
-            </wp:positionH>
-            <wp:positionV relativeFrom="paragraph">
-              <wp:align>top</wp:align>
-            </wp:positionV>
-            <wp:extent cx="1905098" cy="1251014"/>
-            <wp:effectExtent l="0" t="0" r="0" b="6350"/>
-            <wp:wrapSquare wrapText="bothSides"/>
-            <wp:docPr id="214" name="Picture 214"/>
-            <wp:cNvGraphicFramePr>
-              <a:graphicFrameLocks xmlns:a="http://schemas.openxmlformats.org/drawingml/2006/main" noChangeAspect="1"/>
-            </wp:cNvGraphicFramePr>
-            <a:graphic xmlns:a="http://schemas.openxmlformats.org/drawingml/2006/main">
-              <a:graphicData uri="http://schemas.openxmlformats.org/drawingml/2006/picture">
-                <pic:pic xmlns:pic="http://schemas.openxmlformats.org/drawingml/2006/picture">
-                  <pic:nvPicPr>
-                    <pic:cNvPr id="1" name=""/>
-                    <pic:cNvPicPr/>
-                  </pic:nvPicPr>
-                  <pic:blipFill>
-                    <a:blip r:embed="rId41">
-                      <a:extLst>
-                        <a:ext uri="{28A0092B-C50C-407E-A947-70E740481C1C}">
-                          <a14:useLocalDpi xmlns:a14="http://schemas.microsoft.com/office/drawing/2010/main" val="0"/>
-                        </a:ext>
-                      </a:extLst>
-                    </a:blip>
-                    <a:stretch>
-                      <a:fillRect/>
-                    </a:stretch>
-                  </pic:blipFill>
-                  <pic:spPr>
-                    <a:xfrm>
-                      <a:off x="0" y="0"/>
-                      <a:ext cx="1905098" cy="1251014"/>
-                    </a:xfrm>
-                    <a:prstGeom prst="rect">
-                      <a:avLst/>
-                    </a:prstGeom>
-                  </pic:spPr>
-                </pic:pic>
-              </a:graphicData>
-            </a:graphic>
-          </wp:anchor>
-        </w:drawing>
-      </w:r>
-      <w:r>
-        <w:br w:type="textWrapping" w:clear="all"/>
-      </w:r>
-    </w:p>
-    <w:p>
-      <w:pPr>
-        <w:pStyle w:val="ListParagraph"/>
-        <w:numPr>
-          <w:ilvl w:val="0"/>
-          <w:numId w:val="13"/>
-        </w:numPr>
-      </w:pPr>
-      <w:r>
-        <w:t xml:space="preserve">Notice that </w:t>
-      </w:r>
-      <w:r>
-        <w:t>a new category is now displayed in the Tasks menu: [Lab] Employee Management.</w:t>
-      </w:r>
-    </w:p>
-    <w:p>
-      <w:pPr>
-        <w:jc w:val="center"/>
-      </w:pPr>
-      <w:r>
-        <w:rPr>
-          <w:noProof/>
-        </w:rPr>
-        <w:drawing>
-          <wp:inline distT="0" distB="0" distL="0" distR="0" wp14:anchorId="27CFA4C4" wp14:editId="26BD9EC4">
-            <wp:extent cx="1295467" cy="819192"/>
-            <wp:effectExtent l="0" t="0" r="0" b="0"/>
-            <wp:docPr id="218" name="Picture 218"/>
-            <wp:cNvGraphicFramePr>
-              <a:graphicFrameLocks xmlns:a="http://schemas.openxmlformats.org/drawingml/2006/main" noChangeAspect="1"/>
-            </wp:cNvGraphicFramePr>
-            <a:graphic xmlns:a="http://schemas.openxmlformats.org/drawingml/2006/main">
-              <a:graphicData uri="http://schemas.openxmlformats.org/drawingml/2006/picture">
-                <pic:pic xmlns:pic="http://schemas.openxmlformats.org/drawingml/2006/picture">
-                  <pic:nvPicPr>
-                    <pic:cNvPr id="1" name=""/>
-                    <pic:cNvPicPr/>
-                  </pic:nvPicPr>
-                  <pic:blipFill>
-                    <a:blip r:embed="rId42"/>
-                    <a:stretch>
-                      <a:fillRect/>
-                    </a:stretch>
-                  </pic:blipFill>
-                  <pic:spPr>
-                    <a:xfrm>
-                      <a:off x="0" y="0"/>
-                      <a:ext cx="1295467" cy="819192"/>
-                    </a:xfrm>
-                    <a:prstGeom prst="rect">
-                      <a:avLst/>
-                    </a:prstGeom>
-                  </pic:spPr>
-                </pic:pic>
-              </a:graphicData>
-            </a:graphic>
-          </wp:inline>
-        </w:drawing>
-      </w:r>
-    </w:p>
-    <w:p>
-      <w:pPr>
-        <w:jc w:val="center"/>
-      </w:pPr>
-    </w:p>
-    <w:p>
-      <w:pPr>
-        <w:jc w:val="center"/>
-      </w:pPr>
-    </w:p>
-    <w:p>
-      <w:pPr>
-        <w:jc w:val="center"/>
-      </w:pPr>
-    </w:p>
-    <w:p/>
-    <w:p>
-      <w:pPr>
-        <w:jc w:val="center"/>
-      </w:pPr>
-    </w:p>
-    <w:p>
-      <w:pPr>
-        <w:jc w:val="center"/>
-      </w:pPr>
-    </w:p>
-    <w:p>
-      <w:pPr>
-        <w:jc w:val="center"/>
-      </w:pPr>
-    </w:p>
-    <w:p>
-      <w:pPr>
-        <w:jc w:val="center"/>
-      </w:pPr>
-    </w:p>
-    <w:p>
-      <w:pPr>
-        <w:jc w:val="center"/>
-      </w:pPr>
-    </w:p>
-    <w:p>
-      <w:pPr>
+      <w:r>
         <w:rPr>
           <w:b/>
           <w:bCs/>
           <w:color w:val="7030A0"/>
         </w:rPr>
-      </w:pPr>
-      <w:r>
-        <w:rPr>
-          <w:b/>
-          <w:bCs/>
-          <w:color w:val="7030A0"/>
-        </w:rPr>
-        <w:t>You have successfully completed</w:t>
-      </w:r>
-      <w:r>
-        <w:rPr>
-          <w:b/>
-          <w:bCs/>
-          <w:color w:val="7030A0"/>
-        </w:rPr>
-        <w:t xml:space="preserve"> Lab02</w:t>
-      </w:r>
-      <w:r>
-        <w:rPr>
-          <w:b/>
-          <w:bCs/>
-          <w:color w:val="7030A0"/>
-        </w:rPr>
-        <w:t xml:space="preserve"> Chapter </w:t>
-      </w:r>
-      <w:r>
-        <w:rPr>
-          <w:b/>
-          <w:bCs/>
-          <w:color w:val="7030A0"/>
-        </w:rPr>
-        <w:t>3</w:t>
-      </w:r>
-      <w:r>
-        <w:rPr>
-          <w:b/>
-          <w:bCs/>
-          <w:color w:val="7030A0"/>
-        </w:rPr>
-        <w:t xml:space="preserve">: </w:t>
-      </w:r>
-      <w:r>
-        <w:rPr>
-          <w:b/>
-          <w:bCs/>
-          <w:color w:val="7030A0"/>
-        </w:rPr>
-        <w:t>Add imadmin to the ‘[LAB] Human Resources’ Admin Role</w:t>
-      </w:r>
-    </w:p>
+        <w:t xml:space="preserve"> – Check User Id Uniqueness</w:t>
+      </w:r>
+    </w:p>
+    <w:p/>
+    <w:p/>
+    <w:p/>
+    <w:p/>
+    <w:p/>
+    <w:p/>
+    <w:p/>
+    <w:p/>
+    <w:p/>
+    <w:p/>
+    <w:p/>
+    <w:p/>
+    <w:p/>
+    <w:p/>
+    <w:p/>
+    <w:p/>
     <w:p>
       <w:r>
         <w:rPr>
@@ -8526,7 +8363,7 @@
                     </pic:cNvPicPr>
                   </pic:nvPicPr>
                   <pic:blipFill>
-                    <a:blip r:embed="rId43" cstate="print">
+                    <a:blip r:embed="rId39" cstate="print">
                       <a:extLst>
                         <a:ext uri="{28A0092B-C50C-407E-A947-70E740481C1C}">
                           <a14:useLocalDpi xmlns:a14="http://schemas.microsoft.com/office/drawing/2010/main" val="0"/>
@@ -8563,9 +8400,22 @@
     </w:p>
     <w:p>
       <w:pPr>
+        <w:rPr>
+          <w:rFonts w:asciiTheme="majorHAnsi" w:eastAsiaTheme="majorEastAsia" w:hAnsiTheme="majorHAnsi" w:cstheme="majorBidi"/>
+          <w:color w:val="2E74B5" w:themeColor="accent1" w:themeShade="BF"/>
+          <w:sz w:val="32"/>
+          <w:szCs w:val="32"/>
+        </w:rPr>
+      </w:pPr>
+      <w:bookmarkStart w:id="35" w:name="_Toc520929234"/>
+      <w:r>
+        <w:br w:type="page"/>
+      </w:r>
+    </w:p>
+    <w:p>
+      <w:pPr>
         <w:pStyle w:val="Heading1"/>
       </w:pPr>
-      <w:bookmarkStart w:id="35" w:name="_Toc520929234"/>
       <w:r>
         <w:lastRenderedPageBreak/>
         <w:t xml:space="preserve">Lab 03: </w:t>
@@ -8663,19 +8513,13 @@
         <w:t>reate the</w:t>
       </w:r>
       <w:r>
-        <w:t xml:space="preserve"> form </w:t>
-      </w:r>
-      <w:r>
-        <w:t xml:space="preserve">'Get </w:t>
+        <w:t xml:space="preserve"> form 'Get </w:t>
       </w:r>
       <w:r>
         <w:t xml:space="preserve">Manager and </w:t>
       </w:r>
       <w:r>
-        <w:t>Admin Roles Service Action Form'</w:t>
-      </w:r>
-      <w:r>
-        <w:t>:</w:t>
+        <w:t>Admin Roles Service Action Form':</w:t>
       </w:r>
     </w:p>
     <w:p>
@@ -8711,19 +8555,7 @@
         </w:numPr>
       </w:pPr>
       <w:r>
-        <w:t>In the DETAILS tab of the Create Form dialog fill in the Name of the form –</w:t>
-      </w:r>
-      <w:r>
-        <w:t xml:space="preserve"> "</w:t>
-      </w:r>
-      <w:r>
-        <w:t>Get Manager and Admin Roles Service Action</w:t>
-      </w:r>
-      <w:r>
-        <w:t xml:space="preserve"> Form"</w:t>
-      </w:r>
-      <w:r>
-        <w:t>.</w:t>
+        <w:t>In the DETAILS tab of the Create Form dialog fill in the Name of the form – "Get Manager and Admin Roles Service Action Form".</w:t>
       </w:r>
     </w:p>
     <w:p>
@@ -8735,6 +8567,9 @@
         <w:br/>
       </w:r>
       <w:r>
+        <w:rPr>
+          <w:noProof/>
+        </w:rPr>
         <w:drawing>
           <wp:inline distT="0" distB="0" distL="0" distR="0" wp14:anchorId="40ADA3C7" wp14:editId="655C1145">
             <wp:extent cx="3855493" cy="2033080"/>
@@ -8751,7 +8586,7 @@
                     <pic:cNvPicPr/>
                   </pic:nvPicPr>
                   <pic:blipFill rotWithShape="1">
-                    <a:blip r:embed="rId44"/>
+                    <a:blip r:embed="rId40"/>
                     <a:srcRect b="18089"/>
                     <a:stretch/>
                   </pic:blipFill>
@@ -9006,6 +8841,9 @@
         <w:ind w:left="2160"/>
       </w:pPr>
       <w:r>
+        <w:rPr>
+          <w:noProof/>
+        </w:rPr>
         <w:lastRenderedPageBreak/>
         <w:drawing>
           <wp:inline distT="0" distB="0" distL="0" distR="0" wp14:anchorId="4E8FC447" wp14:editId="77AF0C6A">
@@ -9023,7 +8861,7 @@
                     <pic:cNvPicPr/>
                   </pic:nvPicPr>
                   <pic:blipFill>
-                    <a:blip r:embed="rId45"/>
+                    <a:blip r:embed="rId41"/>
                     <a:stretch>
                       <a:fillRect/>
                     </a:stretch>
@@ -9240,6 +9078,9 @@
         <w:ind w:left="2160"/>
       </w:pPr>
       <w:r>
+        <w:rPr>
+          <w:noProof/>
+        </w:rPr>
         <w:drawing>
           <wp:inline distT="0" distB="0" distL="0" distR="0" wp14:anchorId="04DAB4D7" wp14:editId="38DD8E32">
             <wp:extent cx="3562066" cy="3028337"/>
@@ -9256,7 +9097,7 @@
                     <pic:cNvPicPr/>
                   </pic:nvPicPr>
                   <pic:blipFill>
-                    <a:blip r:embed="rId46"/>
+                    <a:blip r:embed="rId42"/>
                     <a:stretch>
                       <a:fillRect/>
                     </a:stretch>
@@ -9468,6 +9309,9 @@
         <w:br/>
       </w:r>
       <w:r>
+        <w:rPr>
+          <w:noProof/>
+        </w:rPr>
         <w:drawing>
           <wp:inline distT="0" distB="0" distL="0" distR="0" wp14:anchorId="57967C46" wp14:editId="2149248E">
             <wp:extent cx="3999258" cy="3185077"/>
@@ -9484,7 +9328,7 @@
                     <pic:cNvPicPr/>
                   </pic:nvPicPr>
                   <pic:blipFill>
-                    <a:blip r:embed="rId47"/>
+                    <a:blip r:embed="rId43"/>
                     <a:stretch>
                       <a:fillRect/>
                     </a:stretch>
@@ -9584,6 +9428,9 @@
         <w:br/>
       </w:r>
       <w:r>
+        <w:rPr>
+          <w:noProof/>
+        </w:rPr>
         <w:drawing>
           <wp:inline distT="0" distB="0" distL="0" distR="0" wp14:anchorId="7B966C29" wp14:editId="743FC37B">
             <wp:extent cx="2954740" cy="2538483"/>
@@ -9600,7 +9447,7 @@
                     <pic:cNvPicPr/>
                   </pic:nvPicPr>
                   <pic:blipFill rotWithShape="1">
-                    <a:blip r:embed="rId48"/>
+                    <a:blip r:embed="rId44"/>
                     <a:srcRect r="2070" b="12659"/>
                     <a:stretch/>
                   </pic:blipFill>
@@ -9656,10 +9503,7 @@
         </w:numPr>
       </w:pPr>
       <w:r>
-        <w:t>Click on the 'CREA</w:t>
-      </w:r>
-      <w:r>
-        <w:t>TE' button and then on 'FINISH'</w:t>
+        <w:t>Click on the 'CREATE' button and then on 'FINISH'</w:t>
       </w:r>
       <w:r>
         <w:t>.</w:t>
@@ -9682,10 +9526,7 @@
         <w:t>Edit the 'Update User Status'</w:t>
       </w:r>
       <w:r>
-        <w:t xml:space="preserve"> </w:t>
-      </w:r>
-      <w:r>
-        <w:t>form</w:t>
+        <w:t xml:space="preserve"> form</w:t>
       </w:r>
       <w:r>
         <w:t>:</w:t>
@@ -9876,6 +9717,9 @@
         <w:br/>
       </w:r>
       <w:r>
+        <w:rPr>
+          <w:noProof/>
+        </w:rPr>
         <w:drawing>
           <wp:inline distT="0" distB="0" distL="0" distR="0" wp14:anchorId="16CAC9CC" wp14:editId="75DED999">
             <wp:extent cx="5430852" cy="2529515"/>
@@ -9892,7 +9736,7 @@
                     <pic:cNvPicPr/>
                   </pic:nvPicPr>
                   <pic:blipFill rotWithShape="1">
-                    <a:blip r:embed="rId49"/>
+                    <a:blip r:embed="rId45"/>
                     <a:srcRect l="748" t="1593" b="1"/>
                     <a:stretch/>
                   </pic:blipFill>
@@ -9945,10 +9789,7 @@
         <w:t>UpdateUserStatus-Manager-ChangeHandler.js</w:t>
       </w:r>
       <w:r>
-        <w:t>" file in the following link to the Change han</w:t>
-      </w:r>
-      <w:r>
-        <w:t xml:space="preserve">dler of the </w:t>
+        <w:t xml:space="preserve">" file in the following link to the Change handler of the </w:t>
       </w:r>
       <w:r>
         <w:t xml:space="preserve">Manager </w:t>
@@ -9962,7 +9803,7 @@
       <w:r>
         <w:br/>
       </w:r>
-      <w:hyperlink r:id="rId50" w:history="1">
+      <w:hyperlink r:id="rId46" w:history="1">
         <w:r>
           <w:rPr>
             <w:rStyle w:val="Hyperlink"/>
@@ -10068,6 +9909,9 @@
         <w:br/>
       </w:r>
       <w:r>
+        <w:rPr>
+          <w:noProof/>
+        </w:rPr>
         <w:drawing>
           <wp:inline distT="0" distB="0" distL="0" distR="0" wp14:anchorId="3AA5216B" wp14:editId="31EE6DDE">
             <wp:extent cx="2606722" cy="1030386"/>
@@ -10084,7 +9928,7 @@
                     <pic:cNvPicPr/>
                   </pic:nvPicPr>
                   <pic:blipFill>
-                    <a:blip r:embed="rId51"/>
+                    <a:blip r:embed="rId47"/>
                     <a:stretch>
                       <a:fillRect/>
                     </a:stretch>
@@ -10121,6 +9965,9 @@
         <w:br/>
       </w:r>
       <w:r>
+        <w:rPr>
+          <w:noProof/>
+        </w:rPr>
         <w:drawing>
           <wp:inline distT="0" distB="0" distL="0" distR="0" wp14:anchorId="539B507F" wp14:editId="33FA69C8">
             <wp:extent cx="2647666" cy="1131663"/>
@@ -10137,7 +9984,7 @@
                     <pic:cNvPicPr/>
                   </pic:nvPicPr>
                   <pic:blipFill>
-                    <a:blip r:embed="rId52"/>
+                    <a:blip r:embed="rId48"/>
                     <a:stretch>
                       <a:fillRect/>
                     </a:stretch>
@@ -10174,6 +10021,9 @@
         <w:br/>
       </w:r>
       <w:r>
+        <w:rPr>
+          <w:noProof/>
+        </w:rPr>
         <w:drawing>
           <wp:inline distT="0" distB="0" distL="0" distR="0" wp14:anchorId="77EEE7D3" wp14:editId="7C297CFF">
             <wp:extent cx="2497540" cy="1213091"/>
@@ -10190,7 +10040,7 @@
                     <pic:cNvPicPr/>
                   </pic:nvPicPr>
                   <pic:blipFill>
-                    <a:blip r:embed="rId53"/>
+                    <a:blip r:embed="rId49"/>
                     <a:stretch>
                       <a:fillRect/>
                     </a:stretch>
@@ -10312,7 +10162,7 @@
                     </pic:cNvPicPr>
                   </pic:nvPicPr>
                   <pic:blipFill>
-                    <a:blip r:embed="rId54" cstate="print">
+                    <a:blip r:embed="rId50" cstate="print">
                       <a:extLst>
                         <a:ext uri="{28A0092B-C50C-407E-A947-70E740481C1C}">
                           <a14:useLocalDpi xmlns:a14="http://schemas.microsoft.com/office/drawing/2010/main" val="0"/>
@@ -10352,8 +10202,6 @@
         <w:pStyle w:val="Heading1"/>
       </w:pPr>
       <w:bookmarkStart w:id="36" w:name="_Toc520929238"/>
-      <w:bookmarkStart w:id="37" w:name="_GoBack"/>
-      <w:bookmarkEnd w:id="37"/>
       <w:r>
         <w:lastRenderedPageBreak/>
         <w:t>Lab 4: Bulk Configuration</w:t>
@@ -10370,8 +10218,8 @@
     </w:p>
     <w:p/>
     <w:sectPr>
-      <w:headerReference w:type="default" r:id="rId55"/>
-      <w:footerReference w:type="default" r:id="rId56"/>
+      <w:headerReference w:type="default" r:id="rId51"/>
+      <w:footerReference w:type="default" r:id="rId52"/>
       <w:pgSz w:w="12240" w:h="15840"/>
       <w:pgMar w:top="1440" w:right="1440" w:bottom="1260" w:left="1440" w:header="720" w:footer="720" w:gutter="0"/>
       <w:cols w:space="720"/>
@@ -10588,7 +10436,7 @@
         <v:path o:extrusionok="f" gradientshapeok="t" o:connecttype="rect"/>
         <o:lock v:ext="edit" aspectratio="t"/>
       </v:shapetype>
-      <v:shape id="_x0000_i1094" type="#_x0000_t75" style="width:140.8pt;height:138.1pt;visibility:visible" o:bullet="t">
+      <v:shape id="_x0000_i1061" type="#_x0000_t75" style="width:140.8pt;height:138.1pt;visibility:visible" o:bullet="t">
         <v:imagedata r:id="rId1" o:title=""/>
       </v:shape>
     </w:pict>
@@ -12808,7 +12656,7 @@
       <w:lvlText w:val="%1."/>
       <w:lvlJc w:val="left"/>
       <w:pPr>
-        <w:ind w:left="720" w:hanging="360"/>
+        <w:ind w:left="3600" w:hanging="360"/>
       </w:pPr>
       <w:rPr>
         <w:rFonts w:hint="default"/>
@@ -12820,7 +12668,7 @@
       <w:lvlText w:val="%2."/>
       <w:lvlJc w:val="left"/>
       <w:pPr>
-        <w:ind w:left="1440" w:hanging="360"/>
+        <w:ind w:left="4320" w:hanging="360"/>
       </w:pPr>
     </w:lvl>
     <w:lvl w:ilvl="2" w:tplc="0409001B" w:tentative="1">
@@ -12829,7 +12677,7 @@
       <w:lvlText w:val="%3."/>
       <w:lvlJc w:val="right"/>
       <w:pPr>
-        <w:ind w:left="2160" w:hanging="180"/>
+        <w:ind w:left="5040" w:hanging="180"/>
       </w:pPr>
     </w:lvl>
     <w:lvl w:ilvl="3" w:tplc="0409000F" w:tentative="1">
@@ -12838,7 +12686,7 @@
       <w:lvlText w:val="%4."/>
       <w:lvlJc w:val="left"/>
       <w:pPr>
-        <w:ind w:left="2880" w:hanging="360"/>
+        <w:ind w:left="5760" w:hanging="360"/>
       </w:pPr>
     </w:lvl>
     <w:lvl w:ilvl="4" w:tplc="04090019" w:tentative="1">
@@ -12847,7 +12695,7 @@
       <w:lvlText w:val="%5."/>
       <w:lvlJc w:val="left"/>
       <w:pPr>
-        <w:ind w:left="3600" w:hanging="360"/>
+        <w:ind w:left="6480" w:hanging="360"/>
       </w:pPr>
     </w:lvl>
     <w:lvl w:ilvl="5" w:tplc="0409001B" w:tentative="1">
@@ -12856,7 +12704,7 @@
       <w:lvlText w:val="%6."/>
       <w:lvlJc w:val="right"/>
       <w:pPr>
-        <w:ind w:left="4320" w:hanging="180"/>
+        <w:ind w:left="7200" w:hanging="180"/>
       </w:pPr>
     </w:lvl>
     <w:lvl w:ilvl="6" w:tplc="0409000F" w:tentative="1">
@@ -12865,7 +12713,7 @@
       <w:lvlText w:val="%7."/>
       <w:lvlJc w:val="left"/>
       <w:pPr>
-        <w:ind w:left="5040" w:hanging="360"/>
+        <w:ind w:left="7920" w:hanging="360"/>
       </w:pPr>
     </w:lvl>
     <w:lvl w:ilvl="7" w:tplc="04090019" w:tentative="1">
@@ -12874,7 +12722,7 @@
       <w:lvlText w:val="%8."/>
       <w:lvlJc w:val="left"/>
       <w:pPr>
-        <w:ind w:left="5760" w:hanging="360"/>
+        <w:ind w:left="8640" w:hanging="360"/>
       </w:pPr>
     </w:lvl>
     <w:lvl w:ilvl="8" w:tplc="0409001B" w:tentative="1">
@@ -12883,7 +12731,7 @@
       <w:lvlText w:val="%9."/>
       <w:lvlJc w:val="right"/>
       <w:pPr>
-        <w:ind w:left="6480" w:hanging="180"/>
+        <w:ind w:left="9360" w:hanging="180"/>
       </w:pPr>
     </w:lvl>
   </w:abstractNum>
@@ -13530,6 +13378,96 @@
     </w:lvl>
   </w:abstractNum>
   <w:abstractNum w:abstractNumId="27" w15:restartNumberingAfterBreak="0">
+    <w:nsid w:val="57FA5BF7"/>
+    <w:multiLevelType w:val="hybridMultilevel"/>
+    <w:tmpl w:val="312A9012"/>
+    <w:lvl w:ilvl="0" w:tplc="927C34AA">
+      <w:start w:val="1"/>
+      <w:numFmt w:val="decimal"/>
+      <w:lvlText w:val="%1."/>
+      <w:lvlJc w:val="left"/>
+      <w:pPr>
+        <w:ind w:left="360" w:hanging="360"/>
+      </w:pPr>
+      <w:rPr>
+        <w:rFonts w:hint="default"/>
+        <w:color w:val="auto"/>
+      </w:rPr>
+    </w:lvl>
+    <w:lvl w:ilvl="1" w:tplc="04090019">
+      <w:start w:val="1"/>
+      <w:numFmt w:val="lowerLetter"/>
+      <w:lvlText w:val="%2."/>
+      <w:lvlJc w:val="left"/>
+      <w:pPr>
+        <w:ind w:left="785" w:hanging="360"/>
+      </w:pPr>
+    </w:lvl>
+    <w:lvl w:ilvl="2" w:tplc="0409001B" w:tentative="1">
+      <w:start w:val="1"/>
+      <w:numFmt w:val="lowerRoman"/>
+      <w:lvlText w:val="%3."/>
+      <w:lvlJc w:val="right"/>
+      <w:pPr>
+        <w:ind w:left="1800" w:hanging="180"/>
+      </w:pPr>
+    </w:lvl>
+    <w:lvl w:ilvl="3" w:tplc="0409000F" w:tentative="1">
+      <w:start w:val="1"/>
+      <w:numFmt w:val="decimal"/>
+      <w:lvlText w:val="%4."/>
+      <w:lvlJc w:val="left"/>
+      <w:pPr>
+        <w:ind w:left="2520" w:hanging="360"/>
+      </w:pPr>
+    </w:lvl>
+    <w:lvl w:ilvl="4" w:tplc="04090019" w:tentative="1">
+      <w:start w:val="1"/>
+      <w:numFmt w:val="lowerLetter"/>
+      <w:lvlText w:val="%5."/>
+      <w:lvlJc w:val="left"/>
+      <w:pPr>
+        <w:ind w:left="3240" w:hanging="360"/>
+      </w:pPr>
+    </w:lvl>
+    <w:lvl w:ilvl="5" w:tplc="0409001B" w:tentative="1">
+      <w:start w:val="1"/>
+      <w:numFmt w:val="lowerRoman"/>
+      <w:lvlText w:val="%6."/>
+      <w:lvlJc w:val="right"/>
+      <w:pPr>
+        <w:ind w:left="3960" w:hanging="180"/>
+      </w:pPr>
+    </w:lvl>
+    <w:lvl w:ilvl="6" w:tplc="0409000F" w:tentative="1">
+      <w:start w:val="1"/>
+      <w:numFmt w:val="decimal"/>
+      <w:lvlText w:val="%7."/>
+      <w:lvlJc w:val="left"/>
+      <w:pPr>
+        <w:ind w:left="4680" w:hanging="360"/>
+      </w:pPr>
+    </w:lvl>
+    <w:lvl w:ilvl="7" w:tplc="04090019" w:tentative="1">
+      <w:start w:val="1"/>
+      <w:numFmt w:val="lowerLetter"/>
+      <w:lvlText w:val="%8."/>
+      <w:lvlJc w:val="left"/>
+      <w:pPr>
+        <w:ind w:left="5400" w:hanging="360"/>
+      </w:pPr>
+    </w:lvl>
+    <w:lvl w:ilvl="8" w:tplc="0409001B" w:tentative="1">
+      <w:start w:val="1"/>
+      <w:numFmt w:val="lowerRoman"/>
+      <w:lvlText w:val="%9."/>
+      <w:lvlJc w:val="right"/>
+      <w:pPr>
+        <w:ind w:left="6120" w:hanging="180"/>
+      </w:pPr>
+    </w:lvl>
+  </w:abstractNum>
+  <w:abstractNum w:abstractNumId="28" w15:restartNumberingAfterBreak="0">
     <w:nsid w:val="586D097F"/>
     <w:multiLevelType w:val="hybridMultilevel"/>
     <w:tmpl w:val="327C4F02"/>
@@ -13618,7 +13556,7 @@
       </w:pPr>
     </w:lvl>
   </w:abstractNum>
-  <w:abstractNum w:abstractNumId="28" w15:restartNumberingAfterBreak="0">
+  <w:abstractNum w:abstractNumId="29" w15:restartNumberingAfterBreak="0">
     <w:nsid w:val="5EA05CCE"/>
     <w:multiLevelType w:val="hybridMultilevel"/>
     <w:tmpl w:val="366E7272"/>
@@ -13707,7 +13645,7 @@
       </w:pPr>
     </w:lvl>
   </w:abstractNum>
-  <w:abstractNum w:abstractNumId="29" w15:restartNumberingAfterBreak="0">
+  <w:abstractNum w:abstractNumId="30" w15:restartNumberingAfterBreak="0">
     <w:nsid w:val="5EB92AF5"/>
     <w:multiLevelType w:val="hybridMultilevel"/>
     <w:tmpl w:val="443E8AA6"/>
@@ -13848,7 +13786,7 @@
       </w:rPr>
     </w:lvl>
   </w:abstractNum>
-  <w:abstractNum w:abstractNumId="30" w15:restartNumberingAfterBreak="0">
+  <w:abstractNum w:abstractNumId="31" w15:restartNumberingAfterBreak="0">
     <w:nsid w:val="5F4409AC"/>
     <w:multiLevelType w:val="hybridMultilevel"/>
     <w:tmpl w:val="DA06AD2C"/>
@@ -13937,7 +13875,7 @@
       </w:pPr>
     </w:lvl>
   </w:abstractNum>
-  <w:abstractNum w:abstractNumId="31" w15:restartNumberingAfterBreak="0">
+  <w:abstractNum w:abstractNumId="32" w15:restartNumberingAfterBreak="0">
     <w:nsid w:val="605147B4"/>
     <w:multiLevelType w:val="hybridMultilevel"/>
     <w:tmpl w:val="D7460F72"/>
@@ -14026,7 +13964,7 @@
       </w:pPr>
     </w:lvl>
   </w:abstractNum>
-  <w:abstractNum w:abstractNumId="32" w15:restartNumberingAfterBreak="0">
+  <w:abstractNum w:abstractNumId="33" w15:restartNumberingAfterBreak="0">
     <w:nsid w:val="645E2D7B"/>
     <w:multiLevelType w:val="hybridMultilevel"/>
     <w:tmpl w:val="1E3665CC"/>
@@ -14115,7 +14053,7 @@
       </w:pPr>
     </w:lvl>
   </w:abstractNum>
-  <w:abstractNum w:abstractNumId="33" w15:restartNumberingAfterBreak="0">
+  <w:abstractNum w:abstractNumId="34" w15:restartNumberingAfterBreak="0">
     <w:nsid w:val="6C391DB2"/>
     <w:multiLevelType w:val="hybridMultilevel"/>
     <w:tmpl w:val="C324B72A"/>
@@ -14206,7 +14144,7 @@
       </w:pPr>
     </w:lvl>
   </w:abstractNum>
-  <w:abstractNum w:abstractNumId="34" w15:restartNumberingAfterBreak="0">
+  <w:abstractNum w:abstractNumId="35" w15:restartNumberingAfterBreak="0">
     <w:nsid w:val="6F112FFE"/>
     <w:multiLevelType w:val="hybridMultilevel"/>
     <w:tmpl w:val="312A9012"/>
@@ -14296,7 +14234,7 @@
       </w:pPr>
     </w:lvl>
   </w:abstractNum>
-  <w:abstractNum w:abstractNumId="35" w15:restartNumberingAfterBreak="0">
+  <w:abstractNum w:abstractNumId="36" w15:restartNumberingAfterBreak="0">
     <w:nsid w:val="71B90E95"/>
     <w:multiLevelType w:val="hybridMultilevel"/>
     <w:tmpl w:val="7C2E6638"/>
@@ -14385,7 +14323,7 @@
       </w:pPr>
     </w:lvl>
   </w:abstractNum>
-  <w:abstractNum w:abstractNumId="36" w15:restartNumberingAfterBreak="0">
+  <w:abstractNum w:abstractNumId="37" w15:restartNumberingAfterBreak="0">
     <w:nsid w:val="71BA4D68"/>
     <w:multiLevelType w:val="hybridMultilevel"/>
     <w:tmpl w:val="4912C70C"/>
@@ -14474,7 +14412,7 @@
       </w:pPr>
     </w:lvl>
   </w:abstractNum>
-  <w:abstractNum w:abstractNumId="37" w15:restartNumberingAfterBreak="0">
+  <w:abstractNum w:abstractNumId="38" w15:restartNumberingAfterBreak="0">
     <w:nsid w:val="721C7100"/>
     <w:multiLevelType w:val="hybridMultilevel"/>
     <w:tmpl w:val="705849F8"/>
@@ -14563,7 +14501,7 @@
       </w:pPr>
     </w:lvl>
   </w:abstractNum>
-  <w:abstractNum w:abstractNumId="38" w15:restartNumberingAfterBreak="0">
+  <w:abstractNum w:abstractNumId="39" w15:restartNumberingAfterBreak="0">
     <w:nsid w:val="733E63D1"/>
     <w:multiLevelType w:val="hybridMultilevel"/>
     <w:tmpl w:val="DD3E2A74"/>
@@ -14704,7 +14642,7 @@
       </w:rPr>
     </w:lvl>
   </w:abstractNum>
-  <w:abstractNum w:abstractNumId="39" w15:restartNumberingAfterBreak="0">
+  <w:abstractNum w:abstractNumId="40" w15:restartNumberingAfterBreak="0">
     <w:nsid w:val="7BAB1BE0"/>
     <w:multiLevelType w:val="hybridMultilevel"/>
     <w:tmpl w:val="D972883A"/>
@@ -14793,7 +14731,7 @@
       </w:pPr>
     </w:lvl>
   </w:abstractNum>
-  <w:abstractNum w:abstractNumId="40" w15:restartNumberingAfterBreak="0">
+  <w:abstractNum w:abstractNumId="41" w15:restartNumberingAfterBreak="0">
     <w:nsid w:val="7CC42C6F"/>
     <w:multiLevelType w:val="hybridMultilevel"/>
     <w:tmpl w:val="7C2E6638"/>
@@ -14882,7 +14820,7 @@
       </w:pPr>
     </w:lvl>
   </w:abstractNum>
-  <w:abstractNum w:abstractNumId="41" w15:restartNumberingAfterBreak="0">
+  <w:abstractNum w:abstractNumId="42" w15:restartNumberingAfterBreak="0">
     <w:nsid w:val="7D4A42E7"/>
     <w:multiLevelType w:val="hybridMultilevel"/>
     <w:tmpl w:val="97B6C910"/>
@@ -15012,7 +14950,7 @@
     <w:abstractNumId w:val="23"/>
   </w:num>
   <w:num w:numId="5">
-    <w:abstractNumId w:val="38"/>
+    <w:abstractNumId w:val="39"/>
   </w:num>
   <w:num w:numId="6">
     <w:abstractNumId w:val="0"/>
@@ -15021,25 +14959,25 @@
     <w:abstractNumId w:val="9"/>
   </w:num>
   <w:num w:numId="8">
-    <w:abstractNumId w:val="41"/>
+    <w:abstractNumId w:val="42"/>
   </w:num>
   <w:num w:numId="9">
+    <w:abstractNumId w:val="30"/>
+  </w:num>
+  <w:num w:numId="10">
     <w:abstractNumId w:val="29"/>
   </w:num>
-  <w:num w:numId="10">
-    <w:abstractNumId w:val="28"/>
-  </w:num>
   <w:num w:numId="11">
-    <w:abstractNumId w:val="31"/>
+    <w:abstractNumId w:val="32"/>
   </w:num>
   <w:num w:numId="12">
     <w:abstractNumId w:val="17"/>
   </w:num>
   <w:num w:numId="13">
-    <w:abstractNumId w:val="27"/>
+    <w:abstractNumId w:val="28"/>
   </w:num>
   <w:num w:numId="14">
-    <w:abstractNumId w:val="30"/>
+    <w:abstractNumId w:val="31"/>
   </w:num>
   <w:num w:numId="15">
     <w:abstractNumId w:val="6"/>
@@ -15054,19 +14992,19 @@
     <w:abstractNumId w:val="7"/>
   </w:num>
   <w:num w:numId="19">
-    <w:abstractNumId w:val="37"/>
+    <w:abstractNumId w:val="38"/>
   </w:num>
   <w:num w:numId="20">
     <w:abstractNumId w:val="12"/>
   </w:num>
   <w:num w:numId="21">
-    <w:abstractNumId w:val="39"/>
+    <w:abstractNumId w:val="40"/>
   </w:num>
   <w:num w:numId="22">
     <w:abstractNumId w:val="14"/>
   </w:num>
   <w:num w:numId="23">
-    <w:abstractNumId w:val="40"/>
+    <w:abstractNumId w:val="41"/>
   </w:num>
   <w:num w:numId="24">
     <w:abstractNumId w:val="15"/>
@@ -15093,22 +15031,22 @@
     <w:abstractNumId w:val="8"/>
   </w:num>
   <w:num w:numId="32">
-    <w:abstractNumId w:val="34"/>
+    <w:abstractNumId w:val="35"/>
   </w:num>
   <w:num w:numId="33">
     <w:abstractNumId w:val="20"/>
   </w:num>
   <w:num w:numId="34">
-    <w:abstractNumId w:val="33"/>
+    <w:abstractNumId w:val="34"/>
   </w:num>
   <w:num w:numId="35">
-    <w:abstractNumId w:val="35"/>
+    <w:abstractNumId w:val="36"/>
   </w:num>
   <w:num w:numId="36">
     <w:abstractNumId w:val="19"/>
   </w:num>
   <w:num w:numId="37">
-    <w:abstractNumId w:val="36"/>
+    <w:abstractNumId w:val="37"/>
   </w:num>
   <w:num w:numId="38">
     <w:abstractNumId w:val="11"/>
@@ -15117,13 +15055,16 @@
     <w:abstractNumId w:val="26"/>
   </w:num>
   <w:num w:numId="40">
-    <w:abstractNumId w:val="32"/>
+    <w:abstractNumId w:val="33"/>
   </w:num>
   <w:num w:numId="41">
     <w:abstractNumId w:val="13"/>
   </w:num>
   <w:num w:numId="42">
     <w:abstractNumId w:val="24"/>
+  </w:num>
+  <w:num w:numId="43">
+    <w:abstractNumId w:val="27"/>
   </w:num>
   <w:numIdMacAtCleanup w:val="39"/>
 </w:numbering>
@@ -16207,7 +16148,7 @@
 </file>
 
 <file path=customXml/itemProps1.xml><?xml version="1.0" encoding="utf-8"?>
-<ds:datastoreItem xmlns:ds="http://schemas.openxmlformats.org/officeDocument/2006/customXml" ds:itemID="{218291E1-7545-4F85-A479-D5E380907271}">
+<ds:datastoreItem xmlns:ds="http://schemas.openxmlformats.org/officeDocument/2006/customXml" ds:itemID="{9AB6E558-F27D-4899-A6A9-9308985D3B1D}">
   <ds:schemaRefs>
     <ds:schemaRef ds:uri="http://schemas.openxmlformats.org/officeDocument/2006/bibliography"/>
   </ds:schemaRefs>

</xml_diff>

<commit_message>
updating presentation and lab guide
</commit_message>
<xml_diff>
--- a/labs/Identity Portal 14.2 - Advanced Training - Lab Guide.docx
+++ b/labs/Identity Portal 14.2 - Advanced Training - Lab Guide.docx
@@ -25,6 +25,8 @@
       <w:bookmarkStart w:id="9" w:name="_Toc520929216"/>
       <w:bookmarkStart w:id="10" w:name="_Toc521161691"/>
       <w:bookmarkStart w:id="11" w:name="_Toc521171181"/>
+      <w:bookmarkStart w:id="12" w:name="_Hlk521229668"/>
+      <w:bookmarkEnd w:id="12"/>
       <w:r>
         <w:rPr>
           <w:b/>
@@ -110,18 +112,18 @@
           <w:szCs w:val="40"/>
         </w:rPr>
       </w:pPr>
-      <w:bookmarkStart w:id="12" w:name="_Toc510039576"/>
-      <w:bookmarkStart w:id="13" w:name="_Toc517281545"/>
-      <w:bookmarkStart w:id="14" w:name="_Toc517366075"/>
-      <w:bookmarkStart w:id="15" w:name="_Toc517367649"/>
-      <w:bookmarkStart w:id="16" w:name="_Toc517368300"/>
-      <w:bookmarkStart w:id="17" w:name="_Toc517706912"/>
-      <w:bookmarkStart w:id="18" w:name="_Toc520715170"/>
-      <w:bookmarkStart w:id="19" w:name="_Toc520883840"/>
-      <w:bookmarkStart w:id="20" w:name="_Toc520906044"/>
-      <w:bookmarkStart w:id="21" w:name="_Toc520929217"/>
-      <w:bookmarkStart w:id="22" w:name="_Toc521161692"/>
-      <w:bookmarkStart w:id="23" w:name="_Toc521171182"/>
+      <w:bookmarkStart w:id="13" w:name="_Toc510039576"/>
+      <w:bookmarkStart w:id="14" w:name="_Toc517281545"/>
+      <w:bookmarkStart w:id="15" w:name="_Toc517366075"/>
+      <w:bookmarkStart w:id="16" w:name="_Toc517367649"/>
+      <w:bookmarkStart w:id="17" w:name="_Toc517368300"/>
+      <w:bookmarkStart w:id="18" w:name="_Toc517706912"/>
+      <w:bookmarkStart w:id="19" w:name="_Toc520715170"/>
+      <w:bookmarkStart w:id="20" w:name="_Toc520883840"/>
+      <w:bookmarkStart w:id="21" w:name="_Toc520906044"/>
+      <w:bookmarkStart w:id="22" w:name="_Toc520929217"/>
+      <w:bookmarkStart w:id="23" w:name="_Toc521161692"/>
+      <w:bookmarkStart w:id="24" w:name="_Toc521171182"/>
       <w:r>
         <w:rPr>
           <w:sz w:val="40"/>
@@ -136,7 +138,6 @@
         </w:rPr>
         <w:t xml:space="preserve"> Guide</w:t>
       </w:r>
-      <w:bookmarkEnd w:id="12"/>
       <w:bookmarkEnd w:id="13"/>
       <w:bookmarkEnd w:id="14"/>
       <w:bookmarkEnd w:id="15"/>
@@ -148,6 +149,7 @@
       <w:bookmarkEnd w:id="21"/>
       <w:bookmarkEnd w:id="22"/>
       <w:bookmarkEnd w:id="23"/>
+      <w:bookmarkEnd w:id="24"/>
     </w:p>
     <w:p/>
     <w:p>
@@ -313,7 +315,7 @@
                 <w:noProof/>
                 <w:webHidden/>
               </w:rPr>
-              <w:t>3</w:t>
+              <w:t>2</w:t>
             </w:r>
             <w:r>
               <w:rPr>
@@ -382,7 +384,7 @@
                 <w:noProof/>
                 <w:webHidden/>
               </w:rPr>
-              <w:t>4</w:t>
+              <w:t>3</w:t>
             </w:r>
             <w:r>
               <w:rPr>
@@ -458,7 +460,7 @@
                 <w:noProof/>
                 <w:webHidden/>
               </w:rPr>
-              <w:t>4</w:t>
+              <w:t>3</w:t>
             </w:r>
             <w:r>
               <w:rPr>
@@ -527,7 +529,7 @@
                 <w:noProof/>
                 <w:webHidden/>
               </w:rPr>
-              <w:t>7</w:t>
+              <w:t>6</w:t>
             </w:r>
             <w:r>
               <w:rPr>
@@ -596,7 +598,7 @@
                 <w:noProof/>
                 <w:webHidden/>
               </w:rPr>
-              <w:t>7</w:t>
+              <w:t>6</w:t>
             </w:r>
             <w:r>
               <w:rPr>
@@ -665,7 +667,7 @@
                 <w:noProof/>
                 <w:webHidden/>
               </w:rPr>
-              <w:t>10</w:t>
+              <w:t>9</w:t>
             </w:r>
             <w:r>
               <w:rPr>
@@ -734,7 +736,7 @@
                 <w:noProof/>
                 <w:webHidden/>
               </w:rPr>
-              <w:t>13</w:t>
+              <w:t>12</w:t>
             </w:r>
             <w:r>
               <w:rPr>
@@ -803,7 +805,7 @@
                 <w:noProof/>
                 <w:webHidden/>
               </w:rPr>
-              <w:t>23</w:t>
+              <w:t>22</w:t>
             </w:r>
             <w:r>
               <w:rPr>
@@ -831,7 +833,21 @@
                 <w:rStyle w:val="Hyperlink"/>
                 <w:noProof/>
               </w:rPr>
-              <w:t>Lab 4: Bulk Configuration</w:t>
+              <w:t xml:space="preserve">Lab </w:t>
+            </w:r>
+            <w:r>
+              <w:rPr>
+                <w:rStyle w:val="Hyperlink"/>
+                <w:noProof/>
+              </w:rPr>
+              <w:t>0</w:t>
+            </w:r>
+            <w:r>
+              <w:rPr>
+                <w:rStyle w:val="Hyperlink"/>
+                <w:noProof/>
+              </w:rPr>
+              <w:t>4: Bulk Configuration</w:t>
             </w:r>
             <w:r>
               <w:rPr>
@@ -872,7 +888,7 @@
                 <w:noProof/>
                 <w:webHidden/>
               </w:rPr>
-              <w:t>28</w:t>
+              <w:t>27</w:t>
             </w:r>
             <w:r>
               <w:rPr>
@@ -941,7 +957,7 @@
                 <w:noProof/>
                 <w:webHidden/>
               </w:rPr>
-              <w:t>28</w:t>
+              <w:t>27</w:t>
             </w:r>
             <w:r>
               <w:rPr>
@@ -1010,7 +1026,7 @@
                 <w:noProof/>
                 <w:webHidden/>
               </w:rPr>
-              <w:t>32</w:t>
+              <w:t>31</w:t>
             </w:r>
             <w:r>
               <w:rPr>
@@ -1045,8 +1061,6 @@
       <w:r>
         <w:br w:type="page"/>
       </w:r>
-      <w:bookmarkStart w:id="24" w:name="_GoBack"/>
-      <w:bookmarkEnd w:id="24"/>
     </w:p>
     <w:p>
       <w:pPr>
@@ -3063,6 +3077,9 @@
         <w:br/>
       </w:r>
       <w:r>
+        <w:rPr>
+          <w:noProof/>
+        </w:rPr>
         <w:drawing>
           <wp:inline distT="0" distB="0" distL="0" distR="0" wp14:anchorId="697B9641" wp14:editId="4AFEC136">
             <wp:extent cx="3234520" cy="2437120"/>
@@ -3154,10 +3171,7 @@
         <w:t>getOptionsFromDB-plugin.js</w:t>
       </w:r>
       <w:r>
-        <w:t>" file in the following lin</w:t>
-      </w:r>
-      <w:r>
-        <w:t>k to the CODE tab of the plugin:</w:t>
+        <w:t>" file in the following link to the CODE tab of the plugin:</w:t>
       </w:r>
     </w:p>
     <w:p>
@@ -3170,31 +3184,7 @@
           <w:rPr>
             <w:rStyle w:val="Hyperlink"/>
           </w:rPr>
-          <w:t>https://github.com/du</w:t>
-        </w:r>
-        <w:r>
-          <w:rPr>
-            <w:rStyle w:val="Hyperlink"/>
-          </w:rPr>
-          <w:t>v</w:t>
-        </w:r>
-        <w:r>
-          <w:rPr>
-            <w:rStyle w:val="Hyperlink"/>
-          </w:rPr>
-          <w:t>iduduvid/AdvancedTra</w:t>
-        </w:r>
-        <w:r>
-          <w:rPr>
-            <w:rStyle w:val="Hyperlink"/>
-          </w:rPr>
-          <w:t>i</w:t>
-        </w:r>
-        <w:r>
-          <w:rPr>
-            <w:rStyle w:val="Hyperlink"/>
-          </w:rPr>
-          <w:t>ning/blob/master/labs/lab2/Chapter2/getOptionsFromDB-plugin.js</w:t>
+          <w:t>https://github.com/duviduduvid/AdvancedTraining/blob/master/labs/lab2/Chapter2/getOptionsFromDB-plugin.js</w:t>
         </w:r>
       </w:hyperlink>
       <w:r>
@@ -3417,6 +3407,9 @@
         <w:tab/>
       </w:r>
       <w:r>
+        <w:rPr>
+          <w:noProof/>
+        </w:rPr>
         <w:drawing>
           <wp:inline distT="0" distB="0" distL="0" distR="0" wp14:anchorId="025E61DF" wp14:editId="1664D703">
             <wp:extent cx="3370997" cy="3105365"/>
@@ -3513,19 +3506,7 @@
           <w:rPr>
             <w:rStyle w:val="Hyperlink"/>
           </w:rPr>
-          <w:t>https://github.com/duviduduvid/AdvancedTraining/blob/master/labs/lab2/Chapter2/UpdateUserStatus-AccessApplications-I</w:t>
-        </w:r>
-        <w:r>
-          <w:rPr>
-            <w:rStyle w:val="Hyperlink"/>
-          </w:rPr>
-          <w:t>n</w:t>
-        </w:r>
-        <w:r>
-          <w:rPr>
-            <w:rStyle w:val="Hyperlink"/>
-          </w:rPr>
-          <w:t>itHandler.js</w:t>
+          <w:t>https://github.com/duviduduvid/AdvancedTraining/blob/master/labs/lab2/Chapter2/UpdateUserStatus-AccessApplications-InitHandler.js</w:t>
         </w:r>
       </w:hyperlink>
     </w:p>
@@ -3569,10 +3550,7 @@
       </w:pPr>
       <w:r>
         <w:lastRenderedPageBreak/>
-        <w:t>Login to Identity Portal User Console with jonri01 (pass: CAdemo123) and verify the behavior of the form logic is as expected.</w:t>
-      </w:r>
-      <w:r>
-        <w:t xml:space="preserve"> </w:t>
+        <w:t xml:space="preserve">Login to Identity Portal User Console with jonri01 (pass: CAdemo123) and verify the behavior of the form logic is as expected. </w:t>
       </w:r>
     </w:p>
     <w:p/>
@@ -3623,15 +3601,7 @@
           <w:bCs/>
           <w:color w:val="7030A0"/>
         </w:rPr>
-        <w:t xml:space="preserve">RhinoJS (Javascript) Plugin – </w:t>
-      </w:r>
-      <w:r>
-        <w:rPr>
-          <w:b/>
-          <w:bCs/>
-          <w:color w:val="7030A0"/>
-        </w:rPr>
-        <w:t>Fetch Options from a Database Table</w:t>
+        <w:t>RhinoJS (Javascript) Plugin – Fetch Options from a Database Table</w:t>
       </w:r>
     </w:p>
     <w:p/>
@@ -3769,6 +3739,9 @@
         <w:br/>
       </w:r>
       <w:r>
+        <w:rPr>
+          <w:noProof/>
+        </w:rPr>
         <w:drawing>
           <wp:inline distT="0" distB="0" distL="0" distR="0" wp14:anchorId="325A0AFC" wp14:editId="74599E22">
             <wp:extent cx="2709081" cy="2615125"/>
@@ -3971,6 +3944,9 @@
         <w:br/>
       </w:r>
       <w:r>
+        <w:rPr>
+          <w:noProof/>
+        </w:rPr>
         <w:drawing>
           <wp:inline distT="0" distB="0" distL="0" distR="0" wp14:anchorId="36B36B6F" wp14:editId="1300CC94">
             <wp:extent cx="3241343" cy="2403692"/>
@@ -5105,6 +5081,9 @@
         <w:br/>
       </w:r>
       <w:r>
+        <w:rPr>
+          <w:noProof/>
+        </w:rPr>
         <w:drawing>
           <wp:inline distT="0" distB="0" distL="0" distR="0" wp14:anchorId="73D679EF" wp14:editId="4914741F">
             <wp:extent cx="3979175" cy="3173104"/>
@@ -6507,6 +6486,9 @@
         <w:br/>
       </w:r>
       <w:r>
+        <w:rPr>
+          <w:noProof/>
+        </w:rPr>
         <w:lastRenderedPageBreak/>
         <w:drawing>
           <wp:inline distT="0" distB="0" distL="0" distR="0" wp14:anchorId="721D07BF" wp14:editId="21377DF7">
@@ -10493,7 +10475,13 @@
       <w:bookmarkStart w:id="59" w:name="_Toc521171200"/>
       <w:r>
         <w:lastRenderedPageBreak/>
-        <w:t>Lab 4: Bulk Configuration</w:t>
+        <w:t xml:space="preserve">Lab </w:t>
+      </w:r>
+      <w:r>
+        <w:t>0</w:t>
+      </w:r>
+      <w:r>
+        <w:t>4: Bulk Configuration</w:t>
       </w:r>
       <w:bookmarkEnd w:id="59"/>
     </w:p>
@@ -10655,10 +10643,7 @@
         <w:ind w:left="720"/>
       </w:pPr>
       <w:r>
-        <w:t>In addition, we will add a profile tab to the task, so we can submit additional information in the Identity Portal bulk form</w:t>
-      </w:r>
-      <w:r>
-        <w:t>:</w:t>
+        <w:t>In addition, we will add a profile tab to the task, so we can submit additional information in the Identity Portal bulk form:</w:t>
       </w:r>
     </w:p>
     <w:p>
@@ -10753,13 +10738,7 @@
         </w:numPr>
       </w:pPr>
       <w:r>
-        <w:t xml:space="preserve">Edit the new tab – Set the </w:t>
-      </w:r>
-      <w:r>
-        <w:t>'Generic inbound object profile'</w:t>
-      </w:r>
-      <w:r>
-        <w:t xml:space="preserve"> screen as the profile tab screen.</w:t>
+        <w:t>Edit the new tab – Set the 'Generic inbound object profile' screen as the profile tab screen.</w:t>
       </w:r>
     </w:p>
     <w:p>
@@ -10771,23 +10750,11 @@
         </w:numPr>
       </w:pPr>
       <w:r>
-        <w:t xml:space="preserve">Edit the </w:t>
-      </w:r>
-      <w:r>
-        <w:t>'Generic inbound object profile'</w:t>
-      </w:r>
-      <w:r>
-        <w:t xml:space="preserve"> screen – add a new SLA to the screen:</w:t>
-      </w:r>
-      <w:r>
-        <w:br/>
-        <w:t xml:space="preserve">Name the attribute '|Reason|', choose </w:t>
-      </w:r>
-      <w:r>
-        <w:t>style 'Text' and permission 'Read/Write'</w:t>
-      </w:r>
-      <w:r>
-        <w:t>.</w:t>
+        <w:t>Edit the 'Generic inbound object profile' screen – add a new SLA to the screen:</w:t>
+      </w:r>
+      <w:r>
+        <w:br/>
+        <w:t>Name the attribute '|Reason|', choose style 'Text' and permission 'Read/Write'.</w:t>
       </w:r>
       <w:r>
         <w:br/>
@@ -10918,7 +10885,13 @@
         </w:numPr>
       </w:pPr>
       <w:r>
-        <w:t>Create a new task:</w:t>
+        <w:t>Create a new task</w:t>
+      </w:r>
+      <w:r>
+        <w:t xml:space="preserve"> with the following details</w:t>
+      </w:r>
+      <w:r>
+        <w:t>:</w:t>
       </w:r>
     </w:p>
     <w:tbl>
@@ -11209,16 +11182,7 @@
         <w:t>a</w:t>
       </w:r>
       <w:r>
-        <w:t xml:space="preserve"> form for the bulk loader task in I</w:t>
-      </w:r>
-      <w:r>
-        <w:t xml:space="preserve">dentity </w:t>
-      </w:r>
-      <w:r>
-        <w:t>P</w:t>
-      </w:r>
-      <w:r>
-        <w:t>ortal:</w:t>
+        <w:t xml:space="preserve"> form for the bulk loader task in Identity Portal:</w:t>
       </w:r>
     </w:p>
     <w:p>
@@ -11504,6 +11468,9 @@
         <w:br/>
       </w:r>
       <w:r>
+        <w:rPr>
+          <w:noProof/>
+        </w:rPr>
         <w:drawing>
           <wp:inline distT="0" distB="0" distL="0" distR="0" wp14:anchorId="006B81AA" wp14:editId="3913E0A0">
             <wp:extent cx="4435522" cy="3456959"/>
@@ -11648,6 +11615,9 @@
         <w:br/>
       </w:r>
       <w:r>
+        <w:rPr>
+          <w:noProof/>
+        </w:rPr>
         <w:lastRenderedPageBreak/>
         <w:drawing>
           <wp:inline distT="0" distB="0" distL="0" distR="0" wp14:anchorId="1E208D1F" wp14:editId="3F42994C">
@@ -11866,15 +11836,7 @@
           <w:bCs/>
           <w:color w:val="7030A0"/>
         </w:rPr>
-        <w:t>Lab 0</w:t>
-      </w:r>
-      <w:r>
-        <w:rPr>
-          <w:b/>
-          <w:bCs/>
-          <w:color w:val="7030A0"/>
-        </w:rPr>
-        <w:t>4</w:t>
+        <w:t>Lab 04</w:t>
       </w:r>
       <w:r>
         <w:rPr>
@@ -11890,15 +11852,1642 @@
           <w:bCs/>
           <w:color w:val="7030A0"/>
         </w:rPr>
-        <w:t xml:space="preserve"> Chapter 1 –</w:t>
-      </w:r>
+        <w:t xml:space="preserve"> Chapter 1 – Bulk Create Users - Onboarding.</w:t>
+      </w:r>
+    </w:p>
+    <w:p>
+      <w:r>
+        <w:br w:type="page"/>
+      </w:r>
+    </w:p>
+    <w:p>
+      <w:pPr>
+        <w:pStyle w:val="Heading2"/>
+      </w:pPr>
+      <w:bookmarkStart w:id="63" w:name="_Toc521171204"/>
+      <w:r>
+        <w:lastRenderedPageBreak/>
+        <w:t>Chapter 2: Bulk Access Request</w:t>
+      </w:r>
+      <w:bookmarkEnd w:id="63"/>
+    </w:p>
+    <w:p/>
+    <w:p>
+      <w:pPr>
+        <w:pStyle w:val="Heading3"/>
+      </w:pPr>
+      <w:bookmarkStart w:id="64" w:name="_Toc521171205"/>
+      <w:r>
+        <w:t>Introduction</w:t>
+      </w:r>
+      <w:bookmarkEnd w:id="64"/>
+    </w:p>
+    <w:p>
+      <w:r>
+        <w:t xml:space="preserve">This lab guides you through the configuration of a bulk access request. In the following example, the name of target permission, </w:t>
+      </w:r>
+      <w:r>
+        <w:t>which is the 'User Managers' Admin Role</w:t>
+      </w:r>
+      <w:r>
+        <w:t xml:space="preserve">, will be submitted </w:t>
+      </w:r>
+      <w:r>
+        <w:t>to the '%ADMIN_ROLE_CONSTRAINT%' user attribute</w:t>
+      </w:r>
+      <w:r>
+        <w:t xml:space="preserve">.  </w:t>
+      </w:r>
+    </w:p>
+    <w:p>
+      <w:pPr>
+        <w:pStyle w:val="Heading3"/>
+      </w:pPr>
+      <w:bookmarkStart w:id="65" w:name="_Toc521171206"/>
+      <w:r>
+        <w:t>Steps</w:t>
+      </w:r>
+      <w:bookmarkEnd w:id="65"/>
+    </w:p>
+    <w:p>
+      <w:pPr>
+        <w:pStyle w:val="ListParagraph"/>
+        <w:numPr>
+          <w:ilvl w:val="0"/>
+          <w:numId w:val="48"/>
+        </w:numPr>
+      </w:pPr>
+      <w:r>
+        <w:t>Create a new form in Identity Portal</w:t>
+      </w:r>
+      <w:r>
+        <w:t xml:space="preserve"> with the following details</w:t>
+      </w:r>
+      <w:r>
+        <w:t>:</w:t>
+      </w:r>
+    </w:p>
+    <w:p>
+      <w:pPr>
+        <w:pStyle w:val="ListParagraph"/>
+        <w:numPr>
+          <w:ilvl w:val="1"/>
+          <w:numId w:val="48"/>
+        </w:numPr>
+      </w:pPr>
+      <w:r>
+        <w:t>Name the form '</w:t>
+      </w:r>
+      <w:r>
+        <w:t>Assign Admin Role with Target Permission Name</w:t>
+      </w:r>
+      <w:r>
+        <w:t>'.</w:t>
+      </w:r>
+    </w:p>
+    <w:p>
+      <w:pPr>
+        <w:pStyle w:val="ListParagraph"/>
+        <w:numPr>
+          <w:ilvl w:val="1"/>
+          <w:numId w:val="48"/>
+        </w:numPr>
+      </w:pPr>
+      <w:r>
+        <w:t>In the TASK tab choose the task '</w:t>
+      </w:r>
+      <w:proofErr w:type="spellStart"/>
+      <w:r>
+        <w:t>SIGMAAssignRoleNoApproval</w:t>
+      </w:r>
+      <w:proofErr w:type="spellEnd"/>
+      <w:r>
+        <w:t>'.</w:t>
+      </w:r>
+    </w:p>
+    <w:p>
+      <w:pPr>
+        <w:pStyle w:val="ListParagraph"/>
+        <w:numPr>
+          <w:ilvl w:val="1"/>
+          <w:numId w:val="48"/>
+        </w:numPr>
+      </w:pPr>
+      <w:r>
+        <w:t>In the PROPERTIES tab, add the following properties:</w:t>
+      </w:r>
+    </w:p>
+    <w:p>
+      <w:pPr>
+        <w:pStyle w:val="ListParagraph"/>
+        <w:numPr>
+          <w:ilvl w:val="2"/>
+          <w:numId w:val="48"/>
+        </w:numPr>
+      </w:pPr>
+      <w:r>
+        <w:rPr>
+          <w:b/>
+          <w:bCs/>
+        </w:rPr>
+        <w:t>Target Permission Name</w:t>
+      </w:r>
+      <w:r>
+        <w:t>:</w:t>
+      </w:r>
+      <w:r>
+        <w:br/>
+      </w:r>
+    </w:p>
+    <w:tbl>
+      <w:tblPr>
+        <w:tblStyle w:val="TableGrid"/>
+        <w:tblpPr w:leftFromText="180" w:rightFromText="180" w:vertAnchor="text" w:horzAnchor="page" w:tblpX="3622" w:tblpY="-96"/>
+        <w:tblW w:w="0" w:type="auto"/>
+        <w:tblLook w:val="04A0" w:firstRow="1" w:lastRow="0" w:firstColumn="1" w:lastColumn="0" w:noHBand="0" w:noVBand="1"/>
+      </w:tblPr>
+      <w:tblGrid>
+        <w:gridCol w:w="1838"/>
+        <w:gridCol w:w="3958"/>
+      </w:tblGrid>
+      <w:tr>
+        <w:trPr>
+          <w:trHeight w:val="250"/>
+        </w:trPr>
+        <w:tc>
+          <w:tcPr>
+            <w:tcW w:w="1838" w:type="dxa"/>
+          </w:tcPr>
+          <w:p>
+            <w:pPr>
+              <w:pStyle w:val="ListParagraph"/>
+              <w:ind w:left="0"/>
+            </w:pPr>
+            <w:r>
+              <w:t>Name</w:t>
+            </w:r>
+          </w:p>
+        </w:tc>
+        <w:tc>
+          <w:tcPr>
+            <w:tcW w:w="3958" w:type="dxa"/>
+          </w:tcPr>
+          <w:p>
+            <w:pPr>
+              <w:pStyle w:val="ListParagraph"/>
+              <w:ind w:left="0"/>
+            </w:pPr>
+            <w:r>
+              <w:t>Target Permission Name</w:t>
+            </w:r>
+          </w:p>
+        </w:tc>
+      </w:tr>
+      <w:tr>
+        <w:trPr>
+          <w:trHeight w:val="250"/>
+        </w:trPr>
+        <w:tc>
+          <w:tcPr>
+            <w:tcW w:w="1838" w:type="dxa"/>
+          </w:tcPr>
+          <w:p>
+            <w:pPr>
+              <w:pStyle w:val="ListParagraph"/>
+              <w:tabs>
+                <w:tab w:val="left" w:pos="903"/>
+              </w:tabs>
+              <w:ind w:left="0"/>
+            </w:pPr>
+            <w:r>
+              <w:t>Display Type</w:t>
+            </w:r>
+          </w:p>
+        </w:tc>
+        <w:tc>
+          <w:tcPr>
+            <w:tcW w:w="3958" w:type="dxa"/>
+          </w:tcPr>
+          <w:p>
+            <w:pPr>
+              <w:pStyle w:val="ListParagraph"/>
+              <w:ind w:left="0"/>
+            </w:pPr>
+            <w:r>
+              <w:t>Text</w:t>
+            </w:r>
+          </w:p>
+        </w:tc>
+      </w:tr>
+      <w:tr>
+        <w:trPr>
+          <w:trHeight w:val="250"/>
+        </w:trPr>
+        <w:tc>
+          <w:tcPr>
+            <w:tcW w:w="1838" w:type="dxa"/>
+          </w:tcPr>
+          <w:p>
+            <w:pPr>
+              <w:pStyle w:val="ListParagraph"/>
+              <w:ind w:left="0"/>
+            </w:pPr>
+            <w:r>
+              <w:t>Server Type</w:t>
+            </w:r>
+          </w:p>
+        </w:tc>
+        <w:tc>
+          <w:tcPr>
+            <w:tcW w:w="3958" w:type="dxa"/>
+          </w:tcPr>
+          <w:p>
+            <w:pPr>
+              <w:pStyle w:val="ListParagraph"/>
+              <w:ind w:left="0"/>
+            </w:pPr>
+            <w:r>
+              <w:t>Hidden</w:t>
+            </w:r>
+          </w:p>
+        </w:tc>
+      </w:tr>
+      <w:tr>
+        <w:trPr>
+          <w:trHeight w:val="250"/>
+        </w:trPr>
+        <w:tc>
+          <w:tcPr>
+            <w:tcW w:w="1838" w:type="dxa"/>
+          </w:tcPr>
+          <w:p>
+            <w:pPr>
+              <w:pStyle w:val="ListParagraph"/>
+              <w:ind w:left="0"/>
+            </w:pPr>
+            <w:r>
+              <w:t>Target Name</w:t>
+            </w:r>
+          </w:p>
+        </w:tc>
+        <w:tc>
+          <w:tcPr>
+            <w:tcW w:w="3958" w:type="dxa"/>
+          </w:tcPr>
+          <w:p>
+            <w:pPr>
+              <w:pStyle w:val="ListParagraph"/>
+              <w:ind w:left="0"/>
+            </w:pPr>
+            <w:r>
+              <w:t>%ADMIN_ROLE_CONSTRAINT%</w:t>
+            </w:r>
+          </w:p>
+        </w:tc>
+      </w:tr>
+      <w:tr>
+        <w:trPr>
+          <w:trHeight w:val="250"/>
+        </w:trPr>
+        <w:tc>
+          <w:tcPr>
+            <w:tcW w:w="1838" w:type="dxa"/>
+          </w:tcPr>
+          <w:p>
+            <w:pPr>
+              <w:pStyle w:val="ListParagraph"/>
+              <w:ind w:left="0"/>
+            </w:pPr>
+            <w:r>
+              <w:t>Default Value</w:t>
+            </w:r>
+          </w:p>
+        </w:tc>
+        <w:tc>
+          <w:tcPr>
+            <w:tcW w:w="3958" w:type="dxa"/>
+          </w:tcPr>
+          <w:p>
+            <w:pPr>
+              <w:pStyle w:val="ListParagraph"/>
+              <w:ind w:left="0"/>
+            </w:pPr>
+            <w:r>
+              <w:t>{TargetPermissionName}</w:t>
+            </w:r>
+          </w:p>
+        </w:tc>
+      </w:tr>
+    </w:tbl>
+    <w:p>
+      <w:pPr>
+        <w:pStyle w:val="ListParagraph"/>
+        <w:ind w:left="2160"/>
+      </w:pPr>
+      <w:r>
+        <w:br/>
+      </w:r>
+      <w:r>
+        <w:br/>
+      </w:r>
+      <w:r>
+        <w:br/>
+      </w:r>
+      <w:r>
+        <w:br/>
+      </w:r>
+      <w:r>
+        <w:br/>
+      </w:r>
+      <w:r>
+        <w:br/>
+      </w:r>
+      <w:r>
+        <w:br/>
+      </w:r>
+      <w:r>
+        <w:rPr>
+          <w:noProof/>
+        </w:rPr>
+        <w:drawing>
+          <wp:inline distT="0" distB="0" distL="0" distR="0" wp14:anchorId="0C0ED68F" wp14:editId="3049D6F6">
+            <wp:extent cx="4823934" cy="3179173"/>
+            <wp:effectExtent l="0" t="0" r="0" b="2540"/>
+            <wp:docPr id="3" name="Picture 3"/>
+            <wp:cNvGraphicFramePr>
+              <a:graphicFrameLocks xmlns:a="http://schemas.openxmlformats.org/drawingml/2006/main" noChangeAspect="1"/>
+            </wp:cNvGraphicFramePr>
+            <a:graphic xmlns:a="http://schemas.openxmlformats.org/drawingml/2006/main">
+              <a:graphicData uri="http://schemas.openxmlformats.org/drawingml/2006/picture">
+                <pic:pic xmlns:pic="http://schemas.openxmlformats.org/drawingml/2006/picture">
+                  <pic:nvPicPr>
+                    <pic:cNvPr id="1" name=""/>
+                    <pic:cNvPicPr/>
+                  </pic:nvPicPr>
+                  <pic:blipFill>
+                    <a:blip r:embed="rId63"/>
+                    <a:stretch>
+                      <a:fillRect/>
+                    </a:stretch>
+                  </pic:blipFill>
+                  <pic:spPr>
+                    <a:xfrm>
+                      <a:off x="0" y="0"/>
+                      <a:ext cx="4826529" cy="3180883"/>
+                    </a:xfrm>
+                    <a:prstGeom prst="rect">
+                      <a:avLst/>
+                    </a:prstGeom>
+                  </pic:spPr>
+                </pic:pic>
+              </a:graphicData>
+            </a:graphic>
+          </wp:inline>
+        </w:drawing>
+      </w:r>
+      <w:r>
+        <w:br/>
+      </w:r>
+      <w:r>
+        <w:br/>
+      </w:r>
+      <w:r>
+        <w:br/>
+      </w:r>
+      <w:r>
+        <w:br/>
+      </w:r>
+      <w:r>
+        <w:br/>
+      </w:r>
+      <w:r>
+        <w:br/>
+      </w:r>
+    </w:p>
+    <w:p>
+      <w:pPr>
+        <w:pStyle w:val="ListParagraph"/>
+        <w:numPr>
+          <w:ilvl w:val="2"/>
+          <w:numId w:val="48"/>
+        </w:numPr>
+      </w:pPr>
+      <w:r>
+        <w:lastRenderedPageBreak/>
+        <w:t>Message:</w:t>
+      </w:r>
+    </w:p>
+    <w:p>
+      <w:pPr>
+        <w:pStyle w:val="ListParagraph"/>
+        <w:ind w:left="2160"/>
+      </w:pPr>
+      <w:r>
+        <w:br/>
+      </w:r>
+    </w:p>
+    <w:tbl>
+      <w:tblPr>
+        <w:tblStyle w:val="TableGrid"/>
+        <w:tblpPr w:leftFromText="180" w:rightFromText="180" w:vertAnchor="text" w:horzAnchor="page" w:tblpX="3622" w:tblpY="-96"/>
+        <w:tblW w:w="0" w:type="auto"/>
+        <w:tblLook w:val="04A0" w:firstRow="1" w:lastRow="0" w:firstColumn="1" w:lastColumn="0" w:noHBand="0" w:noVBand="1"/>
+      </w:tblPr>
+      <w:tblGrid>
+        <w:gridCol w:w="1838"/>
+        <w:gridCol w:w="3958"/>
+      </w:tblGrid>
+      <w:tr>
+        <w:trPr>
+          <w:trHeight w:val="250"/>
+        </w:trPr>
+        <w:tc>
+          <w:tcPr>
+            <w:tcW w:w="1838" w:type="dxa"/>
+          </w:tcPr>
+          <w:p>
+            <w:pPr>
+              <w:pStyle w:val="ListParagraph"/>
+              <w:ind w:left="0"/>
+            </w:pPr>
+            <w:r>
+              <w:t>Name</w:t>
+            </w:r>
+          </w:p>
+        </w:tc>
+        <w:tc>
+          <w:tcPr>
+            <w:tcW w:w="3958" w:type="dxa"/>
+          </w:tcPr>
+          <w:p>
+            <w:pPr>
+              <w:pStyle w:val="ListParagraph"/>
+              <w:ind w:left="0"/>
+            </w:pPr>
+            <w:r>
+              <w:t>Message</w:t>
+            </w:r>
+          </w:p>
+        </w:tc>
+      </w:tr>
+      <w:tr>
+        <w:trPr>
+          <w:trHeight w:val="250"/>
+        </w:trPr>
+        <w:tc>
+          <w:tcPr>
+            <w:tcW w:w="1838" w:type="dxa"/>
+          </w:tcPr>
+          <w:p>
+            <w:pPr>
+              <w:pStyle w:val="ListParagraph"/>
+              <w:tabs>
+                <w:tab w:val="left" w:pos="903"/>
+              </w:tabs>
+              <w:ind w:left="0"/>
+            </w:pPr>
+            <w:r>
+              <w:t>Display Type</w:t>
+            </w:r>
+          </w:p>
+        </w:tc>
+        <w:tc>
+          <w:tcPr>
+            <w:tcW w:w="3958" w:type="dxa"/>
+          </w:tcPr>
+          <w:p>
+            <w:pPr>
+              <w:pStyle w:val="ListParagraph"/>
+              <w:ind w:left="0"/>
+            </w:pPr>
+            <w:r>
+              <w:t>Message</w:t>
+            </w:r>
+          </w:p>
+        </w:tc>
+      </w:tr>
+      <w:tr>
+        <w:trPr>
+          <w:trHeight w:val="250"/>
+        </w:trPr>
+        <w:tc>
+          <w:tcPr>
+            <w:tcW w:w="1838" w:type="dxa"/>
+          </w:tcPr>
+          <w:p>
+            <w:pPr>
+              <w:pStyle w:val="ListParagraph"/>
+              <w:ind w:left="0"/>
+            </w:pPr>
+            <w:r>
+              <w:t>Server Type</w:t>
+            </w:r>
+          </w:p>
+        </w:tc>
+        <w:tc>
+          <w:tcPr>
+            <w:tcW w:w="3958" w:type="dxa"/>
+          </w:tcPr>
+          <w:p>
+            <w:pPr>
+              <w:pStyle w:val="ListParagraph"/>
+              <w:ind w:left="0"/>
+            </w:pPr>
+            <w:r>
+              <w:t>Internal</w:t>
+            </w:r>
+          </w:p>
+        </w:tc>
+      </w:tr>
+    </w:tbl>
+    <w:p>
+      <w:pPr>
+        <w:pStyle w:val="ListParagraph"/>
+        <w:ind w:left="2160"/>
+      </w:pPr>
+      <w:r>
+        <w:br/>
+      </w:r>
+      <w:r>
+        <w:br/>
+      </w:r>
+      <w:r>
+        <w:br/>
+      </w:r>
+      <w:r>
+        <w:br/>
+      </w:r>
+      <w:r>
+        <w:drawing>
+          <wp:inline distT="0" distB="0" distL="0" distR="0" wp14:anchorId="1C53B630" wp14:editId="4E2276DD">
+            <wp:extent cx="3422603" cy="2673690"/>
+            <wp:effectExtent l="0" t="0" r="6985" b="0"/>
+            <wp:docPr id="23" name="Picture 23"/>
+            <wp:cNvGraphicFramePr>
+              <a:graphicFrameLocks xmlns:a="http://schemas.openxmlformats.org/drawingml/2006/main" noChangeAspect="1"/>
+            </wp:cNvGraphicFramePr>
+            <a:graphic xmlns:a="http://schemas.openxmlformats.org/drawingml/2006/main">
+              <a:graphicData uri="http://schemas.openxmlformats.org/drawingml/2006/picture">
+                <pic:pic xmlns:pic="http://schemas.openxmlformats.org/drawingml/2006/picture">
+                  <pic:nvPicPr>
+                    <pic:cNvPr id="1" name=""/>
+                    <pic:cNvPicPr/>
+                  </pic:nvPicPr>
+                  <pic:blipFill>
+                    <a:blip r:embed="rId64"/>
+                    <a:stretch>
+                      <a:fillRect/>
+                    </a:stretch>
+                  </pic:blipFill>
+                  <pic:spPr>
+                    <a:xfrm>
+                      <a:off x="0" y="0"/>
+                      <a:ext cx="3425598" cy="2676029"/>
+                    </a:xfrm>
+                    <a:prstGeom prst="rect">
+                      <a:avLst/>
+                    </a:prstGeom>
+                  </pic:spPr>
+                </pic:pic>
+              </a:graphicData>
+            </a:graphic>
+          </wp:inline>
+        </w:drawing>
+      </w:r>
+      <w:r>
+        <w:br/>
+      </w:r>
+      <w:r>
+        <w:br/>
+        <w:t>In the OPTIONS tab, add the following text:</w:t>
+      </w:r>
+    </w:p>
+    <w:p>
+      <w:pPr>
+        <w:pStyle w:val="ListParagraph"/>
+        <w:ind w:left="2160"/>
+      </w:pPr>
+      <w:r>
+        <w:br/>
+        <w:t>"</w:t>
+      </w:r>
+      <w:r>
+        <w:t>Access Requested</w:t>
+      </w:r>
+    </w:p>
+    <w:p>
+      <w:pPr>
+        <w:pStyle w:val="ListParagraph"/>
+        <w:ind w:left="2160"/>
+      </w:pPr>
+      <w:r>
+        <w:t>Your access will be requested and sent to your manager for approval.  Please allow 24 hours to receive confirmation.</w:t>
+      </w:r>
+      <w:r>
+        <w:t>"</w:t>
+      </w:r>
+      <w:r>
+        <w:br/>
+      </w:r>
+      <w:r>
+        <w:br/>
+      </w:r>
+      <w:r>
+        <w:br/>
+      </w:r>
+      <w:r>
+        <w:drawing>
+          <wp:inline distT="0" distB="0" distL="0" distR="0" wp14:anchorId="424FE3DA" wp14:editId="0242F6AB">
+            <wp:extent cx="5063319" cy="2208711"/>
+            <wp:effectExtent l="0" t="0" r="4445" b="1270"/>
+            <wp:docPr id="22" name="Picture 22"/>
+            <wp:cNvGraphicFramePr>
+              <a:graphicFrameLocks xmlns:a="http://schemas.openxmlformats.org/drawingml/2006/main" noChangeAspect="1"/>
+            </wp:cNvGraphicFramePr>
+            <a:graphic xmlns:a="http://schemas.openxmlformats.org/drawingml/2006/main">
+              <a:graphicData uri="http://schemas.openxmlformats.org/drawingml/2006/picture">
+                <pic:pic xmlns:pic="http://schemas.openxmlformats.org/drawingml/2006/picture">
+                  <pic:nvPicPr>
+                    <pic:cNvPr id="1" name=""/>
+                    <pic:cNvPicPr/>
+                  </pic:nvPicPr>
+                  <pic:blipFill>
+                    <a:blip r:embed="rId65"/>
+                    <a:stretch>
+                      <a:fillRect/>
+                    </a:stretch>
+                  </pic:blipFill>
+                  <pic:spPr>
+                    <a:xfrm>
+                      <a:off x="0" y="0"/>
+                      <a:ext cx="5077681" cy="2214976"/>
+                    </a:xfrm>
+                    <a:prstGeom prst="rect">
+                      <a:avLst/>
+                    </a:prstGeom>
+                  </pic:spPr>
+                </pic:pic>
+              </a:graphicData>
+            </a:graphic>
+          </wp:inline>
+        </w:drawing>
+      </w:r>
+      <w:r>
+        <w:br/>
+      </w:r>
+    </w:p>
+    <w:p>
+      <w:pPr>
+        <w:pStyle w:val="ListParagraph"/>
+        <w:numPr>
+          <w:ilvl w:val="1"/>
+          <w:numId w:val="48"/>
+        </w:numPr>
+      </w:pPr>
+      <w:r>
+        <w:t>Save the form.</w:t>
+      </w:r>
+    </w:p>
+    <w:p>
+      <w:pPr>
+        <w:pStyle w:val="ListParagraph"/>
+      </w:pPr>
+    </w:p>
+    <w:p>
+      <w:pPr>
+        <w:pStyle w:val="ListParagraph"/>
+        <w:numPr>
+          <w:ilvl w:val="0"/>
+          <w:numId w:val="48"/>
+        </w:numPr>
+      </w:pPr>
+      <w:r>
+        <w:lastRenderedPageBreak/>
+        <w:t xml:space="preserve">Create a bulk Execution </w:t>
+      </w:r>
+      <w:r>
+        <w:t>P</w:t>
+      </w:r>
+      <w:r>
+        <w:t>lan</w:t>
+      </w:r>
+      <w:r>
+        <w:t>:</w:t>
+      </w:r>
+    </w:p>
+    <w:p>
+      <w:pPr>
+        <w:pStyle w:val="ListParagraph"/>
+        <w:numPr>
+          <w:ilvl w:val="1"/>
+          <w:numId w:val="48"/>
+        </w:numPr>
+      </w:pPr>
+      <w:r>
+        <w:t>Choose 'Execution Plans' from the left menu and click on the '+CREATE' button.</w:t>
+      </w:r>
+    </w:p>
+    <w:p>
+      <w:pPr>
+        <w:pStyle w:val="ListParagraph"/>
+        <w:numPr>
+          <w:ilvl w:val="1"/>
+          <w:numId w:val="48"/>
+        </w:numPr>
+      </w:pPr>
+      <w:r>
+        <w:t>Fill in the following details in the DETAILS tab:</w:t>
+      </w:r>
+    </w:p>
+    <w:p>
+      <w:pPr>
+        <w:pStyle w:val="ListParagraph"/>
+        <w:numPr>
+          <w:ilvl w:val="2"/>
+          <w:numId w:val="48"/>
+        </w:numPr>
+      </w:pPr>
+      <w:r>
+        <w:t>Title: Bulk Execution Plan</w:t>
+      </w:r>
+    </w:p>
+    <w:p>
+      <w:pPr>
+        <w:pStyle w:val="ListParagraph"/>
+        <w:numPr>
+          <w:ilvl w:val="2"/>
+          <w:numId w:val="48"/>
+        </w:numPr>
+      </w:pPr>
+      <w:r>
+        <w:t xml:space="preserve">Tag: </w:t>
+      </w:r>
+      <w:proofErr w:type="spellStart"/>
+      <w:r>
+        <w:t>EP_Bulk</w:t>
+      </w:r>
+      <w:proofErr w:type="spellEnd"/>
+      <w:r>
+        <w:t xml:space="preserve"> Execution Plan</w:t>
+      </w:r>
+    </w:p>
+    <w:p>
+      <w:pPr>
+        <w:pStyle w:val="ListParagraph"/>
+        <w:numPr>
+          <w:ilvl w:val="2"/>
+          <w:numId w:val="48"/>
+        </w:numPr>
+      </w:pPr>
+      <w:r>
+        <w:t>Type: Bulk</w:t>
+      </w:r>
+    </w:p>
+    <w:p>
+      <w:pPr>
+        <w:pStyle w:val="ListParagraph"/>
+        <w:numPr>
+          <w:ilvl w:val="2"/>
+          <w:numId w:val="48"/>
+        </w:numPr>
+      </w:pPr>
+      <w:r>
+        <w:t>Connector: CAIM</w:t>
+      </w:r>
+      <w:r>
+        <w:br/>
+      </w:r>
+      <w:r>
+        <w:br/>
+      </w:r>
+      <w:r>
+        <w:rPr>
+          <w:noProof/>
+        </w:rPr>
+        <w:drawing>
+          <wp:inline distT="0" distB="0" distL="0" distR="0" wp14:anchorId="68968825" wp14:editId="71F1ED7F">
+            <wp:extent cx="3507475" cy="1990216"/>
+            <wp:effectExtent l="0" t="0" r="0" b="0"/>
+            <wp:docPr id="24" name="Picture 24"/>
+            <wp:cNvGraphicFramePr>
+              <a:graphicFrameLocks xmlns:a="http://schemas.openxmlformats.org/drawingml/2006/main" noChangeAspect="1"/>
+            </wp:cNvGraphicFramePr>
+            <a:graphic xmlns:a="http://schemas.openxmlformats.org/drawingml/2006/main">
+              <a:graphicData uri="http://schemas.openxmlformats.org/drawingml/2006/picture">
+                <pic:pic xmlns:pic="http://schemas.openxmlformats.org/drawingml/2006/picture">
+                  <pic:nvPicPr>
+                    <pic:cNvPr id="1" name=""/>
+                    <pic:cNvPicPr/>
+                  </pic:nvPicPr>
+                  <pic:blipFill>
+                    <a:blip r:embed="rId66"/>
+                    <a:stretch>
+                      <a:fillRect/>
+                    </a:stretch>
+                  </pic:blipFill>
+                  <pic:spPr>
+                    <a:xfrm>
+                      <a:off x="0" y="0"/>
+                      <a:ext cx="3525041" cy="2000183"/>
+                    </a:xfrm>
+                    <a:prstGeom prst="rect">
+                      <a:avLst/>
+                    </a:prstGeom>
+                  </pic:spPr>
+                </pic:pic>
+              </a:graphicData>
+            </a:graphic>
+          </wp:inline>
+        </w:drawing>
+      </w:r>
+      <w:r>
+        <w:br/>
+      </w:r>
+    </w:p>
+    <w:p>
+      <w:pPr>
+        <w:pStyle w:val="ListParagraph"/>
+        <w:numPr>
+          <w:ilvl w:val="1"/>
+          <w:numId w:val="48"/>
+        </w:numPr>
+      </w:pPr>
+      <w:r>
+        <w:t>In the RULES tab, add a new rule with the following details:</w:t>
+      </w:r>
+    </w:p>
+    <w:p>
+      <w:pPr>
+        <w:pStyle w:val="ListParagraph"/>
+        <w:numPr>
+          <w:ilvl w:val="2"/>
+          <w:numId w:val="48"/>
+        </w:numPr>
+      </w:pPr>
+      <w:r>
+        <w:t>Name: Bulk Request</w:t>
+      </w:r>
+    </w:p>
+    <w:p>
+      <w:pPr>
+        <w:pStyle w:val="ListParagraph"/>
+        <w:numPr>
+          <w:ilvl w:val="2"/>
+          <w:numId w:val="48"/>
+        </w:numPr>
+      </w:pPr>
+      <w:r>
+        <w:t>Check the '</w:t>
+      </w:r>
+      <w:r>
+        <w:rPr>
+          <w:rFonts w:hint="cs"/>
+        </w:rPr>
+        <w:t>A</w:t>
+      </w:r>
+      <w:r>
+        <w:t xml:space="preserve">dd Form' check box and choose the </w:t>
+      </w:r>
+      <w:r>
+        <w:t>'</w:t>
+      </w:r>
+      <w:r>
+        <w:t>Assign Admin Role with Target Permission Name</w:t>
+      </w:r>
+      <w:r>
+        <w:t>'</w:t>
+      </w:r>
+      <w:r>
+        <w:t xml:space="preserve"> from step</w:t>
+      </w:r>
+      <w:r>
+        <w:t xml:space="preserve"> 1 in the first line and the '</w:t>
+      </w:r>
+      <w:proofErr w:type="gramStart"/>
+      <w:r>
+        <w:t>Non Empty</w:t>
+      </w:r>
+      <w:proofErr w:type="gramEnd"/>
+      <w:r>
+        <w:t xml:space="preserve"> Bulk Loader Form' from Chapter 1 in the second line (Bulk for to run on Add Action). See image below.</w:t>
+      </w:r>
+    </w:p>
+    <w:p>
+      <w:pPr>
+        <w:pStyle w:val="ListParagraph"/>
+        <w:numPr>
+          <w:ilvl w:val="2"/>
+          <w:numId w:val="48"/>
+        </w:numPr>
+      </w:pPr>
+      <w:r>
+        <w:t>Leave the rest of the fields with their initial values.</w:t>
+      </w:r>
+      <w:r>
+        <w:br/>
+      </w:r>
+      <w:r>
+        <w:br/>
+      </w:r>
+      <w:r>
+        <w:drawing>
+          <wp:inline distT="0" distB="0" distL="0" distR="0" wp14:anchorId="1F7E9F26" wp14:editId="1173B140">
+            <wp:extent cx="4426447" cy="3050275"/>
+            <wp:effectExtent l="0" t="0" r="0" b="0"/>
+            <wp:docPr id="25" name="Picture 25"/>
+            <wp:cNvGraphicFramePr>
+              <a:graphicFrameLocks xmlns:a="http://schemas.openxmlformats.org/drawingml/2006/main" noChangeAspect="1"/>
+            </wp:cNvGraphicFramePr>
+            <a:graphic xmlns:a="http://schemas.openxmlformats.org/drawingml/2006/main">
+              <a:graphicData uri="http://schemas.openxmlformats.org/drawingml/2006/picture">
+                <pic:pic xmlns:pic="http://schemas.openxmlformats.org/drawingml/2006/picture">
+                  <pic:nvPicPr>
+                    <pic:cNvPr id="1" name=""/>
+                    <pic:cNvPicPr/>
+                  </pic:nvPicPr>
+                  <pic:blipFill>
+                    <a:blip r:embed="rId67"/>
+                    <a:stretch>
+                      <a:fillRect/>
+                    </a:stretch>
+                  </pic:blipFill>
+                  <pic:spPr>
+                    <a:xfrm>
+                      <a:off x="0" y="0"/>
+                      <a:ext cx="4438654" cy="3058687"/>
+                    </a:xfrm>
+                    <a:prstGeom prst="rect">
+                      <a:avLst/>
+                    </a:prstGeom>
+                  </pic:spPr>
+                </pic:pic>
+              </a:graphicData>
+            </a:graphic>
+          </wp:inline>
+        </w:drawing>
+      </w:r>
+      <w:r>
+        <w:br/>
+      </w:r>
+      <w:r>
+        <w:lastRenderedPageBreak/>
+        <w:br/>
+      </w:r>
+    </w:p>
+    <w:p>
+      <w:pPr>
+        <w:pStyle w:val="ListParagraph"/>
+        <w:numPr>
+          <w:ilvl w:val="1"/>
+          <w:numId w:val="48"/>
+        </w:numPr>
+      </w:pPr>
+      <w:r>
+        <w:t>Save the Execution Plan.</w:t>
+      </w:r>
+      <w:r>
+        <w:br/>
+      </w:r>
+    </w:p>
+    <w:p>
+      <w:pPr>
+        <w:pStyle w:val="ListParagraph"/>
+        <w:numPr>
+          <w:ilvl w:val="0"/>
+          <w:numId w:val="48"/>
+        </w:numPr>
+      </w:pPr>
+      <w:r>
+        <w:t>Create a Target Permission</w:t>
+      </w:r>
+      <w:r>
+        <w:t xml:space="preserve"> for the 'User Managers' Admin Role:</w:t>
+      </w:r>
+    </w:p>
+    <w:p>
+      <w:pPr>
+        <w:pStyle w:val="ListParagraph"/>
+        <w:numPr>
+          <w:ilvl w:val="1"/>
+          <w:numId w:val="48"/>
+        </w:numPr>
+      </w:pPr>
+      <w:r>
+        <w:t>Choose 'Target Permissions' from the left menu and click on the '+CREATE' button.</w:t>
+      </w:r>
+    </w:p>
+    <w:p>
+      <w:pPr>
+        <w:pStyle w:val="ListParagraph"/>
+        <w:numPr>
+          <w:ilvl w:val="1"/>
+          <w:numId w:val="48"/>
+        </w:numPr>
+      </w:pPr>
+      <w:r>
+        <w:t>Fill in the following details in the DETAILS tab:</w:t>
+      </w:r>
+    </w:p>
+    <w:p>
+      <w:pPr>
+        <w:pStyle w:val="ListParagraph"/>
+        <w:numPr>
+          <w:ilvl w:val="2"/>
+          <w:numId w:val="48"/>
+        </w:numPr>
+      </w:pPr>
+      <w:r>
+        <w:t>Connector: CAIM</w:t>
+      </w:r>
+    </w:p>
+    <w:p>
+      <w:pPr>
+        <w:pStyle w:val="ListParagraph"/>
+        <w:numPr>
+          <w:ilvl w:val="2"/>
+          <w:numId w:val="48"/>
+        </w:numPr>
+      </w:pPr>
+      <w:r>
+        <w:t>Name: User Managers</w:t>
+      </w:r>
+    </w:p>
+    <w:p>
+      <w:pPr>
+        <w:pStyle w:val="ListParagraph"/>
+        <w:numPr>
+          <w:ilvl w:val="2"/>
+          <w:numId w:val="48"/>
+        </w:numPr>
+      </w:pPr>
+      <w:r>
+        <w:t xml:space="preserve">Tag: </w:t>
+      </w:r>
+      <w:proofErr w:type="spellStart"/>
+      <w:r>
+        <w:t>TP_CAIM_ADMIN_ROLE_User</w:t>
+      </w:r>
+      <w:proofErr w:type="spellEnd"/>
+      <w:r>
+        <w:t xml:space="preserve"> Managers</w:t>
+      </w:r>
+    </w:p>
+    <w:p>
+      <w:pPr>
+        <w:pStyle w:val="ListParagraph"/>
+        <w:numPr>
+          <w:ilvl w:val="2"/>
+          <w:numId w:val="48"/>
+        </w:numPr>
+      </w:pPr>
+      <w:r>
+        <w:t>Mod Type: ADD</w:t>
+      </w:r>
+    </w:p>
+    <w:p>
+      <w:pPr>
+        <w:pStyle w:val="ListParagraph"/>
+        <w:ind w:left="2160"/>
+      </w:pPr>
+    </w:p>
+    <w:p>
+      <w:pPr>
+        <w:pStyle w:val="ListParagraph"/>
+        <w:ind w:left="2160"/>
+      </w:pPr>
+      <w:r>
+        <w:drawing>
+          <wp:inline distT="0" distB="0" distL="0" distR="0" wp14:anchorId="59ED34FA" wp14:editId="27919DAB">
+            <wp:extent cx="4374126" cy="3442288"/>
+            <wp:effectExtent l="0" t="0" r="7620" b="6350"/>
+            <wp:docPr id="26" name="Picture 26"/>
+            <wp:cNvGraphicFramePr>
+              <a:graphicFrameLocks xmlns:a="http://schemas.openxmlformats.org/drawingml/2006/main" noChangeAspect="1"/>
+            </wp:cNvGraphicFramePr>
+            <a:graphic xmlns:a="http://schemas.openxmlformats.org/drawingml/2006/main">
+              <a:graphicData uri="http://schemas.openxmlformats.org/drawingml/2006/picture">
+                <pic:pic xmlns:pic="http://schemas.openxmlformats.org/drawingml/2006/picture">
+                  <pic:nvPicPr>
+                    <pic:cNvPr id="1" name=""/>
+                    <pic:cNvPicPr/>
+                  </pic:nvPicPr>
+                  <pic:blipFill>
+                    <a:blip r:embed="rId68"/>
+                    <a:stretch>
+                      <a:fillRect/>
+                    </a:stretch>
+                  </pic:blipFill>
+                  <pic:spPr>
+                    <a:xfrm>
+                      <a:off x="0" y="0"/>
+                      <a:ext cx="4378692" cy="3445882"/>
+                    </a:xfrm>
+                    <a:prstGeom prst="rect">
+                      <a:avLst/>
+                    </a:prstGeom>
+                  </pic:spPr>
+                </pic:pic>
+              </a:graphicData>
+            </a:graphic>
+          </wp:inline>
+        </w:drawing>
+      </w:r>
+    </w:p>
+    <w:p>
+      <w:pPr>
+        <w:pStyle w:val="ListParagraph"/>
+        <w:numPr>
+          <w:ilvl w:val="1"/>
+          <w:numId w:val="48"/>
+        </w:numPr>
+      </w:pPr>
+      <w:r>
+        <w:t>In the EXECUTION PLAN tab, choose the 'Bulk Execution Plan' in the Bulk section.</w:t>
+      </w:r>
+    </w:p>
+    <w:p>
+      <w:pPr>
+        <w:pStyle w:val="ListParagraph"/>
+        <w:numPr>
+          <w:ilvl w:val="1"/>
+          <w:numId w:val="48"/>
+        </w:numPr>
+      </w:pPr>
+      <w:r>
+        <w:t>Save the Target Permission.</w:t>
+      </w:r>
+      <w:r>
+        <w:br/>
+      </w:r>
+    </w:p>
+    <w:p>
+      <w:pPr>
+        <w:pStyle w:val="ListParagraph"/>
+        <w:numPr>
+          <w:ilvl w:val="0"/>
+          <w:numId w:val="48"/>
+        </w:numPr>
+      </w:pPr>
+      <w:r>
+        <w:t>Add a new Permission in the Access Catalog and link it to the 'User Managers' Target Permission:</w:t>
+      </w:r>
+    </w:p>
+    <w:p>
+      <w:pPr>
+        <w:pStyle w:val="ListParagraph"/>
+        <w:numPr>
+          <w:ilvl w:val="1"/>
+          <w:numId w:val="48"/>
+        </w:numPr>
+      </w:pPr>
+      <w:r>
+        <w:t>Click on the MODULES tab and choose the 'Access' module.</w:t>
+      </w:r>
+    </w:p>
+    <w:p>
+      <w:pPr>
+        <w:pStyle w:val="ListParagraph"/>
+        <w:numPr>
+          <w:ilvl w:val="1"/>
+          <w:numId w:val="48"/>
+        </w:numPr>
+      </w:pPr>
+      <w:r>
+        <w:t xml:space="preserve">Click on the </w:t>
+      </w:r>
+      <w:r>
+        <w:t>ACCESS RIGHTS tab and then click on the CATALOG tab.</w:t>
+      </w:r>
+    </w:p>
+    <w:p>
+      <w:pPr>
+        <w:pStyle w:val="ListParagraph"/>
+        <w:numPr>
+          <w:ilvl w:val="1"/>
+          <w:numId w:val="48"/>
+        </w:numPr>
+      </w:pPr>
+      <w:r>
+        <w:t>Scroll down to the end of the list and click on '+ ADD APPLICATION GROUP'.</w:t>
+      </w:r>
+    </w:p>
+    <w:p>
+      <w:pPr>
+        <w:pStyle w:val="ListParagraph"/>
+        <w:numPr>
+          <w:ilvl w:val="1"/>
+          <w:numId w:val="48"/>
+        </w:numPr>
+      </w:pPr>
+      <w:r>
+        <w:t>Type in "</w:t>
+      </w:r>
+      <w:r>
+        <w:t>Advanced Training</w:t>
+      </w:r>
+      <w:r>
+        <w:t>" as the Application Group name.</w:t>
+      </w:r>
+    </w:p>
+    <w:p>
+      <w:pPr>
+        <w:pStyle w:val="ListParagraph"/>
+        <w:numPr>
+          <w:ilvl w:val="1"/>
+          <w:numId w:val="48"/>
+        </w:numPr>
+      </w:pPr>
+      <w:r>
+        <w:t>Click on '+ ADD APPLICATION' beneath the new group created in the previous step.</w:t>
+      </w:r>
+    </w:p>
+    <w:p>
+      <w:pPr>
+        <w:pStyle w:val="ListParagraph"/>
+        <w:numPr>
+          <w:ilvl w:val="1"/>
+          <w:numId w:val="48"/>
+        </w:numPr>
+      </w:pPr>
+      <w:r>
+        <w:t>Type in "Identity Manager" as the Application name.</w:t>
+      </w:r>
+    </w:p>
+    <w:p>
+      <w:pPr>
+        <w:pStyle w:val="ListParagraph"/>
+        <w:numPr>
+          <w:ilvl w:val="1"/>
+          <w:numId w:val="48"/>
+        </w:numPr>
+      </w:pPr>
+      <w:r>
+        <w:t>Click on '+ ADD PERMISSION' beneath the new application from previous step.</w:t>
+      </w:r>
+    </w:p>
+    <w:p>
+      <w:pPr>
+        <w:pStyle w:val="ListParagraph"/>
+        <w:numPr>
+          <w:ilvl w:val="1"/>
+          <w:numId w:val="48"/>
+        </w:numPr>
+      </w:pPr>
+      <w:r>
+        <w:t>Type in "User Managers Administrative Role" as the permission name and choose the Target Permission 'User Manager' in the field on the right side of the line.</w:t>
+      </w:r>
+      <w:r>
+        <w:br/>
+      </w:r>
+      <w:r>
+        <w:lastRenderedPageBreak/>
+        <w:drawing>
+          <wp:inline distT="0" distB="0" distL="0" distR="0" wp14:anchorId="3830A0C4" wp14:editId="63FD9266">
+            <wp:extent cx="5329451" cy="555721"/>
+            <wp:effectExtent l="0" t="0" r="5080" b="0"/>
+            <wp:docPr id="29" name="Picture 29"/>
+            <wp:cNvGraphicFramePr>
+              <a:graphicFrameLocks xmlns:a="http://schemas.openxmlformats.org/drawingml/2006/main" noChangeAspect="1"/>
+            </wp:cNvGraphicFramePr>
+            <a:graphic xmlns:a="http://schemas.openxmlformats.org/drawingml/2006/main">
+              <a:graphicData uri="http://schemas.openxmlformats.org/drawingml/2006/picture">
+                <pic:pic xmlns:pic="http://schemas.openxmlformats.org/drawingml/2006/picture">
+                  <pic:nvPicPr>
+                    <pic:cNvPr id="1" name=""/>
+                    <pic:cNvPicPr/>
+                  </pic:nvPicPr>
+                  <pic:blipFill>
+                    <a:blip r:embed="rId69"/>
+                    <a:stretch>
+                      <a:fillRect/>
+                    </a:stretch>
+                  </pic:blipFill>
+                  <pic:spPr>
+                    <a:xfrm>
+                      <a:off x="0" y="0"/>
+                      <a:ext cx="5371367" cy="560092"/>
+                    </a:xfrm>
+                    <a:prstGeom prst="rect">
+                      <a:avLst/>
+                    </a:prstGeom>
+                  </pic:spPr>
+                </pic:pic>
+              </a:graphicData>
+            </a:graphic>
+          </wp:inline>
+        </w:drawing>
+      </w:r>
+      <w:r>
+        <w:br/>
+      </w:r>
+    </w:p>
+    <w:p>
+      <w:pPr>
+        <w:pStyle w:val="ListParagraph"/>
+        <w:numPr>
+          <w:ilvl w:val="1"/>
+          <w:numId w:val="48"/>
+        </w:numPr>
+      </w:pPr>
+      <w:r>
+        <w:t xml:space="preserve">Click on the Save button in the right upper side of the screen. </w:t>
+      </w:r>
+      <w:r>
+        <w:br/>
+        <w:t>Note: if the Save button of the module is disabled, this is probably because the module does not have a Search engine selected. If this is the case, click on the SEARCH tab of the module, and</w:t>
+      </w:r>
+      <w:r>
+        <w:t xml:space="preserve"> under the ENGINE tab</w:t>
+      </w:r>
+      <w:r>
+        <w:t xml:space="preserve"> select one of the available searches. Then the Save button will be enabled.</w:t>
+      </w:r>
+      <w:r>
+        <w:br/>
+      </w:r>
+    </w:p>
+    <w:p>
+      <w:pPr>
+        <w:pStyle w:val="ListParagraph"/>
+        <w:numPr>
+          <w:ilvl w:val="0"/>
+          <w:numId w:val="48"/>
+        </w:numPr>
+      </w:pPr>
+      <w:r>
+        <w:t xml:space="preserve">Considering the current configuration of the lab, only users in the System Manager Admin Role can add or remove members </w:t>
+      </w:r>
+      <w:r>
+        <w:t>to the</w:t>
+      </w:r>
+      <w:r>
+        <w:t xml:space="preserve"> User Managers admin role. </w:t>
+      </w:r>
+      <w:r>
+        <w:t>To</w:t>
+      </w:r>
+      <w:r>
+        <w:t xml:space="preserve"> test the bulk configuration, we should add the user 'jonri01' to </w:t>
+      </w:r>
+      <w:r>
+        <w:t>the administrators of this role:</w:t>
+      </w:r>
+    </w:p>
+    <w:p>
+      <w:pPr>
+        <w:pStyle w:val="ListParagraph"/>
+        <w:numPr>
+          <w:ilvl w:val="1"/>
+          <w:numId w:val="48"/>
+        </w:numPr>
+      </w:pPr>
+      <w:r>
+        <w:t>In Identity Manager, click on 'Roles and Tasks' and choose 'Modify Admin Role'.</w:t>
+      </w:r>
+    </w:p>
+    <w:p>
+      <w:pPr>
+        <w:pStyle w:val="ListParagraph"/>
+        <w:numPr>
+          <w:ilvl w:val="1"/>
+          <w:numId w:val="48"/>
+        </w:numPr>
+      </w:pPr>
+      <w:r>
+        <w:t>Search for the User Managers role and edit it.</w:t>
+      </w:r>
+    </w:p>
+    <w:p>
+      <w:pPr>
+        <w:pStyle w:val="ListParagraph"/>
+        <w:numPr>
+          <w:ilvl w:val="1"/>
+          <w:numId w:val="48"/>
+        </w:numPr>
+      </w:pPr>
+      <w:r>
+        <w:t>In the Administrators tab of the User Managers role, add a new Admin Policy that allows jonri01 to manage members:</w:t>
+      </w:r>
+      <w:r>
+        <w:br/>
+      </w:r>
+      <w:r>
+        <w:br/>
+      </w:r>
+      <w:r>
+        <w:drawing>
+          <wp:inline distT="0" distB="0" distL="0" distR="0" wp14:anchorId="76C73A50" wp14:editId="04C777E8">
+            <wp:extent cx="5220269" cy="2269925"/>
+            <wp:effectExtent l="0" t="0" r="0" b="0"/>
+            <wp:docPr id="32" name="Picture 32"/>
+            <wp:cNvGraphicFramePr>
+              <a:graphicFrameLocks xmlns:a="http://schemas.openxmlformats.org/drawingml/2006/main" noChangeAspect="1"/>
+            </wp:cNvGraphicFramePr>
+            <a:graphic xmlns:a="http://schemas.openxmlformats.org/drawingml/2006/main">
+              <a:graphicData uri="http://schemas.openxmlformats.org/drawingml/2006/picture">
+                <pic:pic xmlns:pic="http://schemas.openxmlformats.org/drawingml/2006/picture">
+                  <pic:nvPicPr>
+                    <pic:cNvPr id="1" name=""/>
+                    <pic:cNvPicPr/>
+                  </pic:nvPicPr>
+                  <pic:blipFill>
+                    <a:blip r:embed="rId70"/>
+                    <a:stretch>
+                      <a:fillRect/>
+                    </a:stretch>
+                  </pic:blipFill>
+                  <pic:spPr>
+                    <a:xfrm>
+                      <a:off x="0" y="0"/>
+                      <a:ext cx="5229525" cy="2273950"/>
+                    </a:xfrm>
+                    <a:prstGeom prst="rect">
+                      <a:avLst/>
+                    </a:prstGeom>
+                  </pic:spPr>
+                </pic:pic>
+              </a:graphicData>
+            </a:graphic>
+          </wp:inline>
+        </w:drawing>
+      </w:r>
+    </w:p>
+    <w:p>
+      <w:pPr>
+        <w:pStyle w:val="ListParagraph"/>
+        <w:numPr>
+          <w:ilvl w:val="1"/>
+          <w:numId w:val="48"/>
+        </w:numPr>
+      </w:pPr>
+      <w:r>
+        <w:t>Submit the changes.</w:t>
+      </w:r>
+      <w:r>
+        <w:br/>
+      </w:r>
+    </w:p>
+    <w:p>
+      <w:pPr>
+        <w:pStyle w:val="ListParagraph"/>
+        <w:numPr>
+          <w:ilvl w:val="0"/>
+          <w:numId w:val="48"/>
+        </w:numPr>
+      </w:pPr>
+      <w:r>
+        <w:t>Test the bulk configuration:</w:t>
+      </w:r>
+    </w:p>
+    <w:p>
+      <w:pPr>
+        <w:pStyle w:val="ListParagraph"/>
+        <w:numPr>
+          <w:ilvl w:val="1"/>
+          <w:numId w:val="48"/>
+        </w:numPr>
+      </w:pPr>
+      <w:r>
+        <w:t>Login to Identity Portal User Console</w:t>
+      </w:r>
+      <w:r>
+        <w:t xml:space="preserve"> </w:t>
+      </w:r>
+      <w:r>
+        <w:t>with jonri01 (pass: CAdemo123).</w:t>
+      </w:r>
+    </w:p>
+    <w:p>
+      <w:pPr>
+        <w:pStyle w:val="ListParagraph"/>
+        <w:numPr>
+          <w:ilvl w:val="1"/>
+          <w:numId w:val="48"/>
+        </w:numPr>
+      </w:pPr>
+      <w:r>
+        <w:t>Click on the Access module and then on the 'User Search' option.</w:t>
+      </w:r>
+    </w:p>
+    <w:p>
+      <w:pPr>
+        <w:pStyle w:val="ListParagraph"/>
+        <w:numPr>
+          <w:ilvl w:val="1"/>
+          <w:numId w:val="48"/>
+        </w:numPr>
+      </w:pPr>
+      <w:r>
+        <w:t xml:space="preserve">Choose at least two users who are subordinates of Rita Jones and are not members of the User Managers admin role. For example, both Edgar </w:t>
+      </w:r>
+      <w:proofErr w:type="spellStart"/>
+      <w:r>
+        <w:t>Thain</w:t>
+      </w:r>
+      <w:proofErr w:type="spellEnd"/>
+      <w:r>
+        <w:t xml:space="preserve"> and June Arnold.</w:t>
+      </w:r>
+    </w:p>
+    <w:p>
+      <w:pPr>
+        <w:pStyle w:val="ListParagraph"/>
+        <w:numPr>
+          <w:ilvl w:val="1"/>
+          <w:numId w:val="48"/>
+        </w:numPr>
+      </w:pPr>
+      <w:r>
+        <w:t xml:space="preserve">Add the permission 'User Managers Administrative Role' to the cart. Notice that since the bulk </w:t>
+      </w:r>
+      <w:r>
+        <w:t>form</w:t>
+      </w:r>
+      <w:r>
+        <w:t xml:space="preserve"> we used is not an empty form, it is displayed on top of the permission </w:t>
+      </w:r>
+      <w:r>
+        <w:t>form:</w:t>
+      </w:r>
+      <w:r>
+        <w:br/>
+      </w:r>
+      <w:r>
+        <w:br/>
+      </w:r>
+      <w:r>
+        <w:lastRenderedPageBreak/>
+        <w:drawing>
+          <wp:inline distT="0" distB="0" distL="0" distR="0" wp14:anchorId="01E28699" wp14:editId="6A525AAB">
+            <wp:extent cx="5192973" cy="3329384"/>
+            <wp:effectExtent l="0" t="0" r="8255" b="4445"/>
+            <wp:docPr id="30" name="Picture 30"/>
+            <wp:cNvGraphicFramePr>
+              <a:graphicFrameLocks xmlns:a="http://schemas.openxmlformats.org/drawingml/2006/main" noChangeAspect="1"/>
+            </wp:cNvGraphicFramePr>
+            <a:graphic xmlns:a="http://schemas.openxmlformats.org/drawingml/2006/main">
+              <a:graphicData uri="http://schemas.openxmlformats.org/drawingml/2006/picture">
+                <pic:pic xmlns:pic="http://schemas.openxmlformats.org/drawingml/2006/picture">
+                  <pic:nvPicPr>
+                    <pic:cNvPr id="1" name=""/>
+                    <pic:cNvPicPr/>
+                  </pic:nvPicPr>
+                  <pic:blipFill>
+                    <a:blip r:embed="rId71"/>
+                    <a:stretch>
+                      <a:fillRect/>
+                    </a:stretch>
+                  </pic:blipFill>
+                  <pic:spPr>
+                    <a:xfrm>
+                      <a:off x="0" y="0"/>
+                      <a:ext cx="5200488" cy="3334202"/>
+                    </a:xfrm>
+                    <a:prstGeom prst="rect">
+                      <a:avLst/>
+                    </a:prstGeom>
+                  </pic:spPr>
+                </pic:pic>
+              </a:graphicData>
+            </a:graphic>
+          </wp:inline>
+        </w:drawing>
+      </w:r>
+      <w:r>
+        <w:br/>
+      </w:r>
+      <w:r>
+        <w:br/>
+      </w:r>
+    </w:p>
+    <w:p>
+      <w:pPr>
+        <w:pStyle w:val="ListParagraph"/>
+        <w:numPr>
+          <w:ilvl w:val="1"/>
+          <w:numId w:val="48"/>
+        </w:numPr>
+      </w:pPr>
+      <w:r>
+        <w:t xml:space="preserve">Submit the request and verify the results. </w:t>
+      </w:r>
+      <w:r>
+        <w:br/>
+      </w:r>
+      <w:bookmarkStart w:id="66" w:name="_GoBack"/>
+      <w:bookmarkEnd w:id="66"/>
+      <w:r>
+        <w:br/>
+      </w:r>
+    </w:p>
+    <w:p>
       <w:r>
         <w:rPr>
           <w:b/>
           <w:bCs/>
           <w:color w:val="7030A0"/>
         </w:rPr>
-        <w:t xml:space="preserve"> </w:t>
+        <w:t xml:space="preserve">You have successfully completed Lab 04: Chapter </w:t>
       </w:r>
       <w:r>
         <w:rPr>
@@ -11906,7 +13495,23 @@
           <w:bCs/>
           <w:color w:val="7030A0"/>
         </w:rPr>
-        <w:t>Bulk Create Users - Onboarding</w:t>
+        <w:t xml:space="preserve">2 </w:t>
+      </w:r>
+      <w:r>
+        <w:rPr>
+          <w:b/>
+          <w:bCs/>
+          <w:color w:val="7030A0"/>
+        </w:rPr>
+        <w:t xml:space="preserve">– </w:t>
+      </w:r>
+      <w:r>
+        <w:rPr>
+          <w:b/>
+          <w:bCs/>
+          <w:color w:val="7030A0"/>
+        </w:rPr>
+        <w:t>Bulk Access Request</w:t>
       </w:r>
       <w:r>
         <w:rPr>
@@ -11918,133 +13523,13 @@
       </w:r>
     </w:p>
     <w:p>
-      <w:r>
-        <w:br w:type="page"/>
-      </w:r>
-    </w:p>
-    <w:p>
-      <w:pPr>
-        <w:pStyle w:val="Heading2"/>
-      </w:pPr>
-      <w:bookmarkStart w:id="63" w:name="_Toc521171204"/>
-      <w:r>
-        <w:lastRenderedPageBreak/>
-        <w:t>Chapter 2: Bulk Access Request</w:t>
-      </w:r>
-      <w:bookmarkEnd w:id="63"/>
-    </w:p>
-    <w:p/>
-    <w:p>
-      <w:pPr>
-        <w:pStyle w:val="Heading3"/>
-      </w:pPr>
-      <w:bookmarkStart w:id="64" w:name="_Toc521171205"/>
-      <w:r>
-        <w:t>Introduction</w:t>
-      </w:r>
-      <w:bookmarkEnd w:id="64"/>
-    </w:p>
-    <w:p>
-      <w:r>
-        <w:t xml:space="preserve">This lab guides you through the configuration of a bulk access request. In the following example, the name of target permission, a certain Provisioning Role, will be submitted into a user attribute. The rational is that later, a PX can be implemented in Identity Manager that will watch for changes of this attribute's values and assign or revoke provisioning roles accordingly.  </w:t>
-      </w:r>
-    </w:p>
-    <w:p>
-      <w:pPr>
-        <w:pStyle w:val="Heading3"/>
-      </w:pPr>
-      <w:bookmarkStart w:id="65" w:name="_Toc521171206"/>
-      <w:r>
-        <w:t>Steps</w:t>
-      </w:r>
-      <w:bookmarkEnd w:id="65"/>
-    </w:p>
-    <w:p>
-      <w:pPr>
-        <w:pStyle w:val="ListParagraph"/>
-        <w:numPr>
-          <w:ilvl w:val="0"/>
-          <w:numId w:val="48"/>
-        </w:numPr>
-      </w:pPr>
-      <w:r>
-        <w:t>Create a dummy Provisioning Role in Identity Manager for this lab purpose:</w:t>
-      </w:r>
-    </w:p>
-    <w:p>
-      <w:pPr>
-        <w:pStyle w:val="ListParagraph"/>
-        <w:numPr>
-          <w:ilvl w:val="1"/>
-          <w:numId w:val="48"/>
-        </w:numPr>
-      </w:pPr>
-      <w:r>
-        <w:t>[Advanced Training] Provisioning Role 1</w:t>
-      </w:r>
-    </w:p>
-    <w:p>
-      <w:pPr>
-        <w:pStyle w:val="ListParagraph"/>
-        <w:numPr>
-          <w:ilvl w:val="1"/>
-          <w:numId w:val="48"/>
-        </w:numPr>
-      </w:pPr>
-      <w:r>
-        <w:t>Administrators rule: all to all.</w:t>
-      </w:r>
-    </w:p>
-    <w:p>
-      <w:pPr>
-        <w:pStyle w:val="ListParagraph"/>
-        <w:numPr>
-          <w:ilvl w:val="0"/>
-          <w:numId w:val="48"/>
-        </w:numPr>
-      </w:pPr>
-      <w:r>
-        <w:t>Create a task in IP for modify user admin task.</w:t>
-      </w:r>
-    </w:p>
-    <w:p>
-      <w:pPr>
-        <w:pStyle w:val="ListParagraph"/>
-        <w:numPr>
-          <w:ilvl w:val="0"/>
-          <w:numId w:val="48"/>
-        </w:numPr>
-      </w:pPr>
-      <w:r>
-        <w:t>Create a form for it, add hidden property to submit the target permission name. add another value or message.</w:t>
-      </w:r>
-    </w:p>
-    <w:p>
-      <w:pPr>
-        <w:pStyle w:val="ListParagraph"/>
-        <w:numPr>
-          <w:ilvl w:val="0"/>
-          <w:numId w:val="48"/>
-        </w:numPr>
-      </w:pPr>
-      <w:r>
-        <w:t xml:space="preserve">Create a bulk Execution plan in Identity Portal. </w:t>
-      </w:r>
-      <w:r>
-        <w:t>Use the '</w:t>
-      </w:r>
-      <w:proofErr w:type="gramStart"/>
-      <w:r>
-        <w:t>Non Empty</w:t>
-      </w:r>
-      <w:proofErr w:type="gramEnd"/>
-      <w:r>
-        <w:t xml:space="preserve"> Bulk Loader Form'.</w:t>
-      </w:r>
+      <w:pPr>
+        <w:pStyle w:val="ListParagraph"/>
+      </w:pPr>
     </w:p>
     <w:sectPr>
-      <w:headerReference w:type="default" r:id="rId63"/>
-      <w:footerReference w:type="default" r:id="rId64"/>
+      <w:headerReference w:type="default" r:id="rId72"/>
+      <w:footerReference w:type="default" r:id="rId73"/>
       <w:pgSz w:w="12240" w:h="15840"/>
       <w:pgMar w:top="1440" w:right="1440" w:bottom="1260" w:left="1440" w:header="720" w:footer="720" w:gutter="0"/>
       <w:cols w:space="720"/>
@@ -12261,7 +13746,7 @@
         <v:path o:extrusionok="f" gradientshapeok="t" o:connecttype="rect"/>
         <o:lock v:ext="edit" aspectratio="t"/>
       </v:shapetype>
-      <v:shape id="_x0000_i1153" type="#_x0000_t75" style="width:140.8pt;height:138.1pt;visibility:visible" o:bullet="t">
+      <v:shape id="_x0000_i1062" type="#_x0000_t75" style="width:140.8pt;height:138.1pt;visibility:visible" o:bullet="t">
         <v:imagedata r:id="rId1" o:title=""/>
       </v:shape>
     </w:pict>
@@ -12291,7 +13776,7 @@
         <w:ind w:left="1440" w:hanging="360"/>
       </w:pPr>
     </w:lvl>
-    <w:lvl w:ilvl="2" w:tplc="0409001B" w:tentative="1">
+    <w:lvl w:ilvl="2" w:tplc="0409001B">
       <w:start w:val="1"/>
       <w:numFmt w:val="lowerRoman"/>
       <w:lvlText w:val="%3."/>
@@ -17842,6 +19327,7 @@
   <w:style w:type="character" w:default="1" w:styleId="DefaultParagraphFont">
     <w:name w:val="Default Paragraph Font"/>
     <w:uiPriority w:val="1"/>
+    <w:semiHidden/>
     <w:unhideWhenUsed/>
   </w:style>
   <w:style w:type="table" w:default="1" w:styleId="TableNormal">
@@ -18453,7 +19939,7 @@
 </file>
 
 <file path=customXml/itemProps1.xml><?xml version="1.0" encoding="utf-8"?>
-<ds:datastoreItem xmlns:ds="http://schemas.openxmlformats.org/officeDocument/2006/customXml" ds:itemID="{DAFE8DC4-C75F-407B-A0C5-4BC65628EB54}">
+<ds:datastoreItem xmlns:ds="http://schemas.openxmlformats.org/officeDocument/2006/customXml" ds:itemID="{1ACC8E9D-1BE9-4800-8DB5-313CE749E22A}">
   <ds:schemaRefs>
     <ds:schemaRef ds:uri="http://schemas.openxmlformats.org/officeDocument/2006/bibliography"/>
   </ds:schemaRefs>

</xml_diff>

<commit_message>
adding indication for the attached files paths
</commit_message>
<xml_diff>
--- a/labs/Identity Portal 14.2 - Advanced Training - Lab Guide.docx
+++ b/labs/Identity Portal 14.2 - Advanced Training - Lab Guide.docx
@@ -13,20 +13,20 @@
           <w:szCs w:val="48"/>
         </w:rPr>
       </w:pPr>
-      <w:bookmarkStart w:id="0" w:name="_Toc510039575"/>
-      <w:bookmarkStart w:id="1" w:name="_Toc517281544"/>
-      <w:bookmarkStart w:id="2" w:name="_Toc517366074"/>
-      <w:bookmarkStart w:id="3" w:name="_Toc517367648"/>
-      <w:bookmarkStart w:id="4" w:name="_Toc517368299"/>
-      <w:bookmarkStart w:id="5" w:name="_Toc517706911"/>
-      <w:bookmarkStart w:id="6" w:name="_Toc520715169"/>
-      <w:bookmarkStart w:id="7" w:name="_Toc520883839"/>
-      <w:bookmarkStart w:id="8" w:name="_Toc520906043"/>
-      <w:bookmarkStart w:id="9" w:name="_Toc520929216"/>
-      <w:bookmarkStart w:id="10" w:name="_Toc521161691"/>
-      <w:bookmarkStart w:id="11" w:name="_Toc521171181"/>
-      <w:bookmarkStart w:id="12" w:name="_Hlk521229668"/>
-      <w:bookmarkEnd w:id="12"/>
+      <w:bookmarkStart w:id="0" w:name="_Hlk521229668"/>
+      <w:bookmarkStart w:id="1" w:name="_Toc510039575"/>
+      <w:bookmarkStart w:id="2" w:name="_Toc517281544"/>
+      <w:bookmarkStart w:id="3" w:name="_Toc517366074"/>
+      <w:bookmarkStart w:id="4" w:name="_Toc517367648"/>
+      <w:bookmarkStart w:id="5" w:name="_Toc517368299"/>
+      <w:bookmarkStart w:id="6" w:name="_Toc517706911"/>
+      <w:bookmarkStart w:id="7" w:name="_Toc520715169"/>
+      <w:bookmarkStart w:id="8" w:name="_Toc520883839"/>
+      <w:bookmarkStart w:id="9" w:name="_Toc520906043"/>
+      <w:bookmarkStart w:id="10" w:name="_Toc520929216"/>
+      <w:bookmarkStart w:id="11" w:name="_Toc521161691"/>
+      <w:bookmarkStart w:id="12" w:name="_Toc521171181"/>
+      <w:bookmarkEnd w:id="0"/>
       <w:r>
         <w:rPr>
           <w:b/>
@@ -90,7 +90,6 @@
         </w:rPr>
         <w:t>Training</w:t>
       </w:r>
-      <w:bookmarkEnd w:id="0"/>
       <w:bookmarkEnd w:id="1"/>
       <w:bookmarkEnd w:id="2"/>
       <w:bookmarkEnd w:id="3"/>
@@ -102,6 +101,7 @@
       <w:bookmarkEnd w:id="9"/>
       <w:bookmarkEnd w:id="10"/>
       <w:bookmarkEnd w:id="11"/>
+      <w:bookmarkEnd w:id="12"/>
     </w:p>
     <w:p>
       <w:pPr>
@@ -1103,51 +1103,42 @@
         <w:rPr>
           <w:rFonts w:eastAsia="Times New Roman"/>
         </w:rPr>
-        <w:t xml:space="preserve">Identity Suite 14.2 </w:t>
-      </w:r>
-      <w:proofErr w:type="gramStart"/>
-      <w:r>
-        <w:rPr>
-          <w:rFonts w:eastAsia="Times New Roman"/>
-        </w:rPr>
-        <w:t>DOD</w:t>
-      </w:r>
-      <w:proofErr w:type="gramEnd"/>
-      <w:r>
-        <w:t xml:space="preserve"> you need to deploy the Training Lab Artifact on you 14.2. </w:t>
-      </w:r>
-    </w:p>
-    <w:p>
+        <w:t>Identity Suite 14.2 DOD</w:t>
+      </w:r>
+      <w:r>
+        <w:t xml:space="preserve"> you </w:t>
+      </w:r>
+      <w:r>
+        <w:t xml:space="preserve">will </w:t>
+      </w:r>
+      <w:r>
+        <w:t xml:space="preserve">need to deploy </w:t>
+      </w:r>
+      <w:r>
+        <w:t xml:space="preserve">the Training Lab Demo Artifact for Identity Suite </w:t>
+      </w:r>
+      <w:r>
+        <w:t xml:space="preserve">14.2. </w:t>
+      </w:r>
+    </w:p>
+    <w:p>
+      <w:r>
+        <w:t>Code snippets and files that will be used throughout the labs are available in the</w:t>
+      </w:r>
+      <w:r>
+        <w:t xml:space="preserve"> attached archive or from the</w:t>
+      </w:r>
       <w:r>
         <w:t xml:space="preserve"> </w:t>
       </w:r>
       <w:r>
-        <w:t xml:space="preserve">Code snippets and files that will be used throughout the labs are available in the </w:t>
-      </w:r>
-      <w:r>
         <w:t xml:space="preserve">public </w:t>
       </w:r>
       <w:r>
         <w:t xml:space="preserve">Git repository </w:t>
       </w:r>
       <w:r>
-        <w:t>"</w:t>
-      </w:r>
-      <w:proofErr w:type="spellStart"/>
-      <w:r>
-        <w:t>duviduduvid</w:t>
-      </w:r>
-      <w:proofErr w:type="spellEnd"/>
-      <w:r>
-        <w:t>/</w:t>
-      </w:r>
-      <w:proofErr w:type="spellStart"/>
-      <w:r>
-        <w:t>AdvancedTraining</w:t>
-      </w:r>
-      <w:proofErr w:type="spellEnd"/>
-      <w:r>
-        <w:t>". Links to the files will be supplied wherever relevant. Simply browse to the link on your browser to fetch the needed code snippets or files.</w:t>
+        <w:t>"duviduduvid/AdvancedTraining". Links to the files will be supplied wherever relevant. Simply browse to the link on your browser to fetch the needed code snippets or files.</w:t>
       </w:r>
     </w:p>
     <w:p>
@@ -1578,17 +1569,26 @@
         <w:t>"</w:t>
       </w:r>
       <w:r>
-        <w:t xml:space="preserve"> file in the following link</w:t>
+        <w:t xml:space="preserve"> file in</w:t>
+      </w:r>
+      <w:r>
+        <w:t xml:space="preserve"> "lab1/</w:t>
+      </w:r>
+      <w:r>
+        <w:t>Chapter1</w:t>
+      </w:r>
+      <w:r>
+        <w:t>" or from</w:t>
+      </w:r>
+      <w:r>
+        <w:t xml:space="preserve"> the following link</w:t>
       </w:r>
       <w:r>
         <w:t xml:space="preserve"> to the Change handler of the 'Office' property and save the changes.</w:t>
       </w:r>
-    </w:p>
-    <w:p>
-      <w:pPr>
-        <w:pStyle w:val="ListParagraph"/>
-        <w:ind w:left="360"/>
-      </w:pPr>
+      <w:r>
+        <w:br/>
+      </w:r>
       <w:hyperlink r:id="rId11" w:history="1">
         <w:r>
           <w:rPr>
@@ -1660,7 +1660,6 @@
           <w:ilvl w:val="0"/>
           <w:numId w:val="2"/>
         </w:numPr>
-        <w:ind w:left="360"/>
       </w:pPr>
       <w:r>
         <w:lastRenderedPageBreak/>
@@ -1677,7 +1676,25 @@
         <w:t>"</w:t>
       </w:r>
       <w:r>
-        <w:t xml:space="preserve"> file in the following link </w:t>
+        <w:t xml:space="preserve"> file in</w:t>
+      </w:r>
+      <w:r>
+        <w:t xml:space="preserve"> "lab1/</w:t>
+      </w:r>
+      <w:r>
+        <w:t>Chapter1</w:t>
+      </w:r>
+      <w:r>
+        <w:t>"</w:t>
+      </w:r>
+      <w:r>
+        <w:t xml:space="preserve"> </w:t>
+      </w:r>
+      <w:r>
+        <w:t xml:space="preserve">or from </w:t>
+      </w:r>
+      <w:r>
+        <w:t xml:space="preserve">the following link </w:t>
       </w:r>
       <w:r>
         <w:t xml:space="preserve">to the Change handler of the </w:t>
@@ -1692,7 +1709,7 @@
         <w:t>'</w:t>
       </w:r>
       <w:r>
-        <w:t xml:space="preserve"> property and save the changes:</w:t>
+        <w:t xml:space="preserve"> property and save the changes.</w:t>
       </w:r>
       <w:r>
         <w:br/>
@@ -2307,11 +2324,9 @@
               <w:pStyle w:val="ListParagraph"/>
               <w:ind w:left="0"/>
             </w:pPr>
-            <w:proofErr w:type="spellStart"/>
             <w:r>
               <w:t>getTitlesByDepartment</w:t>
             </w:r>
-            <w:proofErr w:type="spellEnd"/>
           </w:p>
         </w:tc>
       </w:tr>
@@ -2342,11 +2357,9 @@
               <w:pStyle w:val="ListParagraph"/>
               <w:ind w:left="0"/>
             </w:pPr>
-            <w:proofErr w:type="spellStart"/>
             <w:r>
               <w:t>PLUGIN_getTitlesByDepartment</w:t>
             </w:r>
-            <w:proofErr w:type="spellEnd"/>
           </w:p>
         </w:tc>
       </w:tr>
@@ -2501,7 +2514,22 @@
         <w:t xml:space="preserve"> file</w:t>
       </w:r>
       <w:r>
-        <w:t xml:space="preserve"> in the following link to the CODE tab of the plugin.</w:t>
+        <w:t xml:space="preserve"> in</w:t>
+      </w:r>
+      <w:r>
+        <w:t xml:space="preserve"> "</w:t>
+      </w:r>
+      <w:r>
+        <w:t>lab2/Chapter1"</w:t>
+      </w:r>
+      <w:r>
+        <w:t xml:space="preserve"> </w:t>
+      </w:r>
+      <w:r>
+        <w:t xml:space="preserve">or from </w:t>
+      </w:r>
+      <w:r>
+        <w:t>the following link to the CODE tab of the plugin.</w:t>
       </w:r>
     </w:p>
     <w:p>
@@ -2617,7 +2645,13 @@
         <w:t>UpdateUserStatus-Department-InitAndChangeHandler.js</w:t>
       </w:r>
       <w:r>
-        <w:t xml:space="preserve">" file in the following link to the Initialization and Change handler of the Department property. </w:t>
+        <w:t xml:space="preserve">" file in </w:t>
+      </w:r>
+      <w:r>
+        <w:t xml:space="preserve">"lab2/Chapter1" or from </w:t>
+      </w:r>
+      <w:r>
+        <w:t xml:space="preserve">the following link to the Initialization and Change handler of the Department property. </w:t>
       </w:r>
       <w:hyperlink r:id="rId20" w:history="1">
         <w:r>
@@ -2991,11 +3025,9 @@
               <w:pStyle w:val="ListParagraph"/>
               <w:ind w:left="0"/>
             </w:pPr>
-            <w:proofErr w:type="spellStart"/>
             <w:r>
               <w:t>getOptionsFromDB</w:t>
             </w:r>
-            <w:proofErr w:type="spellEnd"/>
           </w:p>
         </w:tc>
       </w:tr>
@@ -3026,11 +3058,9 @@
               <w:pStyle w:val="ListParagraph"/>
               <w:ind w:left="0"/>
             </w:pPr>
-            <w:proofErr w:type="spellStart"/>
             <w:r>
               <w:t>PLUGIN_getOptionsFromDB</w:t>
             </w:r>
-            <w:proofErr w:type="spellEnd"/>
           </w:p>
         </w:tc>
       </w:tr>
@@ -3171,7 +3201,13 @@
         <w:t>getOptionsFromDB-plugin.js</w:t>
       </w:r>
       <w:r>
-        <w:t>" file in the following link to the CODE tab of the plugin:</w:t>
+        <w:t xml:space="preserve">" file in </w:t>
+      </w:r>
+      <w:r>
+        <w:t xml:space="preserve">"lab2/Chapter2" or from </w:t>
+      </w:r>
+      <w:r>
+        <w:t>the following link to the CODE tab of the plugin:</w:t>
       </w:r>
     </w:p>
     <w:p>
@@ -3472,7 +3508,13 @@
         <w:t>UpdateUserStatus-AccessApplications-InitHandler.js</w:t>
       </w:r>
       <w:r>
-        <w:t xml:space="preserve">" file </w:t>
+        <w:t>" file</w:t>
+      </w:r>
+      <w:r>
+        <w:t xml:space="preserve"> in "lab2/Chapter2" or</w:t>
+      </w:r>
+      <w:r>
+        <w:t xml:space="preserve"> </w:t>
       </w:r>
       <w:r>
         <w:t>from</w:t>
@@ -3657,26 +3699,22 @@
         </w:numPr>
       </w:pPr>
       <w:r>
-        <w:t>The "</w:t>
-      </w:r>
-      <w:proofErr w:type="spellStart"/>
-      <w:r>
-        <w:rPr>
-          <w:i/>
-          <w:iCs/>
-        </w:rPr>
-        <w:t>getPermissionsFromDB</w:t>
-      </w:r>
-      <w:proofErr w:type="spellEnd"/>
-      <w:r>
-        <w:rPr>
-          <w:i/>
-          <w:iCs/>
-        </w:rPr>
-        <w:t>"</w:t>
-      </w:r>
-      <w:r>
-        <w:t xml:space="preserve"> plugin code:</w:t>
+        <w:t>The</w:t>
+      </w:r>
+      <w:r>
+        <w:t xml:space="preserve"> plugin code</w:t>
+      </w:r>
+      <w:r>
+        <w:t xml:space="preserve"> from the "</w:t>
+      </w:r>
+      <w:r>
+        <w:t>getPermissionsFromDB-plugin.js</w:t>
+      </w:r>
+      <w:r>
+        <w:t>" file in "lab2/Chapter2/verse2" or from the link</w:t>
+      </w:r>
+      <w:r>
+        <w:t>:</w:t>
       </w:r>
       <w:r>
         <w:br/>
@@ -3704,7 +3742,19 @@
         </w:numPr>
       </w:pPr>
       <w:r>
-        <w:t>The Initialization handler code:</w:t>
+        <w:t>The Initialization handler code</w:t>
+      </w:r>
+      <w:r>
+        <w:t xml:space="preserve"> from "</w:t>
+      </w:r>
+      <w:r>
+        <w:t>getPermissionsFromDB-InitHandler.js</w:t>
+      </w:r>
+      <w:r>
+        <w:t>" file in "lab2/Chapter2/verse2" or from the link</w:t>
+      </w:r>
+      <w:r>
+        <w:t>:</w:t>
       </w:r>
       <w:r>
         <w:br/>
@@ -3779,7 +3829,6 @@
         </w:drawing>
       </w:r>
     </w:p>
-    <w:p/>
     <w:p>
       <w:r>
         <w:br w:type="page"/>
@@ -3856,15 +3905,7 @@
         <w:t>s</w:t>
       </w:r>
       <w:r>
-        <w:t xml:space="preserve"> to the Identity Manager </w:t>
-      </w:r>
-      <w:proofErr w:type="spellStart"/>
-      <w:r>
-        <w:t>userstore</w:t>
-      </w:r>
-      <w:proofErr w:type="spellEnd"/>
-      <w:r>
-        <w:t xml:space="preserve"> (LDAP) and returns a boolean value indicating </w:t>
+        <w:t xml:space="preserve"> to the Identity Manager userstore (LDAP) and returns a boolean value indicating </w:t>
       </w:r>
       <w:r>
         <w:t>whether</w:t>
@@ -4133,11 +4174,9 @@
               <w:pStyle w:val="ListParagraph"/>
               <w:ind w:left="0"/>
             </w:pPr>
-            <w:proofErr w:type="spellStart"/>
             <w:r>
               <w:t>CreateUser</w:t>
             </w:r>
-            <w:proofErr w:type="spellEnd"/>
           </w:p>
         </w:tc>
       </w:tr>
@@ -4168,11 +4207,9 @@
               <w:pStyle w:val="ListParagraph"/>
               <w:ind w:left="0"/>
             </w:pPr>
-            <w:proofErr w:type="spellStart"/>
             <w:r>
               <w:t>TASK_CAIM_CreateUser</w:t>
             </w:r>
-            <w:proofErr w:type="spellEnd"/>
           </w:p>
         </w:tc>
       </w:tr>
@@ -4203,11 +4240,9 @@
               <w:pStyle w:val="ListParagraph"/>
               <w:ind w:left="0"/>
             </w:pPr>
-            <w:proofErr w:type="spellStart"/>
             <w:r>
               <w:t>executeTask</w:t>
             </w:r>
-            <w:proofErr w:type="spellEnd"/>
           </w:p>
         </w:tc>
       </w:tr>
@@ -4224,11 +4259,9 @@
               <w:pStyle w:val="ListParagraph"/>
               <w:ind w:left="0"/>
             </w:pPr>
-            <w:proofErr w:type="spellStart"/>
             <w:r>
               <w:t>removalOperation</w:t>
             </w:r>
-            <w:proofErr w:type="spellEnd"/>
           </w:p>
         </w:tc>
         <w:tc>
@@ -4240,11 +4273,9 @@
               <w:pStyle w:val="ListParagraph"/>
               <w:ind w:left="0"/>
             </w:pPr>
-            <w:proofErr w:type="spellStart"/>
             <w:r>
               <w:t>executeTask</w:t>
             </w:r>
-            <w:proofErr w:type="spellEnd"/>
           </w:p>
         </w:tc>
       </w:tr>
@@ -4801,21 +4832,8 @@
       <w:r>
         <w:br/>
       </w:r>
-      <w:proofErr w:type="gramStart"/>
-      <w:r>
-        <w:t>api.getProp</w:t>
-      </w:r>
-      <w:proofErr w:type="gramEnd"/>
-      <w:r>
-        <w:t>('</w:t>
-      </w:r>
-      <w:proofErr w:type="spellStart"/>
-      <w:r>
-        <w:t>loginid</w:t>
-      </w:r>
-      <w:proofErr w:type="spellEnd"/>
-      <w:r>
-        <w:t>').value = prop.value;</w:t>
+      <w:r>
+        <w:t>api.getProp('loginid').value = prop.value;</w:t>
       </w:r>
       <w:r>
         <w:tab/>
@@ -4997,11 +5015,9 @@
               <w:pStyle w:val="ListParagraph"/>
               <w:ind w:left="0"/>
             </w:pPr>
-            <w:proofErr w:type="spellStart"/>
             <w:r>
               <w:t>loginid</w:t>
             </w:r>
-            <w:proofErr w:type="spellEnd"/>
           </w:p>
         </w:tc>
       </w:tr>
@@ -5314,11 +5330,9 @@
               <w:pStyle w:val="ListParagraph"/>
               <w:ind w:left="0"/>
             </w:pPr>
-            <w:proofErr w:type="spellStart"/>
             <w:r>
               <w:t>firstname</w:t>
             </w:r>
-            <w:proofErr w:type="spellEnd"/>
           </w:p>
         </w:tc>
       </w:tr>
@@ -5517,31 +5531,7 @@
         <w:ind w:left="1800"/>
       </w:pPr>
       <w:r>
-        <w:t xml:space="preserve">var </w:t>
-      </w:r>
-      <w:proofErr w:type="spellStart"/>
-      <w:r>
-        <w:t>lastname</w:t>
-      </w:r>
-      <w:proofErr w:type="spellEnd"/>
-      <w:r>
-        <w:t xml:space="preserve"> = </w:t>
-      </w:r>
-      <w:proofErr w:type="gramStart"/>
-      <w:r>
-        <w:t>api.getProp</w:t>
-      </w:r>
-      <w:proofErr w:type="gramEnd"/>
-      <w:r>
-        <w:t>('</w:t>
-      </w:r>
-      <w:proofErr w:type="spellStart"/>
-      <w:r>
-        <w:t>lastname</w:t>
-      </w:r>
-      <w:proofErr w:type="spellEnd"/>
-      <w:r>
-        <w:t>').value;</w:t>
+        <w:t>var lastname = api.getProp('lastname').value;</w:t>
       </w:r>
     </w:p>
     <w:p>
@@ -5549,29 +5539,8 @@
         <w:pStyle w:val="ListParagraph"/>
         <w:ind w:left="1800"/>
       </w:pPr>
-      <w:proofErr w:type="gramStart"/>
-      <w:r>
-        <w:t>api.getProp</w:t>
-      </w:r>
-      <w:proofErr w:type="gramEnd"/>
-      <w:r>
-        <w:t>('</w:t>
-      </w:r>
-      <w:proofErr w:type="spellStart"/>
-      <w:r>
-        <w:t>fullname</w:t>
-      </w:r>
-      <w:proofErr w:type="spellEnd"/>
-      <w:r>
-        <w:t xml:space="preserve">').value = </w:t>
-      </w:r>
-      <w:proofErr w:type="spellStart"/>
-      <w:r>
-        <w:t>lastname</w:t>
-      </w:r>
-      <w:proofErr w:type="spellEnd"/>
-      <w:r>
-        <w:t xml:space="preserve"> &amp;&amp; prop.value ? </w:t>
+      <w:r>
+        <w:t xml:space="preserve">api.getProp('fullname').value = lastname &amp;&amp; prop.value ? </w:t>
       </w:r>
     </w:p>
     <w:p>
@@ -5580,20 +5549,7 @@
         <w:ind w:left="1800"/>
       </w:pPr>
       <w:r>
-        <w:t xml:space="preserve">                                prop.value + ' ' + </w:t>
-      </w:r>
-      <w:proofErr w:type="spellStart"/>
-      <w:proofErr w:type="gramStart"/>
-      <w:r>
-        <w:t>lastname</w:t>
-      </w:r>
-      <w:proofErr w:type="spellEnd"/>
-      <w:r>
-        <w:t xml:space="preserve"> :</w:t>
-      </w:r>
-      <w:proofErr w:type="gramEnd"/>
-      <w:r>
-        <w:t xml:space="preserve"> prop.value;</w:t>
+        <w:t xml:space="preserve">                                prop.value + ' ' + lastname : prop.value;</w:t>
       </w:r>
     </w:p>
     <w:p>
@@ -5849,11 +5805,9 @@
               <w:pStyle w:val="ListParagraph"/>
               <w:ind w:left="0"/>
             </w:pPr>
-            <w:proofErr w:type="spellStart"/>
             <w:r>
               <w:t>lastname</w:t>
             </w:r>
-            <w:proofErr w:type="spellEnd"/>
           </w:p>
         </w:tc>
       </w:tr>
@@ -6070,31 +6024,7 @@
       </w:r>
       <w:r>
         <w:br/>
-        <w:t xml:space="preserve">var </w:t>
-      </w:r>
-      <w:proofErr w:type="spellStart"/>
-      <w:r>
-        <w:t>firstname</w:t>
-      </w:r>
-      <w:proofErr w:type="spellEnd"/>
-      <w:r>
-        <w:t xml:space="preserve"> = </w:t>
-      </w:r>
-      <w:proofErr w:type="gramStart"/>
-      <w:r>
-        <w:t>api.getProp</w:t>
-      </w:r>
-      <w:proofErr w:type="gramEnd"/>
-      <w:r>
-        <w:t>('</w:t>
-      </w:r>
-      <w:proofErr w:type="spellStart"/>
-      <w:r>
-        <w:t>firstname</w:t>
-      </w:r>
-      <w:proofErr w:type="spellEnd"/>
-      <w:r>
-        <w:t>').value;</w:t>
+        <w:t>var firstname = api.getProp('firstname').value;</w:t>
       </w:r>
     </w:p>
     <w:p>
@@ -6102,29 +6032,8 @@
         <w:pStyle w:val="ListParagraph"/>
         <w:ind w:left="1800"/>
       </w:pPr>
-      <w:proofErr w:type="gramStart"/>
-      <w:r>
-        <w:t>api.getProp</w:t>
-      </w:r>
-      <w:proofErr w:type="gramEnd"/>
-      <w:r>
-        <w:t>('</w:t>
-      </w:r>
-      <w:proofErr w:type="spellStart"/>
-      <w:r>
-        <w:t>fullname</w:t>
-      </w:r>
-      <w:proofErr w:type="spellEnd"/>
-      <w:r>
-        <w:t xml:space="preserve">').value = </w:t>
-      </w:r>
-      <w:proofErr w:type="spellStart"/>
-      <w:r>
-        <w:t>firstname</w:t>
-      </w:r>
-      <w:proofErr w:type="spellEnd"/>
-      <w:r>
-        <w:t xml:space="preserve"> &amp;&amp; prop.value ? </w:t>
+      <w:r>
+        <w:t xml:space="preserve">api.getProp('fullname').value = firstname &amp;&amp; prop.value ? </w:t>
       </w:r>
     </w:p>
     <w:p>
@@ -6133,23 +6042,7 @@
         <w:ind w:left="1800"/>
       </w:pPr>
       <w:r>
-        <w:t xml:space="preserve">                                </w:t>
-      </w:r>
-      <w:proofErr w:type="spellStart"/>
-      <w:r>
-        <w:t>firstname</w:t>
-      </w:r>
-      <w:proofErr w:type="spellEnd"/>
-      <w:r>
-        <w:t xml:space="preserve"> + ' ' + prop.</w:t>
-      </w:r>
-      <w:proofErr w:type="gramStart"/>
-      <w:r>
-        <w:t>value :</w:t>
-      </w:r>
-      <w:proofErr w:type="gramEnd"/>
-      <w:r>
-        <w:t xml:space="preserve"> prop.value;</w:t>
+        <w:t xml:space="preserve">                                firstname + ' ' + prop.value : prop.value;</w:t>
       </w:r>
     </w:p>
     <w:p>
@@ -6399,11 +6292,9 @@
               <w:pStyle w:val="ListParagraph"/>
               <w:ind w:left="0"/>
             </w:pPr>
-            <w:proofErr w:type="spellStart"/>
             <w:r>
               <w:t>fullname</w:t>
             </w:r>
-            <w:proofErr w:type="spellEnd"/>
           </w:p>
         </w:tc>
       </w:tr>
@@ -6765,21 +6656,8 @@
         <w:pStyle w:val="ListParagraph"/>
         <w:ind w:left="1800"/>
       </w:pPr>
-      <w:proofErr w:type="gramStart"/>
-      <w:r>
-        <w:t>api.getProp</w:t>
-      </w:r>
-      <w:proofErr w:type="gramEnd"/>
-      <w:r>
-        <w:t>('</w:t>
-      </w:r>
-      <w:proofErr w:type="spellStart"/>
-      <w:r>
-        <w:t>passConfirm</w:t>
-      </w:r>
-      <w:proofErr w:type="spellEnd"/>
-      <w:r>
-        <w:t>').value = prop.value;</w:t>
+      <w:r>
+        <w:t>api.getProp('passConfirm').value = prop.value;</w:t>
       </w:r>
       <w:r>
         <w:br/>
@@ -7029,11 +6907,9 @@
               <w:pStyle w:val="ListParagraph"/>
               <w:ind w:left="0"/>
             </w:pPr>
-            <w:proofErr w:type="spellStart"/>
             <w:r>
               <w:t>passConfirm</w:t>
             </w:r>
-            <w:proofErr w:type="spellEnd"/>
           </w:p>
         </w:tc>
       </w:tr>
@@ -7300,6 +7176,9 @@
       <w:r>
         <w:br/>
       </w:r>
+      <w:r>
+        <w:br/>
+      </w:r>
     </w:p>
     <w:p>
       <w:pPr>
@@ -7311,7 +7190,10 @@
       </w:pPr>
       <w:r>
         <w:lastRenderedPageBreak/>
-        <w:t>Copy the code from the "</w:t>
+        <w:t xml:space="preserve">Use the </w:t>
+      </w:r>
+      <w:r>
+        <w:t>"</w:t>
       </w:r>
       <w:r>
         <w:rPr>
@@ -7321,7 +7203,16 @@
         <w:t>LdapPluginUniquenessCheck.java</w:t>
       </w:r>
       <w:r>
-        <w:t>" file in the following link</w:t>
+        <w:t>" file in "lab2/Chapter3"</w:t>
+      </w:r>
+      <w:r>
+        <w:t xml:space="preserve"> or c</w:t>
+      </w:r>
+      <w:r>
+        <w:t>opy the code from the following link</w:t>
+      </w:r>
+      <w:r>
+        <w:t>:</w:t>
       </w:r>
       <w:r>
         <w:br/>
@@ -7334,14 +7225,17 @@
           <w:t>https://github.com/duviduduvid/AdvancedTraining/blob/master/labs/lab2/Chapter3/LdapPluginUniquenessCheck.java</w:t>
         </w:r>
       </w:hyperlink>
-    </w:p>
-    <w:p>
-      <w:pPr>
-        <w:pStyle w:val="ListParagraph"/>
-        <w:ind w:left="360"/>
-      </w:pPr>
-      <w:r>
-        <w:t xml:space="preserve">Save it </w:t>
+      <w:r>
+        <w:rPr>
+          <w:rStyle w:val="Hyperlink"/>
+        </w:rPr>
+        <w:t xml:space="preserve"> </w:t>
+      </w:r>
+      <w:r>
+        <w:t>and s</w:t>
+      </w:r>
+      <w:r>
+        <w:t xml:space="preserve">ave it </w:t>
       </w:r>
       <w:r>
         <w:t xml:space="preserve">to a file </w:t>
@@ -7357,14 +7251,7 @@
           <w:i/>
           <w:iCs/>
         </w:rPr>
-        <w:t>LdapPluginUniquenessCheck.java</w:t>
-      </w:r>
-      <w:r>
-        <w:rPr>
-          <w:i/>
-          <w:iCs/>
-        </w:rPr>
-        <w:t>"</w:t>
+        <w:t>LdapPluginUniquenessCheck.java"</w:t>
       </w:r>
       <w:r>
         <w:t>.</w:t>
@@ -7411,23 +7298,13 @@
       <w:r>
         <w:br/>
       </w:r>
-      <w:proofErr w:type="spellStart"/>
       <w:r>
         <w:rPr>
           <w:rFonts w:ascii="Lucida Console" w:hAnsi="Lucida Console"/>
           <w:sz w:val="20"/>
           <w:szCs w:val="20"/>
         </w:rPr>
-        <w:t>wget</w:t>
-      </w:r>
-      <w:proofErr w:type="spellEnd"/>
-      <w:r>
-        <w:rPr>
-          <w:rFonts w:ascii="Lucida Console" w:hAnsi="Lucida Console"/>
-          <w:sz w:val="20"/>
-          <w:szCs w:val="20"/>
-        </w:rPr>
-        <w:t xml:space="preserve"> 'https://github.com/duviduduvid/AdvancedTraining/raw/master/labs/lab2/Chapter3/sigma.plugin-0.0.2-SNAPSHOT.jar'</w:t>
+        <w:t>wget 'https://github.com/duviduduvid/AdvancedTraining/raw/master/labs/lab2/Chapter3/sigma.plugin-0.0.2-SNAPSHOT.jar'</w:t>
       </w:r>
     </w:p>
     <w:p>
@@ -7482,86 +7359,125 @@
         <w:pStyle w:val="ListParagraph"/>
         <w:ind w:left="360"/>
       </w:pPr>
-      <w:proofErr w:type="spellStart"/>
       <w:r>
         <w:rPr>
           <w:rFonts w:ascii="Lucida Console" w:hAnsi="Lucida Console"/>
           <w:sz w:val="20"/>
           <w:szCs w:val="20"/>
         </w:rPr>
-        <w:t>javac</w:t>
-      </w:r>
-      <w:proofErr w:type="spellEnd"/>
+        <w:t>javac -cp sigma.plugin-0.0.2-SNAPSHOT.jar LdapPluginUniquenessCheck.java</w:t>
+      </w:r>
+      <w:r>
+        <w:br/>
+      </w:r>
+      <w:r>
+        <w:br/>
+        <w:t>It will create the "</w:t>
+      </w:r>
+      <w:r>
+        <w:t>LdapPluginUniquenessCheck.class</w:t>
+      </w:r>
+      <w:r>
+        <w:t xml:space="preserve">" on the home directory. </w:t>
+      </w:r>
+    </w:p>
+    <w:p>
+      <w:pPr>
+        <w:pStyle w:val="ListParagraph"/>
+        <w:ind w:left="360"/>
+      </w:pPr>
+    </w:p>
+    <w:p>
+      <w:pPr>
+        <w:pStyle w:val="ListParagraph"/>
+        <w:numPr>
+          <w:ilvl w:val="0"/>
+          <w:numId w:val="11"/>
+        </w:numPr>
+      </w:pPr>
+      <w:r>
+        <w:t xml:space="preserve">Create the needed path </w:t>
+      </w:r>
+      <w:r>
+        <w:t xml:space="preserve">in the Plugins directory </w:t>
+      </w:r>
+      <w:r>
+        <w:t>on your vApp machine</w:t>
+      </w:r>
+      <w:r>
+        <w:t xml:space="preserve"> and copy the class file to it</w:t>
+      </w:r>
+      <w:r>
+        <w:t>:</w:t>
+      </w:r>
+    </w:p>
+    <w:p>
+      <w:pPr>
+        <w:pStyle w:val="ListParagraph"/>
+        <w:numPr>
+          <w:ilvl w:val="1"/>
+          <w:numId w:val="11"/>
+        </w:numPr>
+      </w:pPr>
+      <w:r>
+        <w:t>By default, the Plugins directory on vApp is in "</w:t>
+      </w:r>
+      <w:r>
+        <w:t>/opt/C</w:t>
+      </w:r>
+      <w:r>
+        <w:t>A/IdentityPortal/plugins</w:t>
+      </w:r>
+      <w:r>
+        <w:t xml:space="preserve">". </w:t>
+      </w:r>
+      <w:r>
+        <w:br/>
+      </w:r>
+    </w:p>
+    <w:p>
+      <w:pPr>
+        <w:pStyle w:val="ListParagraph"/>
+        <w:numPr>
+          <w:ilvl w:val="1"/>
+          <w:numId w:val="11"/>
+        </w:numPr>
+      </w:pPr>
+      <w:r>
+        <w:t xml:space="preserve">We need to create the appropriate folder hierarchy to match the package declared in the </w:t>
+      </w:r>
+      <w:r>
+        <w:rPr>
+          <w:i/>
+          <w:iCs/>
+        </w:rPr>
+        <w:t>LdapPluginUniquenessCheck.java</w:t>
+      </w:r>
+      <w:r>
+        <w:t xml:space="preserve"> file, which is "/com/ca". </w:t>
+      </w:r>
+      <w:r>
+        <w:br/>
+        <w:t>Run the command:</w:t>
+      </w:r>
+      <w:r>
+        <w:br/>
+      </w:r>
       <w:r>
         <w:rPr>
           <w:rFonts w:ascii="Lucida Console" w:hAnsi="Lucida Console"/>
           <w:sz w:val="20"/>
           <w:szCs w:val="20"/>
         </w:rPr>
-        <w:t xml:space="preserve"> -</w:t>
-      </w:r>
-      <w:proofErr w:type="spellStart"/>
+        <w:t>mkdir -p /opt/CA/IdentityPortal/plugins/com/ca</w:t>
+      </w:r>
       <w:r>
         <w:rPr>
           <w:rFonts w:ascii="Lucida Console" w:hAnsi="Lucida Console"/>
           <w:sz w:val="20"/>
           <w:szCs w:val="20"/>
         </w:rPr>
-        <w:t>cp</w:t>
-      </w:r>
-      <w:proofErr w:type="spellEnd"/>
-      <w:r>
-        <w:rPr>
-          <w:rFonts w:ascii="Lucida Console" w:hAnsi="Lucida Console"/>
-          <w:sz w:val="20"/>
-          <w:szCs w:val="20"/>
-        </w:rPr>
-        <w:t xml:space="preserve"> sigma.plugin-0.0.2-SNAPSHOT.jar LdapPluginUniquenessCheck.java</w:t>
-      </w:r>
-      <w:r>
-        <w:br/>
-      </w:r>
-      <w:r>
-        <w:br/>
-        <w:t>It will create the "</w:t>
-      </w:r>
-      <w:proofErr w:type="spellStart"/>
-      <w:r>
-        <w:t>LdapPluginUniquenessCheck.class</w:t>
-      </w:r>
-      <w:proofErr w:type="spellEnd"/>
-      <w:r>
-        <w:t xml:space="preserve">" on the home directory. </w:t>
-      </w:r>
-    </w:p>
-    <w:p>
-      <w:pPr>
-        <w:pStyle w:val="ListParagraph"/>
-        <w:ind w:left="360"/>
-      </w:pPr>
-    </w:p>
-    <w:p>
-      <w:pPr>
-        <w:pStyle w:val="ListParagraph"/>
-        <w:numPr>
-          <w:ilvl w:val="0"/>
-          <w:numId w:val="11"/>
-        </w:numPr>
-      </w:pPr>
-      <w:r>
-        <w:t xml:space="preserve">Create the needed path </w:t>
-      </w:r>
-      <w:r>
-        <w:t xml:space="preserve">in the Plugins directory </w:t>
-      </w:r>
-      <w:r>
-        <w:t>on your vApp machine</w:t>
-      </w:r>
-      <w:r>
-        <w:t xml:space="preserve"> and copy the class file to it</w:t>
-      </w:r>
-      <w:r>
-        <w:t>:</w:t>
+        <w:br/>
       </w:r>
     </w:p>
     <w:p>
@@ -7573,169 +7489,18 @@
         </w:numPr>
       </w:pPr>
       <w:r>
-        <w:t>By default, the Plugins directory on vApp is in "</w:t>
-      </w:r>
-      <w:r>
-        <w:t>/opt/C</w:t>
-      </w:r>
-      <w:r>
-        <w:t>A/</w:t>
-      </w:r>
-      <w:proofErr w:type="spellStart"/>
-      <w:r>
-        <w:t>IdentityPortal</w:t>
-      </w:r>
-      <w:proofErr w:type="spellEnd"/>
-      <w:r>
-        <w:t>/plugins</w:t>
-      </w:r>
-      <w:r>
-        <w:t xml:space="preserve">". </w:t>
-      </w:r>
-      <w:r>
-        <w:br/>
-      </w:r>
-    </w:p>
-    <w:p>
-      <w:pPr>
-        <w:pStyle w:val="ListParagraph"/>
-        <w:numPr>
-          <w:ilvl w:val="1"/>
-          <w:numId w:val="11"/>
-        </w:numPr>
-      </w:pPr>
-      <w:r>
-        <w:t xml:space="preserve">We need to create the appropriate folder hierarchy to match the package declared in the </w:t>
-      </w:r>
-      <w:r>
-        <w:rPr>
-          <w:i/>
-          <w:iCs/>
-        </w:rPr>
-        <w:t>LdapPluginUniquenessCheck.java</w:t>
-      </w:r>
-      <w:r>
-        <w:t xml:space="preserve"> file, which is "/com/ca". </w:t>
-      </w:r>
-      <w:r>
-        <w:br/>
-        <w:t>Run the command:</w:t>
-      </w:r>
-      <w:r>
-        <w:br/>
-      </w:r>
-      <w:proofErr w:type="spellStart"/>
-      <w:r>
-        <w:rPr>
-          <w:rFonts w:ascii="Lucida Console" w:hAnsi="Lucida Console"/>
-          <w:sz w:val="20"/>
-          <w:szCs w:val="20"/>
-        </w:rPr>
-        <w:t>mkdir</w:t>
-      </w:r>
-      <w:proofErr w:type="spellEnd"/>
-      <w:r>
-        <w:rPr>
-          <w:rFonts w:ascii="Lucida Console" w:hAnsi="Lucida Console"/>
-          <w:sz w:val="20"/>
-          <w:szCs w:val="20"/>
-        </w:rPr>
-        <w:t xml:space="preserve"> -p /opt/CA/</w:t>
-      </w:r>
-      <w:proofErr w:type="spellStart"/>
-      <w:r>
-        <w:rPr>
-          <w:rFonts w:ascii="Lucida Console" w:hAnsi="Lucida Console"/>
-          <w:sz w:val="20"/>
-          <w:szCs w:val="20"/>
-        </w:rPr>
-        <w:t>IdentityPortal</w:t>
-      </w:r>
-      <w:proofErr w:type="spellEnd"/>
-      <w:r>
-        <w:rPr>
-          <w:rFonts w:ascii="Lucida Console" w:hAnsi="Lucida Console"/>
-          <w:sz w:val="20"/>
-          <w:szCs w:val="20"/>
-        </w:rPr>
-        <w:t>/plugins/com/ca</w:t>
-      </w:r>
-      <w:r>
-        <w:rPr>
-          <w:rFonts w:ascii="Lucida Console" w:hAnsi="Lucida Console"/>
-          <w:sz w:val="20"/>
-          <w:szCs w:val="20"/>
-        </w:rPr>
-        <w:br/>
-      </w:r>
-    </w:p>
-    <w:p>
-      <w:pPr>
-        <w:pStyle w:val="ListParagraph"/>
-        <w:numPr>
-          <w:ilvl w:val="1"/>
-          <w:numId w:val="11"/>
-        </w:numPr>
-      </w:pPr>
-      <w:r>
         <w:t>Copy the class file to the path above using the following command:</w:t>
       </w:r>
       <w:r>
         <w:br/>
       </w:r>
-      <w:proofErr w:type="spellStart"/>
       <w:r>
         <w:rPr>
           <w:rFonts w:ascii="Lucida Console" w:hAnsi="Lucida Console"/>
           <w:sz w:val="18"/>
           <w:szCs w:val="18"/>
         </w:rPr>
-        <w:t>cp</w:t>
-      </w:r>
-      <w:proofErr w:type="spellEnd"/>
-      <w:r>
-        <w:rPr>
-          <w:rFonts w:ascii="Lucida Console" w:hAnsi="Lucida Console"/>
-          <w:sz w:val="18"/>
-          <w:szCs w:val="18"/>
-        </w:rPr>
-        <w:t xml:space="preserve"> </w:t>
-      </w:r>
-      <w:proofErr w:type="spellStart"/>
-      <w:r>
-        <w:rPr>
-          <w:rFonts w:ascii="Lucida Console" w:hAnsi="Lucida Console"/>
-          <w:sz w:val="18"/>
-          <w:szCs w:val="18"/>
-        </w:rPr>
-        <w:t>LdapPluginUniquenessCheck.class</w:t>
-      </w:r>
-      <w:proofErr w:type="spellEnd"/>
-      <w:r>
-        <w:rPr>
-          <w:rFonts w:ascii="Lucida Console" w:hAnsi="Lucida Console"/>
-          <w:sz w:val="18"/>
-          <w:szCs w:val="18"/>
-        </w:rPr>
-        <w:t xml:space="preserve"> /opt/CA/</w:t>
-      </w:r>
-      <w:proofErr w:type="spellStart"/>
-      <w:r>
-        <w:rPr>
-          <w:rFonts w:ascii="Lucida Console" w:hAnsi="Lucida Console"/>
-          <w:sz w:val="18"/>
-          <w:szCs w:val="18"/>
-        </w:rPr>
-        <w:t>IdentityPortal</w:t>
-      </w:r>
-      <w:proofErr w:type="spellEnd"/>
-      <w:r>
-        <w:rPr>
-          <w:rFonts w:ascii="Lucida Console" w:hAnsi="Lucida Console"/>
-          <w:sz w:val="18"/>
-          <w:szCs w:val="18"/>
-        </w:rPr>
-        <w:t>/plugins/com/ca</w:t>
+        <w:t>cp LdapPluginUniquenessCheck.class /opt/CA/IdentityPortal/plugins/com/ca</w:t>
       </w:r>
     </w:p>
     <w:p>
@@ -7860,11 +7625,9 @@
       <w:r>
         <w:t>In the DETAILS tab of the 'Create Plugin' dialog, type the Name "</w:t>
       </w:r>
-      <w:proofErr w:type="spellStart"/>
       <w:r>
         <w:t>CheckUserIdUniqueness</w:t>
       </w:r>
-      <w:proofErr w:type="spellEnd"/>
       <w:r>
         <w:t xml:space="preserve">". </w:t>
       </w:r>
@@ -7878,15 +7641,7 @@
         </w:numPr>
       </w:pPr>
       <w:r>
-        <w:t>Choose the Plugin Language 'Java' and in the 'Select a method' dropdown choose function '</w:t>
-      </w:r>
-      <w:proofErr w:type="spellStart"/>
-      <w:r>
-        <w:t>isUserUnique</w:t>
-      </w:r>
-      <w:proofErr w:type="spellEnd"/>
-      <w:r>
-        <w:t xml:space="preserve">'. </w:t>
+        <w:t xml:space="preserve">Choose the Plugin Language 'Java' and in the 'Select a method' dropdown choose function 'isUserUnique'. </w:t>
       </w:r>
       <w:r>
         <w:br/>
@@ -8005,15 +7760,7 @@
               <w:ind w:left="0"/>
             </w:pPr>
             <w:r>
-              <w:t>&lt;</w:t>
-            </w:r>
-            <w:proofErr w:type="spellStart"/>
-            <w:r>
-              <w:t>userstore</w:t>
-            </w:r>
-            <w:proofErr w:type="spellEnd"/>
-            <w:r>
-              <w:t>-address&gt;</w:t>
+              <w:t>&lt;userstore-address&gt;</w:t>
             </w:r>
           </w:p>
         </w:tc>
@@ -8064,11 +7811,9 @@
               <w:pStyle w:val="ListParagraph"/>
               <w:ind w:left="0"/>
             </w:pPr>
-            <w:proofErr w:type="spellStart"/>
             <w:r>
               <w:t>searchBase</w:t>
             </w:r>
-            <w:proofErr w:type="spellEnd"/>
           </w:p>
         </w:tc>
         <w:tc>
@@ -8080,39 +7825,8 @@
               <w:pStyle w:val="ListParagraph"/>
               <w:ind w:left="0"/>
             </w:pPr>
-            <w:proofErr w:type="spellStart"/>
-            <w:r>
-              <w:t>ou</w:t>
-            </w:r>
-            <w:proofErr w:type="spellEnd"/>
-            <w:r>
-              <w:t>=</w:t>
-            </w:r>
-            <w:proofErr w:type="spellStart"/>
-            <w:proofErr w:type="gramStart"/>
-            <w:r>
-              <w:t>people,ou</w:t>
-            </w:r>
-            <w:proofErr w:type="spellEnd"/>
-            <w:proofErr w:type="gramEnd"/>
-            <w:r>
-              <w:t>=</w:t>
-            </w:r>
-            <w:proofErr w:type="spellStart"/>
-            <w:r>
-              <w:t>im,ou</w:t>
-            </w:r>
-            <w:proofErr w:type="spellEnd"/>
-            <w:r>
-              <w:t>=</w:t>
-            </w:r>
-            <w:proofErr w:type="spellStart"/>
-            <w:r>
-              <w:t>ca,o</w:t>
-            </w:r>
-            <w:proofErr w:type="spellEnd"/>
-            <w:r>
-              <w:t>=com</w:t>
+            <w:r>
+              <w:t>ou=people,ou=im,ou=ca,o=com</w:t>
             </w:r>
           </w:p>
         </w:tc>
@@ -8130,11 +7844,9 @@
               <w:pStyle w:val="ListParagraph"/>
               <w:ind w:left="0"/>
             </w:pPr>
-            <w:proofErr w:type="spellStart"/>
             <w:r>
               <w:t>userName</w:t>
             </w:r>
-            <w:proofErr w:type="spellEnd"/>
           </w:p>
         </w:tc>
         <w:tc>
@@ -8146,39 +7858,8 @@
               <w:pStyle w:val="ListParagraph"/>
               <w:ind w:left="0"/>
             </w:pPr>
-            <w:proofErr w:type="spellStart"/>
-            <w:r>
-              <w:t>cn</w:t>
-            </w:r>
-            <w:proofErr w:type="spellEnd"/>
-            <w:r>
-              <w:t>=</w:t>
-            </w:r>
-            <w:proofErr w:type="spellStart"/>
-            <w:proofErr w:type="gramStart"/>
-            <w:r>
-              <w:t>dsaadmin,ou</w:t>
-            </w:r>
-            <w:proofErr w:type="spellEnd"/>
-            <w:proofErr w:type="gramEnd"/>
-            <w:r>
-              <w:t>=</w:t>
-            </w:r>
-            <w:proofErr w:type="spellStart"/>
-            <w:r>
-              <w:t>im,ou</w:t>
-            </w:r>
-            <w:proofErr w:type="spellEnd"/>
-            <w:r>
-              <w:t>=</w:t>
-            </w:r>
-            <w:proofErr w:type="spellStart"/>
-            <w:r>
-              <w:t>ca,o</w:t>
-            </w:r>
-            <w:proofErr w:type="spellEnd"/>
-            <w:r>
-              <w:t>=com</w:t>
+            <w:r>
+              <w:t>cn=dsaadmin,ou=im,ou=ca,o=com</w:t>
             </w:r>
           </w:p>
         </w:tc>
@@ -8197,7 +7878,10 @@
               <w:ind w:left="0"/>
             </w:pPr>
             <w:r>
-              <w:t>password</w:t>
+              <w:t>P</w:t>
+            </w:r>
+            <w:r>
+              <w:t>assword</w:t>
             </w:r>
           </w:p>
         </w:tc>
@@ -8229,11 +7913,9 @@
               <w:pStyle w:val="ListParagraph"/>
               <w:ind w:left="0"/>
             </w:pPr>
-            <w:proofErr w:type="spellStart"/>
             <w:r>
               <w:t>personObject</w:t>
             </w:r>
-            <w:proofErr w:type="spellEnd"/>
           </w:p>
         </w:tc>
         <w:tc>
@@ -8245,11 +7927,9 @@
               <w:pStyle w:val="ListParagraph"/>
               <w:ind w:left="0"/>
             </w:pPr>
-            <w:proofErr w:type="spellStart"/>
             <w:r>
               <w:t>imUser</w:t>
             </w:r>
-            <w:proofErr w:type="spellEnd"/>
           </w:p>
         </w:tc>
       </w:tr>
@@ -8266,11 +7946,9 @@
               <w:pStyle w:val="ListParagraph"/>
               <w:ind w:left="0"/>
             </w:pPr>
-            <w:proofErr w:type="spellStart"/>
             <w:r>
               <w:t>userIdAttribute</w:t>
             </w:r>
-            <w:proofErr w:type="spellEnd"/>
           </w:p>
         </w:tc>
         <w:tc>
@@ -8426,6 +8104,9 @@
         <w:t xml:space="preserve">" file </w:t>
       </w:r>
       <w:r>
+        <w:t xml:space="preserve">in "lab2/Chapter3" or </w:t>
+      </w:r>
+      <w:r>
         <w:t>from</w:t>
       </w:r>
       <w:r>
@@ -8445,7 +8126,19 @@
           <w:rPr>
             <w:rStyle w:val="Hyperlink"/>
           </w:rPr>
-          <w:t>https://github.com/duviduduvid/AdvancedTraining/blob/master/labs/lab2/Chapter3/CreateUserForm-UserId-ValidationHandler.js</w:t>
+          <w:t>https://github.com/duviduduvid/AdvancedTraining/blob/master/labs/lab2/Chapter3/CreateUserForm-UserId-V</w:t>
+        </w:r>
+        <w:r>
+          <w:rPr>
+            <w:rStyle w:val="Hyperlink"/>
+          </w:rPr>
+          <w:t>a</w:t>
+        </w:r>
+        <w:r>
+          <w:rPr>
+            <w:rStyle w:val="Hyperlink"/>
+          </w:rPr>
+          <w:t>lidationHandler.js</w:t>
         </w:r>
       </w:hyperlink>
     </w:p>
@@ -8894,15 +8587,7 @@
         </w:numPr>
       </w:pPr>
       <w:r>
-        <w:t>In the TASK tab choose the '</w:t>
-      </w:r>
-      <w:proofErr w:type="spellStart"/>
-      <w:r>
-        <w:t>ModifyUesrByManager</w:t>
-      </w:r>
-      <w:proofErr w:type="spellEnd"/>
-      <w:r>
-        <w:t>' task.</w:t>
+        <w:t>In the TASK tab choose the 'ModifyUesrByManager' task.</w:t>
       </w:r>
       <w:r>
         <w:br/>
@@ -9655,11 +9340,9 @@
       <w:r>
         <w:t>'</w:t>
       </w:r>
-      <w:proofErr w:type="spellStart"/>
       <w:r>
         <w:t>GetManagerAndAdminRoles</w:t>
       </w:r>
-      <w:proofErr w:type="spellEnd"/>
       <w:r>
         <w:t>'</w:t>
       </w:r>
@@ -9681,11 +9364,9 @@
       <w:r>
         <w:t>'</w:t>
       </w:r>
-      <w:proofErr w:type="spellStart"/>
       <w:r>
         <w:t>GetManagerAndAdminRoles</w:t>
       </w:r>
-      <w:proofErr w:type="spellEnd"/>
       <w:r>
         <w:t xml:space="preserve">' </w:t>
       </w:r>
@@ -9937,11 +9618,9 @@
               <w:pStyle w:val="ListParagraph"/>
               <w:ind w:left="0"/>
             </w:pPr>
-            <w:proofErr w:type="spellStart"/>
             <w:r>
               <w:t>managerMsgProp</w:t>
             </w:r>
-            <w:proofErr w:type="spellEnd"/>
           </w:p>
         </w:tc>
       </w:tr>
@@ -10060,7 +9739,15 @@
         <w:t>UpdateUserStatus-Manager-ChangeHandler.js</w:t>
       </w:r>
       <w:r>
-        <w:t xml:space="preserve">" file in the following link to the Change handler of the </w:t>
+        <w:t xml:space="preserve">" file in </w:t>
+      </w:r>
+      <w:r>
+        <w:t xml:space="preserve">"lab3" directory or from </w:t>
+      </w:r>
+      <w:bookmarkStart w:id="59" w:name="_GoBack"/>
+      <w:bookmarkEnd w:id="59"/>
+      <w:r>
+        <w:t xml:space="preserve">the following link to the Change handler of the </w:t>
       </w:r>
       <w:r>
         <w:t xml:space="preserve">Manager </w:t>
@@ -10344,15 +10031,7 @@
         <w:ind w:left="1440"/>
       </w:pPr>
       <w:r>
-        <w:t>If you want this information to be displayed immediately when the form is loaded, add the same code from the Manager's property Change handler to the property's Initialization handler. Do not forget to add "return" before the first "</w:t>
-      </w:r>
-      <w:proofErr w:type="gramStart"/>
-      <w:r>
-        <w:t>api.service</w:t>
-      </w:r>
-      <w:proofErr w:type="gramEnd"/>
-      <w:r>
-        <w:t xml:space="preserve">" call so that the form initialization will wait for the result to be ready. </w:t>
+        <w:t xml:space="preserve">If you want this information to be displayed immediately when the form is loaded, add the same code from the Manager's property Change handler to the property's Initialization handler. Do not forget to add "return" before the first "api.service" call so that the form initialization will wait for the result to be ready. </w:t>
       </w:r>
     </w:p>
     <w:p>
@@ -10472,7 +10151,7 @@
       <w:pPr>
         <w:pStyle w:val="Heading1"/>
       </w:pPr>
-      <w:bookmarkStart w:id="59" w:name="_Toc521171200"/>
+      <w:bookmarkStart w:id="60" w:name="_Toc521171200"/>
       <w:r>
         <w:lastRenderedPageBreak/>
         <w:t xml:space="preserve">Lab </w:t>
@@ -10483,13 +10162,13 @@
       <w:r>
         <w:t>4: Bulk Configuration</w:t>
       </w:r>
-      <w:bookmarkEnd w:id="59"/>
+      <w:bookmarkEnd w:id="60"/>
     </w:p>
     <w:p>
       <w:pPr>
         <w:pStyle w:val="Heading2"/>
       </w:pPr>
-      <w:bookmarkStart w:id="60" w:name="_Toc521171201"/>
+      <w:bookmarkStart w:id="61" w:name="_Toc521171201"/>
       <w:r>
         <w:t>Chapter 1: Bulk Create User</w:t>
       </w:r>
@@ -10499,18 +10178,18 @@
       <w:r>
         <w:t xml:space="preserve"> – Onboarding</w:t>
       </w:r>
-      <w:bookmarkEnd w:id="60"/>
+      <w:bookmarkEnd w:id="61"/>
     </w:p>
     <w:p/>
     <w:p>
       <w:pPr>
         <w:pStyle w:val="Heading3"/>
       </w:pPr>
-      <w:bookmarkStart w:id="61" w:name="_Toc521171202"/>
+      <w:bookmarkStart w:id="62" w:name="_Toc521171202"/>
       <w:r>
         <w:t>Introduction</w:t>
       </w:r>
-      <w:bookmarkEnd w:id="61"/>
+      <w:bookmarkEnd w:id="62"/>
     </w:p>
     <w:p>
       <w:r>
@@ -10542,11 +10221,11 @@
       <w:pPr>
         <w:pStyle w:val="Heading3"/>
       </w:pPr>
-      <w:bookmarkStart w:id="62" w:name="_Toc521171203"/>
+      <w:bookmarkStart w:id="63" w:name="_Toc521171203"/>
       <w:r>
         <w:t>Steps</w:t>
       </w:r>
-      <w:bookmarkEnd w:id="62"/>
+      <w:bookmarkEnd w:id="63"/>
     </w:p>
     <w:p>
       <w:pPr>
@@ -10968,11 +10647,9 @@
               <w:pStyle w:val="ListParagraph"/>
               <w:ind w:left="0"/>
             </w:pPr>
-            <w:proofErr w:type="spellStart"/>
             <w:r>
               <w:t>PORTALBulkLoader</w:t>
             </w:r>
-            <w:proofErr w:type="spellEnd"/>
           </w:p>
         </w:tc>
       </w:tr>
@@ -11003,11 +10680,9 @@
               <w:pStyle w:val="ListParagraph"/>
               <w:ind w:left="0"/>
             </w:pPr>
-            <w:proofErr w:type="spellStart"/>
             <w:r>
               <w:t>TASK_CAIM_PORTALObjectsFeeder</w:t>
             </w:r>
-            <w:proofErr w:type="spellEnd"/>
           </w:p>
         </w:tc>
       </w:tr>
@@ -11038,11 +10713,9 @@
               <w:pStyle w:val="ListParagraph"/>
               <w:ind w:left="0"/>
             </w:pPr>
-            <w:proofErr w:type="spellStart"/>
             <w:r>
               <w:t>executeTask</w:t>
             </w:r>
-            <w:proofErr w:type="spellEnd"/>
           </w:p>
         </w:tc>
       </w:tr>
@@ -11059,11 +10732,9 @@
               <w:pStyle w:val="ListParagraph"/>
               <w:ind w:left="0"/>
             </w:pPr>
-            <w:proofErr w:type="spellStart"/>
             <w:r>
               <w:t>removalOperation</w:t>
             </w:r>
-            <w:proofErr w:type="spellEnd"/>
           </w:p>
         </w:tc>
         <w:tc>
@@ -11075,11 +10746,9 @@
               <w:pStyle w:val="ListParagraph"/>
               <w:ind w:left="0"/>
             </w:pPr>
-            <w:proofErr w:type="spellStart"/>
             <w:r>
               <w:t>executeTask</w:t>
             </w:r>
-            <w:proofErr w:type="spellEnd"/>
           </w:p>
         </w:tc>
       </w:tr>
@@ -11217,13 +10886,8 @@
       <w:r>
         <w:t>"</w:t>
       </w:r>
-      <w:proofErr w:type="gramStart"/>
-      <w:r>
-        <w:t>Non Empty</w:t>
-      </w:r>
-      <w:proofErr w:type="gramEnd"/>
-      <w:r>
-        <w:t xml:space="preserve"> Bulk Loader Form</w:t>
+      <w:r>
+        <w:t>Non Empty Bulk Loader Form</w:t>
       </w:r>
       <w:r>
         <w:t>"</w:t>
@@ -11241,15 +10905,7 @@
         </w:numPr>
       </w:pPr>
       <w:r>
-        <w:t>In the TASK tab, choose the '</w:t>
-      </w:r>
-      <w:proofErr w:type="spellStart"/>
-      <w:r>
-        <w:t>PORTALBulkLoader</w:t>
-      </w:r>
-      <w:proofErr w:type="spellEnd"/>
-      <w:r>
-        <w:t>' task from step 2.</w:t>
+        <w:t>In the TASK tab, choose the 'PORTALBulkLoader' task from step 2.</w:t>
       </w:r>
     </w:p>
     <w:p>
@@ -11589,15 +11245,7 @@
         </w:numPr>
       </w:pPr>
       <w:r>
-        <w:t>Choose the form '</w:t>
-      </w:r>
-      <w:proofErr w:type="gramStart"/>
-      <w:r>
-        <w:t>Non Empty</w:t>
-      </w:r>
-      <w:proofErr w:type="gramEnd"/>
-      <w:r>
-        <w:t xml:space="preserve"> Bulk </w:t>
+        <w:t xml:space="preserve">Choose the form 'Non Empty Bulk </w:t>
       </w:r>
       <w:r>
         <w:t xml:space="preserve">Loader </w:t>
@@ -11864,23 +11512,23 @@
       <w:pPr>
         <w:pStyle w:val="Heading2"/>
       </w:pPr>
-      <w:bookmarkStart w:id="63" w:name="_Toc521171204"/>
+      <w:bookmarkStart w:id="64" w:name="_Toc521171204"/>
       <w:r>
         <w:lastRenderedPageBreak/>
         <w:t>Chapter 2: Bulk Access Request</w:t>
       </w:r>
-      <w:bookmarkEnd w:id="63"/>
+      <w:bookmarkEnd w:id="64"/>
     </w:p>
     <w:p/>
     <w:p>
       <w:pPr>
         <w:pStyle w:val="Heading3"/>
       </w:pPr>
-      <w:bookmarkStart w:id="64" w:name="_Toc521171205"/>
+      <w:bookmarkStart w:id="65" w:name="_Toc521171205"/>
       <w:r>
         <w:t>Introduction</w:t>
       </w:r>
-      <w:bookmarkEnd w:id="64"/>
+      <w:bookmarkEnd w:id="65"/>
     </w:p>
     <w:p>
       <w:r>
@@ -11903,11 +11551,11 @@
       <w:pPr>
         <w:pStyle w:val="Heading3"/>
       </w:pPr>
-      <w:bookmarkStart w:id="65" w:name="_Toc521171206"/>
+      <w:bookmarkStart w:id="66" w:name="_Toc521171206"/>
       <w:r>
         <w:t>Steps</w:t>
       </w:r>
-      <w:bookmarkEnd w:id="65"/>
+      <w:bookmarkEnd w:id="66"/>
     </w:p>
     <w:p>
       <w:pPr>
@@ -11956,11 +11604,9 @@
       <w:r>
         <w:t>In the TASK tab choose the task '</w:t>
       </w:r>
-      <w:proofErr w:type="spellStart"/>
       <w:r>
         <w:t>SIGMAAssignRoleNoApproval</w:t>
       </w:r>
-      <w:proofErr w:type="spellEnd"/>
       <w:r>
         <w:t>'.</w:t>
       </w:r>
@@ -12418,6 +12064,9 @@
         <w:br/>
       </w:r>
       <w:r>
+        <w:rPr>
+          <w:noProof/>
+        </w:rPr>
         <w:drawing>
           <wp:inline distT="0" distB="0" distL="0" distR="0" wp14:anchorId="1C53B630" wp14:editId="4E2276DD">
             <wp:extent cx="3422603" cy="2673690"/>
@@ -12496,6 +12145,9 @@
         <w:br/>
       </w:r>
       <w:r>
+        <w:rPr>
+          <w:noProof/>
+        </w:rPr>
         <w:drawing>
           <wp:inline distT="0" distB="0" distL="0" distR="0" wp14:anchorId="424FE3DA" wp14:editId="0242F6AB">
             <wp:extent cx="5063319" cy="2208711"/>
@@ -12620,15 +12272,7 @@
         </w:numPr>
       </w:pPr>
       <w:r>
-        <w:t xml:space="preserve">Tag: </w:t>
-      </w:r>
-      <w:proofErr w:type="spellStart"/>
-      <w:r>
-        <w:t>EP_Bulk</w:t>
-      </w:r>
-      <w:proofErr w:type="spellEnd"/>
-      <w:r>
-        <w:t xml:space="preserve"> Execution Plan</w:t>
+        <w:t>Tag: EP_Bulk Execution Plan</w:t>
       </w:r>
     </w:p>
     <w:p>
@@ -12746,30 +12390,16 @@
         <w:t>A</w:t>
       </w:r>
       <w:r>
-        <w:t xml:space="preserve">dd Form' check box and choose the </w:t>
-      </w:r>
-      <w:r>
-        <w:t>'</w:t>
+        <w:t>dd Form' check box and choose the '</w:t>
       </w:r>
       <w:r>
         <w:t>Assign Admin Role with Target Permission Name</w:t>
       </w:r>
       <w:r>
-        <w:t>'</w:t>
-      </w:r>
-      <w:r>
-        <w:t xml:space="preserve"> from step</w:t>
-      </w:r>
-      <w:r>
-        <w:t xml:space="preserve"> 1 in the first line and the '</w:t>
-      </w:r>
-      <w:proofErr w:type="gramStart"/>
-      <w:r>
-        <w:t>Non Empty</w:t>
-      </w:r>
-      <w:proofErr w:type="gramEnd"/>
-      <w:r>
-        <w:t xml:space="preserve"> Bulk Loader Form' from Chapter 1 in the second line (Bulk for to run on Add Action). See image below.</w:t>
+        <w:t>' from step</w:t>
+      </w:r>
+      <w:r>
+        <w:t xml:space="preserve"> 1 in the first line and the 'Non Empty Bulk Loader Form' from Chapter 1 in the second line (Bulk for to run on Add Action). See image below.</w:t>
       </w:r>
     </w:p>
     <w:p>
@@ -12790,6 +12420,9 @@
         <w:br/>
       </w:r>
       <w:r>
+        <w:rPr>
+          <w:noProof/>
+        </w:rPr>
         <w:drawing>
           <wp:inline distT="0" distB="0" distL="0" distR="0" wp14:anchorId="1F7E9F26" wp14:editId="1173B140">
             <wp:extent cx="4426447" cy="3050275"/>
@@ -12923,13 +12556,8 @@
       <w:r>
         <w:t xml:space="preserve">Tag: </w:t>
       </w:r>
-      <w:proofErr w:type="spellStart"/>
-      <w:r>
-        <w:t>TP_CAIM_ADMIN_ROLE_User</w:t>
-      </w:r>
-      <w:proofErr w:type="spellEnd"/>
-      <w:r>
-        <w:t xml:space="preserve"> Managers</w:t>
+      <w:r>
+        <w:t>TP_CAIM_ADMIN_ROLE_User Managers</w:t>
       </w:r>
     </w:p>
     <w:p>
@@ -12956,6 +12584,9 @@
         <w:ind w:left="2160"/>
       </w:pPr>
       <w:r>
+        <w:rPr>
+          <w:noProof/>
+        </w:rPr>
         <w:drawing>
           <wp:inline distT="0" distB="0" distL="0" distR="0" wp14:anchorId="59ED34FA" wp14:editId="27919DAB">
             <wp:extent cx="4374126" cy="3442288"/>
@@ -13140,6 +12771,9 @@
         <w:br/>
       </w:r>
       <w:r>
+        <w:rPr>
+          <w:noProof/>
+        </w:rPr>
         <w:lastRenderedPageBreak/>
         <w:drawing>
           <wp:inline distT="0" distB="0" distL="0" distR="0" wp14:anchorId="3830A0C4" wp14:editId="63FD9266">
@@ -13275,6 +12909,9 @@
         <w:br/>
       </w:r>
       <w:r>
+        <w:rPr>
+          <w:noProof/>
+        </w:rPr>
         <w:drawing>
           <wp:inline distT="0" distB="0" distL="0" distR="0" wp14:anchorId="76C73A50" wp14:editId="04C777E8">
             <wp:extent cx="5220269" cy="2269925"/>
@@ -13378,15 +13015,7 @@
         </w:numPr>
       </w:pPr>
       <w:r>
-        <w:t xml:space="preserve">Choose at least two users who are subordinates of Rita Jones and are not members of the User Managers admin role. For example, both Edgar </w:t>
-      </w:r>
-      <w:proofErr w:type="spellStart"/>
-      <w:r>
-        <w:t>Thain</w:t>
-      </w:r>
-      <w:proofErr w:type="spellEnd"/>
-      <w:r>
-        <w:t xml:space="preserve"> and June Arnold.</w:t>
+        <w:t>Choose at least two users who are subordinates of Rita Jones and are not members of the User Managers admin role. For example, both Edgar Thain and June Arnold.</w:t>
       </w:r>
     </w:p>
     <w:p>
@@ -13416,6 +13045,9 @@
         <w:br/>
       </w:r>
       <w:r>
+        <w:rPr>
+          <w:noProof/>
+        </w:rPr>
         <w:lastRenderedPageBreak/>
         <w:drawing>
           <wp:inline distT="0" distB="0" distL="0" distR="0" wp14:anchorId="01E28699" wp14:editId="6A525AAB">
@@ -13474,8 +13106,6 @@
       <w:r>
         <w:br/>
       </w:r>
-      <w:bookmarkStart w:id="66" w:name="_GoBack"/>
-      <w:bookmarkEnd w:id="66"/>
       <w:r>
         <w:br/>
       </w:r>
@@ -13746,7 +13376,7 @@
         <v:path o:extrusionok="f" gradientshapeok="t" o:connecttype="rect"/>
         <o:lock v:ext="edit" aspectratio="t"/>
       </v:shapetype>
-      <v:shape id="_x0000_i1062" type="#_x0000_t75" style="width:140.8pt;height:138.1pt;visibility:visible" o:bullet="t">
+      <v:shape id="_x0000_i1043" type="#_x0000_t75" style="width:140.8pt;height:138.1pt;visibility:visible" o:bullet="t">
         <v:imagedata r:id="rId1" o:title=""/>
       </v:shape>
     </w:pict>
@@ -19939,7 +19569,7 @@
 </file>
 
 <file path=customXml/itemProps1.xml><?xml version="1.0" encoding="utf-8"?>
-<ds:datastoreItem xmlns:ds="http://schemas.openxmlformats.org/officeDocument/2006/customXml" ds:itemID="{1ACC8E9D-1BE9-4800-8DB5-313CE749E22A}">
+<ds:datastoreItem xmlns:ds="http://schemas.openxmlformats.org/officeDocument/2006/customXml" ds:itemID="{8E82915B-F52E-4A20-B0D7-B6C9B83A5B75}">
   <ds:schemaRefs>
     <ds:schemaRef ds:uri="http://schemas.openxmlformats.org/officeDocument/2006/bibliography"/>
   </ds:schemaRefs>

</xml_diff>

<commit_message>
fixing mistakes in the Lab guide
</commit_message>
<xml_diff>
--- a/labs/Identity Portal 14.2 - Advanced Training - Lab Guide.docx
+++ b/labs/Identity Portal 14.2 - Advanced Training - Lab Guide.docx
@@ -343,21 +343,7 @@
                 <w:rStyle w:val="Hyperlink"/>
                 <w:noProof/>
               </w:rPr>
-              <w:t>Lab 01: Form Handle</w:t>
-            </w:r>
-            <w:r>
-              <w:rPr>
-                <w:rStyle w:val="Hyperlink"/>
-                <w:noProof/>
-              </w:rPr>
-              <w:t>r</w:t>
-            </w:r>
-            <w:r>
-              <w:rPr>
-                <w:rStyle w:val="Hyperlink"/>
-                <w:noProof/>
-              </w:rPr>
-              <w:t>s, API and Prop Contexts</w:t>
+              <w:t>Lab 01: Form Handlers, API and Prop Contexts</w:t>
             </w:r>
             <w:r>
               <w:rPr>
@@ -1334,8 +1320,6 @@
       <w:r>
         <w:t xml:space="preserve">Click on the 'ELEMENTS' tab and choose ’Forms' from the left panel menu. </w:t>
       </w:r>
-      <w:bookmarkStart w:id="32" w:name="_GoBack"/>
-      <w:bookmarkEnd w:id="32"/>
     </w:p>
     <w:p>
       <w:pPr>
@@ -1966,7 +1950,7 @@
           <w:szCs w:val="4"/>
         </w:rPr>
       </w:pPr>
-      <w:bookmarkStart w:id="33" w:name="_Toc521171187"/>
+      <w:bookmarkStart w:id="32" w:name="_Toc521171187"/>
       <w:r>
         <w:lastRenderedPageBreak/>
         <w:t>Lab</w:t>
@@ -1980,7 +1964,7 @@
       <w:r>
         <w:t>Plugins</w:t>
       </w:r>
-      <w:bookmarkEnd w:id="33"/>
+      <w:bookmarkEnd w:id="32"/>
       <w:r>
         <w:br/>
       </w:r>
@@ -1990,7 +1974,7 @@
         <w:pStyle w:val="Heading2"/>
         <w:spacing w:before="0"/>
       </w:pPr>
-      <w:bookmarkStart w:id="34" w:name="_Toc521171188"/>
+      <w:bookmarkStart w:id="33" w:name="_Toc521171188"/>
       <w:r>
         <w:t xml:space="preserve">Chapter 1: </w:t>
       </w:r>
@@ -2033,7 +2017,7 @@
       <w:r>
         <w:t xml:space="preserve"> Department</w:t>
       </w:r>
-      <w:bookmarkEnd w:id="34"/>
+      <w:bookmarkEnd w:id="33"/>
     </w:p>
     <w:p>
       <w:r>
@@ -2042,20 +2026,20 @@
         </w:rPr>
         <w:br/>
       </w:r>
-      <w:bookmarkStart w:id="35" w:name="_Toc520906053"/>
-      <w:bookmarkStart w:id="36" w:name="_Toc520929226"/>
-      <w:bookmarkStart w:id="37" w:name="_Toc521161699"/>
-      <w:bookmarkStart w:id="38" w:name="_Toc521171189"/>
+      <w:bookmarkStart w:id="34" w:name="_Toc520906053"/>
+      <w:bookmarkStart w:id="35" w:name="_Toc520929226"/>
+      <w:bookmarkStart w:id="36" w:name="_Toc521161699"/>
+      <w:bookmarkStart w:id="37" w:name="_Toc521171189"/>
       <w:r>
         <w:rPr>
           <w:rStyle w:val="Heading3Char"/>
         </w:rPr>
         <w:t>Introduction</w:t>
       </w:r>
+      <w:bookmarkEnd w:id="34"/>
       <w:bookmarkEnd w:id="35"/>
       <w:bookmarkEnd w:id="36"/>
       <w:bookmarkEnd w:id="37"/>
-      <w:bookmarkEnd w:id="38"/>
       <w:r>
         <w:br/>
       </w:r>
@@ -2241,17 +2225,17 @@
       <w:pPr>
         <w:pStyle w:val="Heading3"/>
       </w:pPr>
-      <w:bookmarkStart w:id="39" w:name="_Toc520906054"/>
-      <w:bookmarkStart w:id="40" w:name="_Toc520929227"/>
-      <w:bookmarkStart w:id="41" w:name="_Toc521161700"/>
-      <w:bookmarkStart w:id="42" w:name="_Toc521171190"/>
+      <w:bookmarkStart w:id="38" w:name="_Toc520906054"/>
+      <w:bookmarkStart w:id="39" w:name="_Toc520929227"/>
+      <w:bookmarkStart w:id="40" w:name="_Toc521161700"/>
+      <w:bookmarkStart w:id="41" w:name="_Toc521171190"/>
       <w:r>
         <w:t>Steps</w:t>
       </w:r>
+      <w:bookmarkEnd w:id="38"/>
       <w:bookmarkEnd w:id="39"/>
       <w:bookmarkEnd w:id="40"/>
       <w:bookmarkEnd w:id="41"/>
-      <w:bookmarkEnd w:id="42"/>
     </w:p>
     <w:p>
       <w:pPr>
@@ -2908,12 +2892,60 @@
       <w:pPr>
         <w:pStyle w:val="Heading2"/>
       </w:pPr>
-      <w:bookmarkStart w:id="43" w:name="_Toc521171191"/>
+      <w:bookmarkStart w:id="42" w:name="_Toc521171191"/>
       <w:r>
         <w:lastRenderedPageBreak/>
         <w:t>Chapter 2: RhinoJS (Javascript) Plugin – Fetch Options from a Database Table</w:t>
       </w:r>
+      <w:bookmarkEnd w:id="42"/>
+    </w:p>
+    <w:p>
+      <w:pPr>
+        <w:pStyle w:val="Heading3"/>
+      </w:pPr>
+    </w:p>
+    <w:p>
+      <w:pPr>
+        <w:pStyle w:val="Heading3"/>
+      </w:pPr>
+      <w:bookmarkStart w:id="43" w:name="_Toc521161702"/>
+      <w:bookmarkStart w:id="44" w:name="_Toc521171192"/>
+      <w:r>
+        <w:t>Introduction</w:t>
+      </w:r>
       <w:bookmarkEnd w:id="43"/>
+      <w:bookmarkEnd w:id="44"/>
+    </w:p>
+    <w:p>
+      <w:r>
+        <w:t>In many cases</w:t>
+      </w:r>
+      <w:r>
+        <w:t>,</w:t>
+      </w:r>
+      <w:r>
+        <w:t xml:space="preserve"> the list of options for a </w:t>
+      </w:r>
+      <w:r>
+        <w:t xml:space="preserve">certain </w:t>
+      </w:r>
+      <w:r>
+        <w:t xml:space="preserve">form property </w:t>
+      </w:r>
+      <w:r>
+        <w:t xml:space="preserve">should be fetched from a database table. The following Javascript plugin implements that sort of logic. It fetches the list of options from a specific column of a database table. We will use it to get the list of all </w:t>
+      </w:r>
+      <w:r>
+        <w:t>the Applications from the Access Catalog</w:t>
+      </w:r>
+      <w:r>
+        <w:t xml:space="preserve"> defined in the current Identity Portal deployment. </w:t>
+      </w:r>
+    </w:p>
+    <w:p>
+      <w:r>
+        <w:t>Notice that the plugin utilizes the Wildfly application server datasource to establish a connection to the database. A datasource is already defined for the Identity Portal database and the plugin simply uses this one, but in case you need to connect to a different database schema you can add a new datasource in the Wildfly configuration and use it instead.</w:t>
+      </w:r>
     </w:p>
     <w:p>
       <w:pPr>
@@ -2924,61 +2956,13 @@
       <w:pPr>
         <w:pStyle w:val="Heading3"/>
       </w:pPr>
-      <w:bookmarkStart w:id="44" w:name="_Toc521161702"/>
-      <w:bookmarkStart w:id="45" w:name="_Toc521171192"/>
-      <w:r>
-        <w:t>Introduction</w:t>
-      </w:r>
-      <w:bookmarkEnd w:id="44"/>
+      <w:bookmarkStart w:id="45" w:name="_Toc521161703"/>
+      <w:bookmarkStart w:id="46" w:name="_Toc521171193"/>
+      <w:r>
+        <w:t>Steps</w:t>
+      </w:r>
       <w:bookmarkEnd w:id="45"/>
-    </w:p>
-    <w:p>
-      <w:r>
-        <w:t>In many cases</w:t>
-      </w:r>
-      <w:r>
-        <w:t>,</w:t>
-      </w:r>
-      <w:r>
-        <w:t xml:space="preserve"> the list of options for a </w:t>
-      </w:r>
-      <w:r>
-        <w:t xml:space="preserve">certain </w:t>
-      </w:r>
-      <w:r>
-        <w:t xml:space="preserve">form property </w:t>
-      </w:r>
-      <w:r>
-        <w:t xml:space="preserve">should be fetched from a database table. The following Javascript plugin implements that sort of logic. It fetches the list of options from a specific column of a database table. We will use it to get the list of all </w:t>
-      </w:r>
-      <w:r>
-        <w:t>the Applications from the Access Catalog</w:t>
-      </w:r>
-      <w:r>
-        <w:t xml:space="preserve"> defined in the current Identity Portal deployment. </w:t>
-      </w:r>
-    </w:p>
-    <w:p>
-      <w:r>
-        <w:t>Notice that the plugin utilizes the Wildfly application server datasource to establish a connection to the database. A datasource is already defined for the Identity Portal database and the plugin simply uses this one, but in case you need to connect to a different database schema you can add a new datasource in the Wildfly configuration and use it instead.</w:t>
-      </w:r>
-    </w:p>
-    <w:p>
-      <w:pPr>
-        <w:pStyle w:val="Heading3"/>
-      </w:pPr>
-    </w:p>
-    <w:p>
-      <w:pPr>
-        <w:pStyle w:val="Heading3"/>
-      </w:pPr>
-      <w:bookmarkStart w:id="46" w:name="_Toc521161703"/>
-      <w:bookmarkStart w:id="47" w:name="_Toc521171193"/>
-      <w:r>
-        <w:t>Steps</w:t>
-      </w:r>
       <w:bookmarkEnd w:id="46"/>
-      <w:bookmarkEnd w:id="47"/>
     </w:p>
     <w:p>
       <w:pPr>
@@ -3583,7 +3567,10 @@
         <w:t xml:space="preserve">Initialization </w:t>
       </w:r>
       <w:r>
-        <w:t>handler of the User Id property</w:t>
+        <w:t>handler of the</w:t>
+      </w:r>
+      <w:r>
+        <w:t xml:space="preserve"> property</w:t>
       </w:r>
       <w:r>
         <w:t>:</w:t>
@@ -3889,7 +3876,7 @@
       <w:pPr>
         <w:pStyle w:val="Heading2"/>
       </w:pPr>
-      <w:bookmarkStart w:id="48" w:name="_Toc521171194"/>
+      <w:bookmarkStart w:id="47" w:name="_Toc521171194"/>
       <w:r>
         <w:lastRenderedPageBreak/>
         <w:t xml:space="preserve">Chapter </w:t>
@@ -3906,7 +3893,7 @@
       <w:r>
         <w:t xml:space="preserve"> – Check User Id Uniqueness</w:t>
       </w:r>
-      <w:bookmarkEnd w:id="48"/>
+      <w:bookmarkEnd w:id="47"/>
       <w:r>
         <w:t xml:space="preserve"> </w:t>
       </w:r>
@@ -3918,18 +3905,18 @@
         </w:rPr>
         <w:br/>
       </w:r>
-      <w:bookmarkStart w:id="49" w:name="_Toc520929229"/>
-      <w:bookmarkStart w:id="50" w:name="_Toc521161705"/>
-      <w:bookmarkStart w:id="51" w:name="_Toc521171195"/>
+      <w:bookmarkStart w:id="48" w:name="_Toc520929229"/>
+      <w:bookmarkStart w:id="49" w:name="_Toc521161705"/>
+      <w:bookmarkStart w:id="50" w:name="_Toc521171195"/>
       <w:r>
         <w:rPr>
           <w:rStyle w:val="Heading3Char"/>
         </w:rPr>
         <w:t>Introduction</w:t>
       </w:r>
+      <w:bookmarkEnd w:id="48"/>
       <w:bookmarkEnd w:id="49"/>
       <w:bookmarkEnd w:id="50"/>
-      <w:bookmarkEnd w:id="51"/>
       <w:r>
         <w:br/>
       </w:r>
@@ -3977,18 +3964,18 @@
       </w:r>
     </w:p>
     <w:p>
-      <w:bookmarkStart w:id="52" w:name="_Toc520929230"/>
-      <w:bookmarkStart w:id="53" w:name="_Toc521161706"/>
-      <w:bookmarkStart w:id="54" w:name="_Toc521171196"/>
+      <w:bookmarkStart w:id="51" w:name="_Toc520929230"/>
+      <w:bookmarkStart w:id="52" w:name="_Toc521161706"/>
+      <w:bookmarkStart w:id="53" w:name="_Toc521171196"/>
       <w:r>
         <w:rPr>
           <w:rStyle w:val="Heading3Char"/>
         </w:rPr>
         <w:t>Steps</w:t>
       </w:r>
+      <w:bookmarkEnd w:id="51"/>
       <w:bookmarkEnd w:id="52"/>
       <w:bookmarkEnd w:id="53"/>
-      <w:bookmarkEnd w:id="54"/>
     </w:p>
     <w:p>
       <w:pPr>
@@ -8065,7 +8052,18 @@
         </w:numPr>
       </w:pPr>
       <w:r>
-        <w:t>In the INIT PARAMS tab, fill in the following details:</w:t>
+        <w:t>In the INIT PARAMS tab, fill in the following details</w:t>
+      </w:r>
+      <w:r>
+        <w:t xml:space="preserve"> (note -</w:t>
+      </w:r>
+      <w:bookmarkStart w:id="54" w:name="_GoBack"/>
+      <w:bookmarkEnd w:id="54"/>
+      <w:r>
+        <w:t xml:space="preserve"> the strings are case sensitive)</w:t>
+      </w:r>
+      <w:r>
+        <w:t>:</w:t>
       </w:r>
     </w:p>
     <w:tbl>
@@ -8302,7 +8300,7 @@
               <w:ind w:left="0"/>
             </w:pPr>
             <w:r>
-              <w:t>P</w:t>
+              <w:t>p</w:t>
             </w:r>
             <w:r>
               <w:t>assword</w:t>
@@ -11087,7 +11085,7 @@
             </w:pPr>
             <w:proofErr w:type="spellStart"/>
             <w:r>
-              <w:t>PORTALBulkLoader</w:t>
+              <w:t>PORTALObjectsFeeder</w:t>
             </w:r>
             <w:proofErr w:type="spellEnd"/>
           </w:p>
@@ -11362,7 +11360,10 @@
       </w:r>
       <w:proofErr w:type="spellStart"/>
       <w:r>
-        <w:t>PORTALBulkLoader</w:t>
+        <w:t>PORTAL</w:t>
+      </w:r>
+      <w:r>
+        <w:t>ObjectsFeeder</w:t>
       </w:r>
       <w:proofErr w:type="spellEnd"/>
       <w:r>
@@ -20069,7 +20070,7 @@
 </file>
 
 <file path=customXml/itemProps1.xml><?xml version="1.0" encoding="utf-8"?>
-<ds:datastoreItem xmlns:ds="http://schemas.openxmlformats.org/officeDocument/2006/customXml" ds:itemID="{B5F19097-11E4-48D4-ABD8-5C2037B45DCE}">
+<ds:datastoreItem xmlns:ds="http://schemas.openxmlformats.org/officeDocument/2006/customXml" ds:itemID="{2FE8BF2E-5C68-4EE3-ABFC-F5C1B2869137}">
   <ds:schemaRefs>
     <ds:schemaRef ds:uri="http://schemas.openxmlformats.org/officeDocument/2006/bibliography"/>
   </ds:schemaRefs>

</xml_diff>